<commit_message>
docs: correcao da visao de funcao, faltando corrigir apenas o contato com o suporte, correcao do visao de funcao docx, adicao de erro no login ao deixar campo sem preecnher
</commit_message>
<xml_diff>
--- a/PFC_2025_Docs/ApêndiceC-VisãoFuncional/3.FluxosdeEvento/VisaoFuncional_FluxosdeEventos-v1.docx.docx
+++ b/PFC_2025_Docs/ApêndiceC-VisãoFuncional/3.FluxosdeEvento/VisaoFuncional_FluxosdeEventos-v1.docx.docx
@@ -160,7 +160,16 @@
                 <w:sz w:val="20"/>
                 <w:szCs w:val="20"/>
               </w:rPr>
-              <w:t>Módulo Autenticação</w:t>
+              <w:t>Realizar</w:t>
+            </w:r>
+            <w:r>
+              <w:rPr>
+                <w:rFonts w:ascii="Times New Roman" w:eastAsia="Times New Roman" w:hAnsi="Times New Roman" w:cs="Times New Roman"/>
+                <w:color w:val="000000"/>
+                <w:sz w:val="20"/>
+                <w:szCs w:val="20"/>
+              </w:rPr>
+              <w:t xml:space="preserve"> Autenticação</w:t>
             </w:r>
           </w:p>
         </w:tc>
@@ -235,25 +244,25 @@
                 <w:sz w:val="20"/>
                 <w:szCs w:val="20"/>
               </w:rPr>
-              <w:t>Módulo Autenticação</w:t>
-            </w:r>
-            <w:r>
-              <w:rPr>
-                <w:rFonts w:ascii="Times New Roman" w:eastAsia="Times New Roman" w:hAnsi="Times New Roman" w:cs="Times New Roman"/>
-                <w:color w:val="000000"/>
-                <w:sz w:val="20"/>
-                <w:szCs w:val="20"/>
-              </w:rPr>
-              <w:t xml:space="preserve"> </w:t>
-            </w:r>
-            <w:r>
-              <w:rPr>
-                <w:rFonts w:ascii="Times New Roman" w:eastAsia="Times New Roman" w:hAnsi="Times New Roman" w:cs="Times New Roman"/>
-                <w:color w:val="000000"/>
-                <w:sz w:val="20"/>
-                <w:szCs w:val="20"/>
-              </w:rPr>
-              <w:t>Correto</w:t>
+              <w:t>Realizar</w:t>
+            </w:r>
+            <w:r>
+              <w:rPr>
+                <w:rFonts w:ascii="Times New Roman" w:eastAsia="Times New Roman" w:hAnsi="Times New Roman" w:cs="Times New Roman"/>
+                <w:color w:val="000000"/>
+                <w:sz w:val="20"/>
+                <w:szCs w:val="20"/>
+              </w:rPr>
+              <w:t xml:space="preserve"> Autenticação</w:t>
+            </w:r>
+            <w:r>
+              <w:rPr>
+                <w:rFonts w:ascii="Times New Roman" w:eastAsia="Times New Roman" w:hAnsi="Times New Roman" w:cs="Times New Roman"/>
+                <w:color w:val="000000"/>
+                <w:sz w:val="20"/>
+                <w:szCs w:val="20"/>
+              </w:rPr>
+              <w:t xml:space="preserve"> Correto</w:t>
             </w:r>
           </w:p>
         </w:tc>
@@ -328,7 +337,7 @@
                 <w:sz w:val="20"/>
                 <w:szCs w:val="20"/>
               </w:rPr>
-              <w:t>Pessoas, sistema</w:t>
+              <w:t>Pessoas</w:t>
             </w:r>
           </w:p>
         </w:tc>
@@ -487,7 +496,25 @@
                 <w:sz w:val="20"/>
                 <w:szCs w:val="20"/>
               </w:rPr>
-              <w:t>Usuário loga no sistema</w:t>
+              <w:t xml:space="preserve">Usuário </w:t>
+            </w:r>
+            <w:r>
+              <w:rPr>
+                <w:rFonts w:ascii="Times New Roman" w:eastAsia="Times New Roman" w:hAnsi="Times New Roman" w:cs="Times New Roman"/>
+                <w:color w:val="000000"/>
+                <w:sz w:val="20"/>
+                <w:szCs w:val="20"/>
+              </w:rPr>
+              <w:t>autentica-se</w:t>
+            </w:r>
+            <w:r>
+              <w:rPr>
+                <w:rFonts w:ascii="Times New Roman" w:eastAsia="Times New Roman" w:hAnsi="Times New Roman" w:cs="Times New Roman"/>
+                <w:color w:val="000000"/>
+                <w:sz w:val="20"/>
+                <w:szCs w:val="20"/>
+              </w:rPr>
+              <w:t xml:space="preserve"> no sistema</w:t>
             </w:r>
           </w:p>
         </w:tc>
@@ -1291,16 +1318,7 @@
                 <w:sz w:val="20"/>
                 <w:szCs w:val="20"/>
               </w:rPr>
-              <w:t>Módulo Autenticação</w:t>
-            </w:r>
-            <w:r>
-              <w:rPr>
-                <w:rFonts w:ascii="Times New Roman" w:eastAsia="Times New Roman" w:hAnsi="Times New Roman" w:cs="Times New Roman"/>
-                <w:color w:val="000000"/>
-                <w:sz w:val="20"/>
-                <w:szCs w:val="20"/>
-              </w:rPr>
-              <w:t xml:space="preserve"> Senha Incorreta</w:t>
+              <w:t>Realizar Autenticação</w:t>
             </w:r>
           </w:p>
         </w:tc>
@@ -1366,7 +1384,16 @@
                 <w:sz w:val="20"/>
                 <w:szCs w:val="20"/>
               </w:rPr>
-              <w:t>Módulo Autenticação Senha Incorreta</w:t>
+              <w:t>Realizar Autenticação</w:t>
+            </w:r>
+            <w:r>
+              <w:rPr>
+                <w:rFonts w:ascii="Times New Roman" w:eastAsia="Times New Roman" w:hAnsi="Times New Roman" w:cs="Times New Roman"/>
+                <w:color w:val="000000"/>
+                <w:sz w:val="20"/>
+                <w:szCs w:val="20"/>
+              </w:rPr>
+              <w:t xml:space="preserve"> senha incorreta</w:t>
             </w:r>
           </w:p>
         </w:tc>
@@ -1432,7 +1459,7 @@
                 <w:sz w:val="20"/>
                 <w:szCs w:val="20"/>
               </w:rPr>
-              <w:t>Pessoas, sistema</w:t>
+              <w:t>Pessoas</w:t>
             </w:r>
           </w:p>
         </w:tc>
@@ -1564,16 +1591,25 @@
                 <w:sz w:val="20"/>
                 <w:szCs w:val="20"/>
               </w:rPr>
-              <w:t xml:space="preserve">O </w:t>
-            </w:r>
-            <w:r>
-              <w:rPr>
-                <w:rFonts w:ascii="Times New Roman" w:eastAsia="Times New Roman" w:hAnsi="Times New Roman" w:cs="Times New Roman"/>
-                <w:color w:val="000000"/>
-                <w:sz w:val="20"/>
-                <w:szCs w:val="20"/>
-              </w:rPr>
-              <w:t>Usuário loga no sistema</w:t>
+              <w:t>Mensagem de erro e</w:t>
+            </w:r>
+            <w:r>
+              <w:rPr>
+                <w:rFonts w:ascii="Times New Roman" w:eastAsia="Times New Roman" w:hAnsi="Times New Roman" w:cs="Times New Roman"/>
+                <w:color w:val="000000"/>
+                <w:sz w:val="20"/>
+                <w:szCs w:val="20"/>
+              </w:rPr>
+              <w:t>-mail</w:t>
+            </w:r>
+            <w:r>
+              <w:rPr>
+                <w:rFonts w:ascii="Times New Roman" w:eastAsia="Times New Roman" w:hAnsi="Times New Roman" w:cs="Times New Roman"/>
+                <w:color w:val="000000"/>
+                <w:sz w:val="20"/>
+                <w:szCs w:val="20"/>
+              </w:rPr>
+              <w:t xml:space="preserve"> ou senha inválidos</w:t>
             </w:r>
           </w:p>
         </w:tc>
@@ -2378,7 +2414,7 @@
                 <w:sz w:val="20"/>
                 <w:szCs w:val="20"/>
               </w:rPr>
-              <w:t>Módulo Autenticação</w:t>
+              <w:t>Realizar Autenticação</w:t>
             </w:r>
           </w:p>
         </w:tc>
@@ -2444,7 +2480,7 @@
                 <w:sz w:val="20"/>
                 <w:szCs w:val="20"/>
               </w:rPr>
-              <w:t>Módulo Autenticação E-mail Incorreto</w:t>
+              <w:t>Realizar Autenticação E-mail Incorreto</w:t>
             </w:r>
           </w:p>
         </w:tc>
@@ -2510,7 +2546,7 @@
                 <w:sz w:val="20"/>
                 <w:szCs w:val="20"/>
               </w:rPr>
-              <w:t>Pessoas, sistema</w:t>
+              <w:t>Pessoas</w:t>
             </w:r>
           </w:p>
         </w:tc>
@@ -2642,16 +2678,16 @@
                 <w:sz w:val="20"/>
                 <w:szCs w:val="20"/>
               </w:rPr>
-              <w:t xml:space="preserve">O </w:t>
-            </w:r>
-            <w:r>
-              <w:rPr>
-                <w:rFonts w:ascii="Times New Roman" w:eastAsia="Times New Roman" w:hAnsi="Times New Roman" w:cs="Times New Roman"/>
-                <w:color w:val="000000"/>
-                <w:sz w:val="20"/>
-                <w:szCs w:val="20"/>
-              </w:rPr>
-              <w:t>Usuário loga no sistema</w:t>
+              <w:t>Mensagem de erro e</w:t>
+            </w:r>
+            <w:r>
+              <w:rPr>
+                <w:rFonts w:ascii="Times New Roman" w:eastAsia="Times New Roman" w:hAnsi="Times New Roman" w:cs="Times New Roman"/>
+                <w:color w:val="000000"/>
+                <w:sz w:val="20"/>
+                <w:szCs w:val="20"/>
+              </w:rPr>
+              <w:t>-mail ou senha inválidos</w:t>
             </w:r>
           </w:p>
         </w:tc>
@@ -3456,7 +3492,7 @@
                 <w:sz w:val="20"/>
                 <w:szCs w:val="20"/>
               </w:rPr>
-              <w:t>Módulo Autenticação</w:t>
+              <w:t>Realizar Autenticação</w:t>
             </w:r>
           </w:p>
         </w:tc>
@@ -3525,7 +3561,16 @@
                 <w:sz w:val="20"/>
                 <w:szCs w:val="20"/>
               </w:rPr>
-              <w:t>Módulo Autenticação campos sem preencher</w:t>
+              <w:t xml:space="preserve">Realizar </w:t>
+            </w:r>
+            <w:r>
+              <w:rPr>
+                <w:rFonts w:ascii="Times New Roman" w:eastAsia="Times New Roman" w:hAnsi="Times New Roman" w:cs="Times New Roman"/>
+                <w:color w:val="000000"/>
+                <w:sz w:val="20"/>
+                <w:szCs w:val="20"/>
+              </w:rPr>
+              <w:t>Autenticação campos sem preencher</w:t>
             </w:r>
           </w:p>
         </w:tc>
@@ -3591,7 +3636,7 @@
                 <w:sz w:val="20"/>
                 <w:szCs w:val="20"/>
               </w:rPr>
-              <w:t>Pessoas, sistema</w:t>
+              <w:t>Pessoas</w:t>
             </w:r>
           </w:p>
         </w:tc>
@@ -3723,16 +3768,16 @@
                 <w:sz w:val="20"/>
                 <w:szCs w:val="20"/>
               </w:rPr>
-              <w:t xml:space="preserve">O </w:t>
-            </w:r>
-            <w:r>
-              <w:rPr>
-                <w:rFonts w:ascii="Times New Roman" w:eastAsia="Times New Roman" w:hAnsi="Times New Roman" w:cs="Times New Roman"/>
-                <w:color w:val="000000"/>
-                <w:sz w:val="20"/>
-                <w:szCs w:val="20"/>
-              </w:rPr>
-              <w:t>Usuário loga no sistema</w:t>
+              <w:t>Mensagem de erro, p</w:t>
+            </w:r>
+            <w:r>
+              <w:rPr>
+                <w:rFonts w:ascii="Times New Roman" w:eastAsia="Times New Roman" w:hAnsi="Times New Roman" w:cs="Times New Roman"/>
+                <w:color w:val="000000"/>
+                <w:sz w:val="20"/>
+                <w:szCs w:val="20"/>
+              </w:rPr>
+              <w:t>or favor, preencha todos os campos obrigatórios.</w:t>
             </w:r>
           </w:p>
         </w:tc>
@@ -4671,16 +4716,7 @@
                 <w:sz w:val="20"/>
                 <w:szCs w:val="20"/>
               </w:rPr>
-              <w:t xml:space="preserve"> </w:t>
-            </w:r>
-            <w:r>
-              <w:rPr>
-                <w:rFonts w:ascii="Times New Roman" w:eastAsia="Times New Roman" w:hAnsi="Times New Roman" w:cs="Times New Roman"/>
-                <w:color w:val="000000"/>
-                <w:sz w:val="20"/>
-                <w:szCs w:val="20"/>
-              </w:rPr>
-              <w:t>Senha Correto</w:t>
+              <w:t xml:space="preserve"> Senha Correto</w:t>
             </w:r>
           </w:p>
         </w:tc>
@@ -4746,7 +4782,7 @@
                 <w:sz w:val="20"/>
                 <w:szCs w:val="20"/>
               </w:rPr>
-              <w:t>Pessoas, sistema</w:t>
+              <w:t>Pessoas</w:t>
             </w:r>
           </w:p>
         </w:tc>
@@ -5969,7 +6005,7 @@
                 <w:sz w:val="20"/>
                 <w:szCs w:val="20"/>
               </w:rPr>
-              <w:t>Trocar senha da conta para o acesso no sistema</w:t>
+              <w:t>Mensagem de erro do sistema</w:t>
             </w:r>
           </w:p>
         </w:tc>
@@ -6364,6 +6400,15 @@
                 <w:szCs w:val="20"/>
               </w:rPr>
               <w:t xml:space="preserve">não encontra o e-mail na sua base de dados e mostra uma mensagem avisando o usuário </w:t>
+            </w:r>
+            <w:r>
+              <w:rPr>
+                <w:rFonts w:ascii="Times New Roman" w:eastAsia="Times New Roman" w:hAnsi="Times New Roman" w:cs="Times New Roman"/>
+                <w:color w:val="000000"/>
+                <w:sz w:val="20"/>
+                <w:szCs w:val="20"/>
+              </w:rPr>
+              <w:t xml:space="preserve"> que não foi possível enviar o código</w:t>
             </w:r>
           </w:p>
           <w:p>
@@ -6803,16 +6848,7 @@
                 <w:sz w:val="20"/>
                 <w:szCs w:val="20"/>
               </w:rPr>
-              <w:t xml:space="preserve"> </w:t>
-            </w:r>
-            <w:r>
-              <w:rPr>
-                <w:rFonts w:ascii="Times New Roman" w:eastAsia="Times New Roman" w:hAnsi="Times New Roman" w:cs="Times New Roman"/>
-                <w:color w:val="000000"/>
-                <w:sz w:val="20"/>
-                <w:szCs w:val="20"/>
-              </w:rPr>
-              <w:t>Correto</w:t>
+              <w:t xml:space="preserve"> Correto</w:t>
             </w:r>
           </w:p>
         </w:tc>
@@ -6878,7 +6914,7 @@
                 <w:sz w:val="20"/>
                 <w:szCs w:val="20"/>
               </w:rPr>
-              <w:t>Pessoas, sistema</w:t>
+              <w:t>Pessoas</w:t>
             </w:r>
           </w:p>
         </w:tc>
@@ -8004,7 +8040,7 @@
                 <w:sz w:val="20"/>
                 <w:szCs w:val="20"/>
               </w:rPr>
-              <w:t>Pessoas, sistema</w:t>
+              <w:t>Pessoas</w:t>
             </w:r>
           </w:p>
         </w:tc>
@@ -9124,7 +9160,7 @@
                 <w:sz w:val="20"/>
                 <w:szCs w:val="20"/>
               </w:rPr>
-              <w:t>Pessoas, sistema</w:t>
+              <w:t>Pessoas</w:t>
             </w:r>
           </w:p>
         </w:tc>
@@ -10317,7 +10353,7 @@
                 <w:sz w:val="20"/>
                 <w:szCs w:val="20"/>
               </w:rPr>
-              <w:t>Pessoas, sistema</w:t>
+              <w:t>Pessoas</w:t>
             </w:r>
           </w:p>
         </w:tc>
@@ -11503,7 +11539,7 @@
                 <w:sz w:val="20"/>
                 <w:szCs w:val="20"/>
               </w:rPr>
-              <w:t>Pessoas, sistema</w:t>
+              <w:t>Pessoas</w:t>
             </w:r>
           </w:p>
         </w:tc>
@@ -13318,6 +13354,7 @@
   <w:style w:type="character" w:default="1" w:styleId="Fontepargpadro">
     <w:name w:val="Default Paragraph Font"/>
     <w:uiPriority w:val="1"/>
+    <w:semiHidden/>
     <w:unhideWhenUsed/>
   </w:style>
   <w:style w:type="table" w:default="1" w:styleId="Tabelanormal">

</xml_diff>

<commit_message>
feat: removido o suporte
</commit_message>
<xml_diff>
--- a/PFC_2025_Docs/ApêndiceC-VisãoFuncional/3.FluxosdeEvento/VisaoFuncional_FluxosdeEventos-v1.docx.docx
+++ b/PFC_2025_Docs/ApêndiceC-VisãoFuncional/3.FluxosdeEvento/VisaoFuncional_FluxosdeEventos-v1.docx.docx
@@ -1,6 +1,6 @@
 
 <file path=word/document.xml><?xml version="1.0" encoding="utf-8"?>
-<w:document xmlns:wpc="http://schemas.microsoft.com/office/word/2010/wordprocessingCanvas" xmlns:cx="http://schemas.microsoft.com/office/drawing/2014/chartex" xmlns:cx1="http://schemas.microsoft.com/office/drawing/2015/9/8/chartex" xmlns:cx2="http://schemas.microsoft.com/office/drawing/2015/10/21/chartex" xmlns:cx3="http://schemas.microsoft.com/office/drawing/2016/5/9/chartex" xmlns:cx4="http://schemas.microsoft.com/office/drawing/2016/5/10/chartex" xmlns:cx5="http://schemas.microsoft.com/office/drawing/2016/5/11/chartex" xmlns:cx6="http://schemas.microsoft.com/office/drawing/2016/5/12/chartex" xmlns:cx7="http://schemas.microsoft.com/office/drawing/2016/5/13/chartex" xmlns:cx8="http://schemas.microsoft.com/office/drawing/2016/5/14/chartex" xmlns:mc="http://schemas.openxmlformats.org/markup-compatibility/2006" xmlns:aink="http://schemas.microsoft.com/office/drawing/2016/ink" xmlns:am3d="http://schemas.microsoft.com/office/drawing/2017/model3d" xmlns:o="urn:schemas-microsoft-com:office:office" xmlns:oel="http://schemas.microsoft.com/office/2019/extlst" xmlns:r="http://schemas.openxmlformats.org/officeDocument/2006/relationships" xmlns:m="http://schemas.openxmlformats.org/officeDocument/2006/math" xmlns:v="urn:schemas-microsoft-com:vml" xmlns:wp14="http://schemas.microsoft.com/office/word/2010/wordprocessingDrawing" xmlns:wp="http://schemas.openxmlformats.org/drawingml/2006/wordprocessingDrawing" xmlns:w10="urn:schemas-microsoft-com:office:word" xmlns:w="http://schemas.openxmlformats.org/wordprocessingml/2006/main" xmlns:w14="http://schemas.microsoft.com/office/word/2010/wordml" xmlns:w15="http://schemas.microsoft.com/office/word/2012/wordml" xmlns:w16cex="http://schemas.microsoft.com/office/word/2018/wordml/cex" xmlns:w16cid="http://schemas.microsoft.com/office/word/2016/wordml/cid" xmlns:w16="http://schemas.microsoft.com/office/word/2018/wordml" xmlns:w16du="http://schemas.microsoft.com/office/word/2023/wordml/word16du" xmlns:w16sdtdh="http://schemas.microsoft.com/office/word/2020/wordml/sdtdatahash" xmlns:w16sdtfl="http://schemas.microsoft.com/office/word/2024/wordml/sdtformatlock" xmlns:w16se="http://schemas.microsoft.com/office/word/2015/wordml/symex" xmlns:wpg="http://schemas.microsoft.com/office/word/2010/wordprocessingGroup" xmlns:wpi="http://schemas.microsoft.com/office/word/2010/wordprocessingInk" xmlns:wne="http://schemas.microsoft.com/office/word/2006/wordml" xmlns:wps="http://schemas.microsoft.com/office/word/2010/wordprocessingShape" mc:Ignorable="w14 w15 w16se w16cid w16 w16cex w16sdtdh w16sdtfl w16du wp14">
+<w:document xmlns:wpc="http://schemas.microsoft.com/office/word/2010/wordprocessingCanvas" xmlns:mc="http://schemas.openxmlformats.org/markup-compatibility/2006" xmlns:o="urn:schemas-microsoft-com:office:office" xmlns:r="http://schemas.openxmlformats.org/officeDocument/2006/relationships" xmlns:m="http://schemas.openxmlformats.org/officeDocument/2006/math" xmlns:v="urn:schemas-microsoft-com:vml" xmlns:wp14="http://schemas.microsoft.com/office/word/2010/wordprocessingDrawing" xmlns:wp="http://schemas.openxmlformats.org/drawingml/2006/wordprocessingDrawing" xmlns:w10="urn:schemas-microsoft-com:office:word" xmlns:w="http://schemas.openxmlformats.org/wordprocessingml/2006/main" xmlns:w14="http://schemas.microsoft.com/office/word/2010/wordml" xmlns:wpg="http://schemas.microsoft.com/office/word/2010/wordprocessingGroup" xmlns:wpi="http://schemas.microsoft.com/office/word/2010/wordprocessingInk" xmlns:wne="http://schemas.microsoft.com/office/word/2006/wordml" xmlns:wps="http://schemas.microsoft.com/office/word/2010/wordprocessingShape" mc:Ignorable="w14 wp14">
   <w:background w:color="FFFFFF"/>
   <w:body>
     <w:p>
@@ -61,6 +61,7 @@
         </w:rPr>
         <w:t xml:space="preserve">ódulo: </w:t>
       </w:r>
+      <w:proofErr w:type="gramStart"/>
       <w:r>
         <w:rPr>
           <w:rFonts w:ascii="Times New Roman" w:eastAsia="Times New Roman" w:hAnsi="Times New Roman" w:cs="Times New Roman"/>
@@ -69,6 +70,7 @@
         </w:rPr>
         <w:t>Módulo Autenticação</w:t>
       </w:r>
+      <w:proofErr w:type="gramEnd"/>
     </w:p>
     <w:tbl>
       <w:tblPr>
@@ -153,14 +155,101 @@
                 <w:szCs w:val="20"/>
               </w:rPr>
             </w:pPr>
-            <w:r>
-              <w:rPr>
-                <w:rFonts w:ascii="Times New Roman" w:eastAsia="Times New Roman" w:hAnsi="Times New Roman" w:cs="Times New Roman"/>
-                <w:color w:val="000000"/>
-                <w:sz w:val="20"/>
-                <w:szCs w:val="20"/>
-              </w:rPr>
-              <w:t>Realizar</w:t>
+            <w:proofErr w:type="gramStart"/>
+            <w:r>
+              <w:rPr>
+                <w:rFonts w:ascii="Times New Roman" w:eastAsia="Times New Roman" w:hAnsi="Times New Roman" w:cs="Times New Roman"/>
+                <w:color w:val="000000"/>
+                <w:sz w:val="20"/>
+                <w:szCs w:val="20"/>
+              </w:rPr>
+              <w:t xml:space="preserve">Módulo </w:t>
+            </w:r>
+            <w:r>
+              <w:rPr>
+                <w:rFonts w:ascii="Times New Roman" w:eastAsia="Times New Roman" w:hAnsi="Times New Roman" w:cs="Times New Roman"/>
+                <w:color w:val="000000"/>
+                <w:sz w:val="20"/>
+                <w:szCs w:val="20"/>
+              </w:rPr>
+              <w:t>Autenticação</w:t>
+            </w:r>
+            <w:proofErr w:type="gramEnd"/>
+          </w:p>
+        </w:tc>
+      </w:tr>
+      <w:tr>
+        <w:tc>
+          <w:tcPr>
+            <w:tcW w:w="2381" w:type="dxa"/>
+            <w:tcBorders>
+              <w:top w:val="single" w:sz="4" w:space="0" w:color="000000"/>
+              <w:left w:val="single" w:sz="4" w:space="0" w:color="000000"/>
+              <w:bottom w:val="single" w:sz="4" w:space="0" w:color="000000"/>
+              <w:right w:val="single" w:sz="4" w:space="0" w:color="000000"/>
+            </w:tcBorders>
+          </w:tcPr>
+          <w:p>
+            <w:pPr>
+              <w:pStyle w:val="Normal2"/>
+              <w:spacing w:line="276" w:lineRule="auto"/>
+              <w:rPr>
+                <w:rFonts w:ascii="Times New Roman" w:eastAsia="Times New Roman" w:hAnsi="Times New Roman" w:cs="Times New Roman"/>
+                <w:color w:val="000000"/>
+                <w:sz w:val="20"/>
+                <w:szCs w:val="20"/>
+              </w:rPr>
+            </w:pPr>
+            <w:r>
+              <w:rPr>
+                <w:rFonts w:ascii="Times New Roman" w:eastAsia="Times New Roman" w:hAnsi="Times New Roman" w:cs="Times New Roman"/>
+                <w:color w:val="000000"/>
+                <w:sz w:val="20"/>
+                <w:szCs w:val="20"/>
+              </w:rPr>
+              <w:t>Nome do cenário</w:t>
+            </w:r>
+            <w:r>
+              <w:rPr>
+                <w:rFonts w:ascii="Times New Roman" w:eastAsia="Times New Roman" w:hAnsi="Times New Roman" w:cs="Times New Roman"/>
+                <w:color w:val="000000"/>
+                <w:sz w:val="20"/>
+                <w:szCs w:val="20"/>
+              </w:rPr>
+              <w:t>:</w:t>
+            </w:r>
+          </w:p>
+        </w:tc>
+        <w:tc>
+          <w:tcPr>
+            <w:tcW w:w="6641" w:type="dxa"/>
+            <w:tcBorders>
+              <w:top w:val="single" w:sz="4" w:space="0" w:color="000000"/>
+              <w:left w:val="single" w:sz="4" w:space="0" w:color="000000"/>
+              <w:bottom w:val="single" w:sz="4" w:space="0" w:color="000000"/>
+              <w:right w:val="single" w:sz="4" w:space="0" w:color="000000"/>
+            </w:tcBorders>
+          </w:tcPr>
+          <w:p>
+            <w:pPr>
+              <w:pStyle w:val="Normal2"/>
+              <w:spacing w:line="276" w:lineRule="auto"/>
+              <w:rPr>
+                <w:rFonts w:ascii="Times New Roman" w:eastAsia="Times New Roman" w:hAnsi="Times New Roman" w:cs="Times New Roman"/>
+                <w:color w:val="000000"/>
+                <w:sz w:val="20"/>
+                <w:szCs w:val="20"/>
+              </w:rPr>
+            </w:pPr>
+            <w:proofErr w:type="gramStart"/>
+            <w:r>
+              <w:rPr>
+                <w:rFonts w:ascii="Times New Roman" w:eastAsia="Times New Roman" w:hAnsi="Times New Roman" w:cs="Times New Roman"/>
+                <w:color w:val="000000"/>
+                <w:sz w:val="20"/>
+                <w:szCs w:val="20"/>
+              </w:rPr>
+              <w:t>Módulo</w:t>
             </w:r>
             <w:r>
               <w:rPr>
@@ -171,39 +260,60 @@
               </w:rPr>
               <w:t xml:space="preserve"> Autenticação</w:t>
             </w:r>
-          </w:p>
-        </w:tc>
-      </w:tr>
-      <w:tr>
-        <w:tc>
-          <w:tcPr>
-            <w:tcW w:w="2381" w:type="dxa"/>
-            <w:tcBorders>
-              <w:top w:val="single" w:sz="4" w:space="0" w:color="000000"/>
-              <w:left w:val="single" w:sz="4" w:space="0" w:color="000000"/>
-              <w:bottom w:val="single" w:sz="4" w:space="0" w:color="000000"/>
-              <w:right w:val="single" w:sz="4" w:space="0" w:color="000000"/>
-            </w:tcBorders>
-          </w:tcPr>
-          <w:p>
-            <w:pPr>
-              <w:pStyle w:val="Normal2"/>
-              <w:spacing w:line="276" w:lineRule="auto"/>
-              <w:rPr>
-                <w:rFonts w:ascii="Times New Roman" w:eastAsia="Times New Roman" w:hAnsi="Times New Roman" w:cs="Times New Roman"/>
-                <w:color w:val="000000"/>
-                <w:sz w:val="20"/>
-                <w:szCs w:val="20"/>
-              </w:rPr>
-            </w:pPr>
-            <w:r>
-              <w:rPr>
-                <w:rFonts w:ascii="Times New Roman" w:eastAsia="Times New Roman" w:hAnsi="Times New Roman" w:cs="Times New Roman"/>
-                <w:color w:val="000000"/>
-                <w:sz w:val="20"/>
-                <w:szCs w:val="20"/>
-              </w:rPr>
-              <w:t>Nome do cenário</w:t>
+            <w:proofErr w:type="gramEnd"/>
+            <w:r>
+              <w:rPr>
+                <w:rFonts w:ascii="Times New Roman" w:eastAsia="Times New Roman" w:hAnsi="Times New Roman" w:cs="Times New Roman"/>
+                <w:color w:val="000000"/>
+                <w:sz w:val="20"/>
+                <w:szCs w:val="20"/>
+              </w:rPr>
+              <w:t xml:space="preserve"> Correto</w:t>
+            </w:r>
+          </w:p>
+        </w:tc>
+      </w:tr>
+      <w:tr>
+        <w:tc>
+          <w:tcPr>
+            <w:tcW w:w="2381" w:type="dxa"/>
+            <w:tcBorders>
+              <w:top w:val="single" w:sz="4" w:space="0" w:color="000000"/>
+              <w:left w:val="single" w:sz="4" w:space="0" w:color="000000"/>
+              <w:bottom w:val="single" w:sz="4" w:space="0" w:color="000000"/>
+              <w:right w:val="single" w:sz="4" w:space="0" w:color="000000"/>
+            </w:tcBorders>
+          </w:tcPr>
+          <w:p>
+            <w:pPr>
+              <w:pStyle w:val="Normal2"/>
+              <w:spacing w:line="276" w:lineRule="auto"/>
+              <w:rPr>
+                <w:rFonts w:ascii="Times New Roman" w:eastAsia="Times New Roman" w:hAnsi="Times New Roman" w:cs="Times New Roman"/>
+                <w:color w:val="000000"/>
+                <w:sz w:val="20"/>
+                <w:szCs w:val="20"/>
+              </w:rPr>
+            </w:pPr>
+            <w:proofErr w:type="gramStart"/>
+            <w:r>
+              <w:rPr>
+                <w:rFonts w:ascii="Times New Roman" w:eastAsia="Times New Roman" w:hAnsi="Times New Roman" w:cs="Times New Roman"/>
+                <w:color w:val="000000"/>
+                <w:sz w:val="20"/>
+                <w:szCs w:val="20"/>
+              </w:rPr>
+              <w:t>Ator(</w:t>
+            </w:r>
+            <w:proofErr w:type="gramEnd"/>
+            <w:r>
+              <w:rPr>
+                <w:rFonts w:ascii="Times New Roman" w:eastAsia="Times New Roman" w:hAnsi="Times New Roman" w:cs="Times New Roman"/>
+                <w:color w:val="000000"/>
+                <w:sz w:val="20"/>
+                <w:szCs w:val="20"/>
+              </w:rPr>
+              <w:t>es) envolvido(s)</w:t>
             </w:r>
             <w:r>
               <w:rPr>
@@ -244,59 +354,50 @@
                 <w:sz w:val="20"/>
                 <w:szCs w:val="20"/>
               </w:rPr>
-              <w:t>Realizar</w:t>
-            </w:r>
-            <w:r>
-              <w:rPr>
-                <w:rFonts w:ascii="Times New Roman" w:eastAsia="Times New Roman" w:hAnsi="Times New Roman" w:cs="Times New Roman"/>
-                <w:color w:val="000000"/>
-                <w:sz w:val="20"/>
-                <w:szCs w:val="20"/>
-              </w:rPr>
-              <w:t xml:space="preserve"> Autenticação</w:t>
-            </w:r>
-            <w:r>
-              <w:rPr>
-                <w:rFonts w:ascii="Times New Roman" w:eastAsia="Times New Roman" w:hAnsi="Times New Roman" w:cs="Times New Roman"/>
-                <w:color w:val="000000"/>
-                <w:sz w:val="20"/>
-                <w:szCs w:val="20"/>
-              </w:rPr>
-              <w:t xml:space="preserve"> Correto</w:t>
-            </w:r>
-          </w:p>
-        </w:tc>
-      </w:tr>
-      <w:tr>
-        <w:tc>
-          <w:tcPr>
-            <w:tcW w:w="2381" w:type="dxa"/>
-            <w:tcBorders>
-              <w:top w:val="single" w:sz="4" w:space="0" w:color="000000"/>
-              <w:left w:val="single" w:sz="4" w:space="0" w:color="000000"/>
-              <w:bottom w:val="single" w:sz="4" w:space="0" w:color="000000"/>
-              <w:right w:val="single" w:sz="4" w:space="0" w:color="000000"/>
-            </w:tcBorders>
-          </w:tcPr>
-          <w:p>
-            <w:pPr>
-              <w:pStyle w:val="Normal2"/>
-              <w:spacing w:line="276" w:lineRule="auto"/>
-              <w:rPr>
-                <w:rFonts w:ascii="Times New Roman" w:eastAsia="Times New Roman" w:hAnsi="Times New Roman" w:cs="Times New Roman"/>
-                <w:color w:val="000000"/>
-                <w:sz w:val="20"/>
-                <w:szCs w:val="20"/>
-              </w:rPr>
-            </w:pPr>
-            <w:r>
-              <w:rPr>
-                <w:rFonts w:ascii="Times New Roman" w:eastAsia="Times New Roman" w:hAnsi="Times New Roman" w:cs="Times New Roman"/>
-                <w:color w:val="000000"/>
-                <w:sz w:val="20"/>
-                <w:szCs w:val="20"/>
-              </w:rPr>
-              <w:t>Ator(es) envolvido(s)</w:t>
+              <w:t>Pessoas</w:t>
+            </w:r>
+            <w:r>
+              <w:rPr>
+                <w:rFonts w:ascii="Times New Roman" w:eastAsia="Times New Roman" w:hAnsi="Times New Roman" w:cs="Times New Roman"/>
+                <w:color w:val="000000"/>
+                <w:sz w:val="20"/>
+                <w:szCs w:val="20"/>
+              </w:rPr>
+              <w:t>, sistema</w:t>
+            </w:r>
+          </w:p>
+        </w:tc>
+      </w:tr>
+      <w:tr>
+        <w:tc>
+          <w:tcPr>
+            <w:tcW w:w="2381" w:type="dxa"/>
+            <w:tcBorders>
+              <w:top w:val="single" w:sz="4" w:space="0" w:color="000000"/>
+              <w:left w:val="single" w:sz="4" w:space="0" w:color="000000"/>
+              <w:bottom w:val="single" w:sz="4" w:space="0" w:color="000000"/>
+              <w:right w:val="single" w:sz="4" w:space="0" w:color="000000"/>
+            </w:tcBorders>
+          </w:tcPr>
+          <w:p>
+            <w:pPr>
+              <w:pStyle w:val="Normal2"/>
+              <w:spacing w:line="276" w:lineRule="auto"/>
+              <w:rPr>
+                <w:rFonts w:ascii="Times New Roman" w:eastAsia="Times New Roman" w:hAnsi="Times New Roman" w:cs="Times New Roman"/>
+                <w:color w:val="000000"/>
+                <w:sz w:val="20"/>
+                <w:szCs w:val="20"/>
+              </w:rPr>
+            </w:pPr>
+            <w:r>
+              <w:rPr>
+                <w:rFonts w:ascii="Times New Roman" w:eastAsia="Times New Roman" w:hAnsi="Times New Roman" w:cs="Times New Roman"/>
+                <w:color w:val="000000"/>
+                <w:sz w:val="20"/>
+                <w:szCs w:val="20"/>
+              </w:rPr>
+              <w:t>Pré-condição</w:t>
             </w:r>
             <w:r>
               <w:rPr>
@@ -337,41 +438,41 @@
                 <w:sz w:val="20"/>
                 <w:szCs w:val="20"/>
               </w:rPr>
-              <w:t>Pessoas</w:t>
-            </w:r>
-          </w:p>
-        </w:tc>
-      </w:tr>
-      <w:tr>
-        <w:tc>
-          <w:tcPr>
-            <w:tcW w:w="2381" w:type="dxa"/>
-            <w:tcBorders>
-              <w:top w:val="single" w:sz="4" w:space="0" w:color="000000"/>
-              <w:left w:val="single" w:sz="4" w:space="0" w:color="000000"/>
-              <w:bottom w:val="single" w:sz="4" w:space="0" w:color="000000"/>
-              <w:right w:val="single" w:sz="4" w:space="0" w:color="000000"/>
-            </w:tcBorders>
-          </w:tcPr>
-          <w:p>
-            <w:pPr>
-              <w:pStyle w:val="Normal2"/>
-              <w:spacing w:line="276" w:lineRule="auto"/>
-              <w:rPr>
-                <w:rFonts w:ascii="Times New Roman" w:eastAsia="Times New Roman" w:hAnsi="Times New Roman" w:cs="Times New Roman"/>
-                <w:color w:val="000000"/>
-                <w:sz w:val="20"/>
-                <w:szCs w:val="20"/>
-              </w:rPr>
-            </w:pPr>
-            <w:r>
-              <w:rPr>
-                <w:rFonts w:ascii="Times New Roman" w:eastAsia="Times New Roman" w:hAnsi="Times New Roman" w:cs="Times New Roman"/>
-                <w:color w:val="000000"/>
-                <w:sz w:val="20"/>
-                <w:szCs w:val="20"/>
-              </w:rPr>
-              <w:t>Pré-condição</w:t>
+              <w:t>O usuário deve estar registrado no sistema</w:t>
+            </w:r>
+          </w:p>
+        </w:tc>
+      </w:tr>
+      <w:tr>
+        <w:tc>
+          <w:tcPr>
+            <w:tcW w:w="2381" w:type="dxa"/>
+            <w:tcBorders>
+              <w:top w:val="single" w:sz="4" w:space="0" w:color="000000"/>
+              <w:left w:val="single" w:sz="4" w:space="0" w:color="000000"/>
+              <w:bottom w:val="single" w:sz="4" w:space="0" w:color="000000"/>
+              <w:right w:val="single" w:sz="4" w:space="0" w:color="000000"/>
+            </w:tcBorders>
+          </w:tcPr>
+          <w:p>
+            <w:pPr>
+              <w:pStyle w:val="Normal2"/>
+              <w:spacing w:line="276" w:lineRule="auto"/>
+              <w:rPr>
+                <w:rFonts w:ascii="Times New Roman" w:eastAsia="Times New Roman" w:hAnsi="Times New Roman" w:cs="Times New Roman"/>
+                <w:color w:val="000000"/>
+                <w:sz w:val="20"/>
+                <w:szCs w:val="20"/>
+              </w:rPr>
+            </w:pPr>
+            <w:r>
+              <w:rPr>
+                <w:rFonts w:ascii="Times New Roman" w:eastAsia="Times New Roman" w:hAnsi="Times New Roman" w:cs="Times New Roman"/>
+                <w:color w:val="000000"/>
+                <w:sz w:val="20"/>
+                <w:szCs w:val="20"/>
+              </w:rPr>
+              <w:t>Pós-condição</w:t>
             </w:r>
             <w:r>
               <w:rPr>
@@ -412,81 +513,6 @@
                 <w:sz w:val="20"/>
                 <w:szCs w:val="20"/>
               </w:rPr>
-              <w:t>O usuário deve estar registrado no sistema</w:t>
-            </w:r>
-          </w:p>
-        </w:tc>
-      </w:tr>
-      <w:tr>
-        <w:tc>
-          <w:tcPr>
-            <w:tcW w:w="2381" w:type="dxa"/>
-            <w:tcBorders>
-              <w:top w:val="single" w:sz="4" w:space="0" w:color="000000"/>
-              <w:left w:val="single" w:sz="4" w:space="0" w:color="000000"/>
-              <w:bottom w:val="single" w:sz="4" w:space="0" w:color="000000"/>
-              <w:right w:val="single" w:sz="4" w:space="0" w:color="000000"/>
-            </w:tcBorders>
-          </w:tcPr>
-          <w:p>
-            <w:pPr>
-              <w:pStyle w:val="Normal2"/>
-              <w:spacing w:line="276" w:lineRule="auto"/>
-              <w:rPr>
-                <w:rFonts w:ascii="Times New Roman" w:eastAsia="Times New Roman" w:hAnsi="Times New Roman" w:cs="Times New Roman"/>
-                <w:color w:val="000000"/>
-                <w:sz w:val="20"/>
-                <w:szCs w:val="20"/>
-              </w:rPr>
-            </w:pPr>
-            <w:r>
-              <w:rPr>
-                <w:rFonts w:ascii="Times New Roman" w:eastAsia="Times New Roman" w:hAnsi="Times New Roman" w:cs="Times New Roman"/>
-                <w:color w:val="000000"/>
-                <w:sz w:val="20"/>
-                <w:szCs w:val="20"/>
-              </w:rPr>
-              <w:t>Pós-condição</w:t>
-            </w:r>
-            <w:r>
-              <w:rPr>
-                <w:rFonts w:ascii="Times New Roman" w:eastAsia="Times New Roman" w:hAnsi="Times New Roman" w:cs="Times New Roman"/>
-                <w:color w:val="000000"/>
-                <w:sz w:val="20"/>
-                <w:szCs w:val="20"/>
-              </w:rPr>
-              <w:t>:</w:t>
-            </w:r>
-          </w:p>
-        </w:tc>
-        <w:tc>
-          <w:tcPr>
-            <w:tcW w:w="6641" w:type="dxa"/>
-            <w:tcBorders>
-              <w:top w:val="single" w:sz="4" w:space="0" w:color="000000"/>
-              <w:left w:val="single" w:sz="4" w:space="0" w:color="000000"/>
-              <w:bottom w:val="single" w:sz="4" w:space="0" w:color="000000"/>
-              <w:right w:val="single" w:sz="4" w:space="0" w:color="000000"/>
-            </w:tcBorders>
-          </w:tcPr>
-          <w:p>
-            <w:pPr>
-              <w:pStyle w:val="Normal2"/>
-              <w:spacing w:line="276" w:lineRule="auto"/>
-              <w:rPr>
-                <w:rFonts w:ascii="Times New Roman" w:eastAsia="Times New Roman" w:hAnsi="Times New Roman" w:cs="Times New Roman"/>
-                <w:color w:val="000000"/>
-                <w:sz w:val="20"/>
-                <w:szCs w:val="20"/>
-              </w:rPr>
-            </w:pPr>
-            <w:r>
-              <w:rPr>
-                <w:rFonts w:ascii="Times New Roman" w:eastAsia="Times New Roman" w:hAnsi="Times New Roman" w:cs="Times New Roman"/>
-                <w:color w:val="000000"/>
-                <w:sz w:val="20"/>
-                <w:szCs w:val="20"/>
-              </w:rPr>
               <w:t xml:space="preserve">O </w:t>
             </w:r>
             <w:r>
@@ -498,23 +524,34 @@
               </w:rPr>
               <w:t xml:space="preserve">Usuário </w:t>
             </w:r>
-            <w:r>
-              <w:rPr>
-                <w:rFonts w:ascii="Times New Roman" w:eastAsia="Times New Roman" w:hAnsi="Times New Roman" w:cs="Times New Roman"/>
-                <w:color w:val="000000"/>
-                <w:sz w:val="20"/>
-                <w:szCs w:val="20"/>
-              </w:rPr>
-              <w:t>autentica-se</w:t>
-            </w:r>
-            <w:r>
-              <w:rPr>
-                <w:rFonts w:ascii="Times New Roman" w:eastAsia="Times New Roman" w:hAnsi="Times New Roman" w:cs="Times New Roman"/>
-                <w:color w:val="000000"/>
-                <w:sz w:val="20"/>
-                <w:szCs w:val="20"/>
-              </w:rPr>
-              <w:t xml:space="preserve"> no sistema</w:t>
+            <w:proofErr w:type="spellStart"/>
+            <w:r>
+              <w:rPr>
+                <w:rFonts w:ascii="Times New Roman" w:eastAsia="Times New Roman" w:hAnsi="Times New Roman" w:cs="Times New Roman"/>
+                <w:color w:val="000000"/>
+                <w:sz w:val="20"/>
+                <w:szCs w:val="20"/>
+              </w:rPr>
+              <w:t>loga</w:t>
+            </w:r>
+            <w:proofErr w:type="spellEnd"/>
+            <w:r>
+              <w:rPr>
+                <w:rFonts w:ascii="Times New Roman" w:eastAsia="Times New Roman" w:hAnsi="Times New Roman" w:cs="Times New Roman"/>
+                <w:color w:val="000000"/>
+                <w:sz w:val="20"/>
+                <w:szCs w:val="20"/>
+              </w:rPr>
+              <w:t xml:space="preserve"> </w:t>
+            </w:r>
+            <w:r>
+              <w:rPr>
+                <w:rFonts w:ascii="Times New Roman" w:eastAsia="Times New Roman" w:hAnsi="Times New Roman" w:cs="Times New Roman"/>
+                <w:color w:val="000000"/>
+                <w:sz w:val="20"/>
+                <w:szCs w:val="20"/>
+              </w:rPr>
+              <w:t>no sistema</w:t>
             </w:r>
           </w:p>
         </w:tc>
@@ -623,6 +660,7 @@
                 <w:szCs w:val="20"/>
               </w:rPr>
             </w:pPr>
+            <w:proofErr w:type="gramStart"/>
             <w:r>
               <w:rPr>
                 <w:rFonts w:ascii="Times New Roman" w:eastAsia="Times New Roman" w:hAnsi="Times New Roman" w:cs="Times New Roman"/>
@@ -632,14 +670,35 @@
               </w:rPr>
               <w:t>1.</w:t>
             </w:r>
-            <w:r>
-              <w:rPr>
-                <w:rFonts w:ascii="Times New Roman" w:eastAsia="Times New Roman" w:hAnsi="Times New Roman" w:cs="Times New Roman"/>
-                <w:color w:val="000000"/>
-                <w:sz w:val="20"/>
-                <w:szCs w:val="20"/>
-              </w:rPr>
-              <w:t>O usuário acessa a página de login.</w:t>
+            <w:proofErr w:type="gramEnd"/>
+            <w:r>
+              <w:rPr>
+                <w:rFonts w:ascii="Times New Roman" w:eastAsia="Times New Roman" w:hAnsi="Times New Roman" w:cs="Times New Roman"/>
+                <w:color w:val="000000"/>
+                <w:sz w:val="20"/>
+                <w:szCs w:val="20"/>
+              </w:rPr>
+              <w:t xml:space="preserve">O usuário acessa a página de </w:t>
+            </w:r>
+            <w:proofErr w:type="spellStart"/>
+            <w:r>
+              <w:rPr>
+                <w:rFonts w:ascii="Times New Roman" w:eastAsia="Times New Roman" w:hAnsi="Times New Roman" w:cs="Times New Roman"/>
+                <w:color w:val="000000"/>
+                <w:sz w:val="20"/>
+                <w:szCs w:val="20"/>
+              </w:rPr>
+              <w:t>login</w:t>
+            </w:r>
+            <w:proofErr w:type="spellEnd"/>
+            <w:r>
+              <w:rPr>
+                <w:rFonts w:ascii="Times New Roman" w:eastAsia="Times New Roman" w:hAnsi="Times New Roman" w:cs="Times New Roman"/>
+                <w:color w:val="000000"/>
+                <w:sz w:val="20"/>
+                <w:szCs w:val="20"/>
+              </w:rPr>
+              <w:t>.</w:t>
             </w:r>
           </w:p>
         </w:tc>
@@ -862,7 +921,27 @@
                 <w:sz w:val="20"/>
                 <w:szCs w:val="20"/>
               </w:rPr>
-              <w:t>O usuário confirma a tentativa de login.</w:t>
+              <w:t xml:space="preserve">O usuário confirma a tentativa de </w:t>
+            </w:r>
+            <w:proofErr w:type="spellStart"/>
+            <w:r>
+              <w:rPr>
+                <w:rFonts w:ascii="Times New Roman" w:eastAsia="Times New Roman" w:hAnsi="Times New Roman" w:cs="Times New Roman"/>
+                <w:color w:val="000000"/>
+                <w:sz w:val="20"/>
+                <w:szCs w:val="20"/>
+              </w:rPr>
+              <w:t>login</w:t>
+            </w:r>
+            <w:proofErr w:type="spellEnd"/>
+            <w:r>
+              <w:rPr>
+                <w:rFonts w:ascii="Times New Roman" w:eastAsia="Times New Roman" w:hAnsi="Times New Roman" w:cs="Times New Roman"/>
+                <w:color w:val="000000"/>
+                <w:sz w:val="20"/>
+                <w:szCs w:val="20"/>
+              </w:rPr>
+              <w:t>.</w:t>
             </w:r>
           </w:p>
           <w:p>
@@ -1047,7 +1126,27 @@
                 <w:sz w:val="20"/>
                 <w:szCs w:val="20"/>
               </w:rPr>
-              <w:t xml:space="preserve"> o sistema autentica o usuário e redireciona para a página principal.</w:t>
+              <w:t xml:space="preserve"> </w:t>
+            </w:r>
+            <w:proofErr w:type="gramStart"/>
+            <w:r>
+              <w:rPr>
+                <w:rFonts w:ascii="Times New Roman" w:eastAsia="Times New Roman" w:hAnsi="Times New Roman" w:cs="Times New Roman"/>
+                <w:color w:val="000000"/>
+                <w:sz w:val="20"/>
+                <w:szCs w:val="20"/>
+              </w:rPr>
+              <w:t>o</w:t>
+            </w:r>
+            <w:proofErr w:type="gramEnd"/>
+            <w:r>
+              <w:rPr>
+                <w:rFonts w:ascii="Times New Roman" w:eastAsia="Times New Roman" w:hAnsi="Times New Roman" w:cs="Times New Roman"/>
+                <w:color w:val="000000"/>
+                <w:sz w:val="20"/>
+                <w:szCs w:val="20"/>
+              </w:rPr>
+              <w:t xml:space="preserve"> sistema autentica o usuário e redireciona para a página principal.</w:t>
             </w:r>
           </w:p>
           <w:p>
@@ -1228,6 +1327,7 @@
         </w:rPr>
         <w:t xml:space="preserve">Subsistema/módulo: </w:t>
       </w:r>
+      <w:proofErr w:type="gramStart"/>
       <w:r>
         <w:rPr>
           <w:rFonts w:ascii="Times New Roman" w:eastAsia="Times New Roman" w:hAnsi="Times New Roman" w:cs="Times New Roman"/>
@@ -1236,6 +1336,7 @@
         </w:rPr>
         <w:t>Módulo Autenticação</w:t>
       </w:r>
+      <w:proofErr w:type="gramEnd"/>
     </w:p>
     <w:tbl>
       <w:tblPr>
@@ -1311,15 +1412,17 @@
                 <w:szCs w:val="20"/>
               </w:rPr>
             </w:pPr>
-            <w:r>
-              <w:rPr>
-                <w:rFonts w:ascii="Times New Roman" w:eastAsia="Times New Roman" w:hAnsi="Times New Roman" w:cs="Times New Roman"/>
-                <w:color w:val="000000"/>
-                <w:sz w:val="20"/>
-                <w:szCs w:val="20"/>
-              </w:rPr>
-              <w:t>Realizar Autenticação</w:t>
-            </w:r>
+            <w:proofErr w:type="gramStart"/>
+            <w:r>
+              <w:rPr>
+                <w:rFonts w:ascii="Times New Roman" w:eastAsia="Times New Roman" w:hAnsi="Times New Roman" w:cs="Times New Roman"/>
+                <w:color w:val="000000"/>
+                <w:sz w:val="20"/>
+                <w:szCs w:val="20"/>
+              </w:rPr>
+              <w:t>Módulo Autenticação</w:t>
+            </w:r>
+            <w:proofErr w:type="gramEnd"/>
           </w:p>
         </w:tc>
       </w:tr>
@@ -1377,57 +1480,79 @@
                 <w:szCs w:val="20"/>
               </w:rPr>
             </w:pPr>
-            <w:r>
-              <w:rPr>
-                <w:rFonts w:ascii="Times New Roman" w:eastAsia="Times New Roman" w:hAnsi="Times New Roman" w:cs="Times New Roman"/>
-                <w:color w:val="000000"/>
-                <w:sz w:val="20"/>
-                <w:szCs w:val="20"/>
-              </w:rPr>
-              <w:t>Realizar Autenticação</w:t>
-            </w:r>
-            <w:r>
-              <w:rPr>
-                <w:rFonts w:ascii="Times New Roman" w:eastAsia="Times New Roman" w:hAnsi="Times New Roman" w:cs="Times New Roman"/>
-                <w:color w:val="000000"/>
-                <w:sz w:val="20"/>
-                <w:szCs w:val="20"/>
-              </w:rPr>
-              <w:t xml:space="preserve"> senha incorreta</w:t>
-            </w:r>
-          </w:p>
-        </w:tc>
-      </w:tr>
-      <w:tr>
-        <w:tc>
-          <w:tcPr>
-            <w:tcW w:w="2381" w:type="dxa"/>
-            <w:tcBorders>
-              <w:top w:val="single" w:sz="4" w:space="0" w:color="000000"/>
-              <w:left w:val="single" w:sz="4" w:space="0" w:color="000000"/>
-              <w:bottom w:val="single" w:sz="4" w:space="0" w:color="000000"/>
-              <w:right w:val="single" w:sz="4" w:space="0" w:color="000000"/>
-            </w:tcBorders>
-          </w:tcPr>
-          <w:p>
-            <w:pPr>
-              <w:pStyle w:val="Normal2"/>
-              <w:spacing w:line="276" w:lineRule="auto"/>
-              <w:rPr>
-                <w:rFonts w:ascii="Times New Roman" w:eastAsia="Times New Roman" w:hAnsi="Times New Roman" w:cs="Times New Roman"/>
-                <w:color w:val="000000"/>
-                <w:sz w:val="20"/>
-                <w:szCs w:val="20"/>
-              </w:rPr>
-            </w:pPr>
-            <w:r>
-              <w:rPr>
-                <w:rFonts w:ascii="Times New Roman" w:eastAsia="Times New Roman" w:hAnsi="Times New Roman" w:cs="Times New Roman"/>
-                <w:color w:val="000000"/>
-                <w:sz w:val="20"/>
-                <w:szCs w:val="20"/>
-              </w:rPr>
-              <w:t>Ator(es) envolvido(s):</w:t>
+            <w:proofErr w:type="gramStart"/>
+            <w:r>
+              <w:rPr>
+                <w:rFonts w:ascii="Times New Roman" w:eastAsia="Times New Roman" w:hAnsi="Times New Roman" w:cs="Times New Roman"/>
+                <w:color w:val="000000"/>
+                <w:sz w:val="20"/>
+                <w:szCs w:val="20"/>
+              </w:rPr>
+              <w:t>Módulo Autenticação</w:t>
+            </w:r>
+            <w:proofErr w:type="gramEnd"/>
+            <w:r>
+              <w:rPr>
+                <w:rFonts w:ascii="Times New Roman" w:eastAsia="Times New Roman" w:hAnsi="Times New Roman" w:cs="Times New Roman"/>
+                <w:color w:val="000000"/>
+                <w:sz w:val="20"/>
+                <w:szCs w:val="20"/>
+              </w:rPr>
+              <w:t xml:space="preserve"> </w:t>
+            </w:r>
+            <w:r>
+              <w:rPr>
+                <w:rFonts w:ascii="Times New Roman" w:eastAsia="Times New Roman" w:hAnsi="Times New Roman" w:cs="Times New Roman"/>
+                <w:color w:val="000000"/>
+                <w:sz w:val="20"/>
+                <w:szCs w:val="20"/>
+              </w:rPr>
+              <w:t>senha incorreta</w:t>
+            </w:r>
+          </w:p>
+        </w:tc>
+      </w:tr>
+      <w:tr>
+        <w:tc>
+          <w:tcPr>
+            <w:tcW w:w="2381" w:type="dxa"/>
+            <w:tcBorders>
+              <w:top w:val="single" w:sz="4" w:space="0" w:color="000000"/>
+              <w:left w:val="single" w:sz="4" w:space="0" w:color="000000"/>
+              <w:bottom w:val="single" w:sz="4" w:space="0" w:color="000000"/>
+              <w:right w:val="single" w:sz="4" w:space="0" w:color="000000"/>
+            </w:tcBorders>
+          </w:tcPr>
+          <w:p>
+            <w:pPr>
+              <w:pStyle w:val="Normal2"/>
+              <w:spacing w:line="276" w:lineRule="auto"/>
+              <w:rPr>
+                <w:rFonts w:ascii="Times New Roman" w:eastAsia="Times New Roman" w:hAnsi="Times New Roman" w:cs="Times New Roman"/>
+                <w:color w:val="000000"/>
+                <w:sz w:val="20"/>
+                <w:szCs w:val="20"/>
+              </w:rPr>
+            </w:pPr>
+            <w:proofErr w:type="gramStart"/>
+            <w:r>
+              <w:rPr>
+                <w:rFonts w:ascii="Times New Roman" w:eastAsia="Times New Roman" w:hAnsi="Times New Roman" w:cs="Times New Roman"/>
+                <w:color w:val="000000"/>
+                <w:sz w:val="20"/>
+                <w:szCs w:val="20"/>
+              </w:rPr>
+              <w:t>Ator(</w:t>
+            </w:r>
+            <w:proofErr w:type="gramEnd"/>
+            <w:r>
+              <w:rPr>
+                <w:rFonts w:ascii="Times New Roman" w:eastAsia="Times New Roman" w:hAnsi="Times New Roman" w:cs="Times New Roman"/>
+                <w:color w:val="000000"/>
+                <w:sz w:val="20"/>
+                <w:szCs w:val="20"/>
+              </w:rPr>
+              <w:t>es) envolvido(s):</w:t>
             </w:r>
           </w:p>
         </w:tc>
@@ -1461,6 +1586,15 @@
               </w:rPr>
               <w:t>Pessoas</w:t>
             </w:r>
+            <w:r>
+              <w:rPr>
+                <w:rFonts w:ascii="Times New Roman" w:eastAsia="Times New Roman" w:hAnsi="Times New Roman" w:cs="Times New Roman"/>
+                <w:color w:val="000000"/>
+                <w:sz w:val="20"/>
+                <w:szCs w:val="20"/>
+              </w:rPr>
+              <w:t>, sistema</w:t>
+            </w:r>
           </w:p>
         </w:tc>
       </w:tr>
@@ -1600,17 +1734,19 @@
                 <w:sz w:val="20"/>
                 <w:szCs w:val="20"/>
               </w:rPr>
-              <w:t>-mail</w:t>
-            </w:r>
-            <w:r>
-              <w:rPr>
-                <w:rFonts w:ascii="Times New Roman" w:eastAsia="Times New Roman" w:hAnsi="Times New Roman" w:cs="Times New Roman"/>
-                <w:color w:val="000000"/>
-                <w:sz w:val="20"/>
-                <w:szCs w:val="20"/>
-              </w:rPr>
-              <w:t xml:space="preserve"> ou senha inválidos</w:t>
-            </w:r>
+              <w:t xml:space="preserve">-mail ou </w:t>
+            </w:r>
+            <w:proofErr w:type="gramStart"/>
+            <w:r>
+              <w:rPr>
+                <w:rFonts w:ascii="Times New Roman" w:eastAsia="Times New Roman" w:hAnsi="Times New Roman" w:cs="Times New Roman"/>
+                <w:color w:val="000000"/>
+                <w:sz w:val="20"/>
+                <w:szCs w:val="20"/>
+              </w:rPr>
+              <w:t>senha inválidos</w:t>
+            </w:r>
+            <w:proofErr w:type="gramEnd"/>
           </w:p>
         </w:tc>
       </w:tr>
@@ -1718,6 +1854,7 @@
                 <w:szCs w:val="20"/>
               </w:rPr>
             </w:pPr>
+            <w:proofErr w:type="gramStart"/>
             <w:r>
               <w:rPr>
                 <w:rFonts w:ascii="Times New Roman" w:eastAsia="Times New Roman" w:hAnsi="Times New Roman" w:cs="Times New Roman"/>
@@ -1727,14 +1864,35 @@
               </w:rPr>
               <w:t>1.</w:t>
             </w:r>
-            <w:r>
-              <w:rPr>
-                <w:rFonts w:ascii="Times New Roman" w:eastAsia="Times New Roman" w:hAnsi="Times New Roman" w:cs="Times New Roman"/>
-                <w:color w:val="000000"/>
-                <w:sz w:val="20"/>
-                <w:szCs w:val="20"/>
-              </w:rPr>
-              <w:t>O usuário acessa a página de login.</w:t>
+            <w:proofErr w:type="gramEnd"/>
+            <w:r>
+              <w:rPr>
+                <w:rFonts w:ascii="Times New Roman" w:eastAsia="Times New Roman" w:hAnsi="Times New Roman" w:cs="Times New Roman"/>
+                <w:color w:val="000000"/>
+                <w:sz w:val="20"/>
+                <w:szCs w:val="20"/>
+              </w:rPr>
+              <w:t xml:space="preserve">O usuário acessa a página de </w:t>
+            </w:r>
+            <w:proofErr w:type="spellStart"/>
+            <w:r>
+              <w:rPr>
+                <w:rFonts w:ascii="Times New Roman" w:eastAsia="Times New Roman" w:hAnsi="Times New Roman" w:cs="Times New Roman"/>
+                <w:color w:val="000000"/>
+                <w:sz w:val="20"/>
+                <w:szCs w:val="20"/>
+              </w:rPr>
+              <w:t>login</w:t>
+            </w:r>
+            <w:proofErr w:type="spellEnd"/>
+            <w:r>
+              <w:rPr>
+                <w:rFonts w:ascii="Times New Roman" w:eastAsia="Times New Roman" w:hAnsi="Times New Roman" w:cs="Times New Roman"/>
+                <w:color w:val="000000"/>
+                <w:sz w:val="20"/>
+                <w:szCs w:val="20"/>
+              </w:rPr>
+              <w:t>.</w:t>
             </w:r>
           </w:p>
         </w:tc>
@@ -1958,7 +2116,27 @@
                 <w:sz w:val="20"/>
                 <w:szCs w:val="20"/>
               </w:rPr>
-              <w:t>O usuário confirma a tentativa de login.</w:t>
+              <w:t xml:space="preserve">O usuário confirma a tentativa de </w:t>
+            </w:r>
+            <w:proofErr w:type="spellStart"/>
+            <w:r>
+              <w:rPr>
+                <w:rFonts w:ascii="Times New Roman" w:eastAsia="Times New Roman" w:hAnsi="Times New Roman" w:cs="Times New Roman"/>
+                <w:color w:val="000000"/>
+                <w:sz w:val="20"/>
+                <w:szCs w:val="20"/>
+              </w:rPr>
+              <w:t>login</w:t>
+            </w:r>
+            <w:proofErr w:type="spellEnd"/>
+            <w:r>
+              <w:rPr>
+                <w:rFonts w:ascii="Times New Roman" w:eastAsia="Times New Roman" w:hAnsi="Times New Roman" w:cs="Times New Roman"/>
+                <w:color w:val="000000"/>
+                <w:sz w:val="20"/>
+                <w:szCs w:val="20"/>
+              </w:rPr>
+              <w:t>.</w:t>
             </w:r>
           </w:p>
           <w:p>
@@ -2324,6 +2502,7 @@
         </w:rPr>
         <w:t xml:space="preserve">Subsistema/módulo: </w:t>
       </w:r>
+      <w:proofErr w:type="gramStart"/>
       <w:r>
         <w:rPr>
           <w:rFonts w:ascii="Times New Roman" w:eastAsia="Times New Roman" w:hAnsi="Times New Roman" w:cs="Times New Roman"/>
@@ -2332,6 +2511,7 @@
         </w:rPr>
         <w:t>Módulo Autenticação</w:t>
       </w:r>
+      <w:proofErr w:type="gramEnd"/>
     </w:p>
     <w:tbl>
       <w:tblPr>
@@ -2407,15 +2587,37 @@
                 <w:szCs w:val="20"/>
               </w:rPr>
             </w:pPr>
-            <w:r>
-              <w:rPr>
-                <w:rFonts w:ascii="Times New Roman" w:eastAsia="Times New Roman" w:hAnsi="Times New Roman" w:cs="Times New Roman"/>
-                <w:color w:val="000000"/>
-                <w:sz w:val="20"/>
-                <w:szCs w:val="20"/>
-              </w:rPr>
-              <w:t>Realizar Autenticação</w:t>
-            </w:r>
+            <w:proofErr w:type="gramStart"/>
+            <w:r>
+              <w:rPr>
+                <w:rFonts w:ascii="Times New Roman" w:eastAsia="Times New Roman" w:hAnsi="Times New Roman" w:cs="Times New Roman"/>
+                <w:color w:val="000000"/>
+                <w:sz w:val="20"/>
+                <w:szCs w:val="20"/>
+              </w:rPr>
+              <w:t>Módulo Autenticação</w:t>
+            </w:r>
+            <w:proofErr w:type="gramEnd"/>
+            <w:r>
+              <w:rPr>
+                <w:rFonts w:ascii="Times New Roman" w:eastAsia="Times New Roman" w:hAnsi="Times New Roman" w:cs="Times New Roman"/>
+                <w:color w:val="000000"/>
+                <w:sz w:val="20"/>
+                <w:szCs w:val="20"/>
+              </w:rPr>
+              <w:t xml:space="preserve"> </w:t>
+            </w:r>
+            <w:proofErr w:type="spellStart"/>
+            <w:r>
+              <w:rPr>
+                <w:rFonts w:ascii="Times New Roman" w:eastAsia="Times New Roman" w:hAnsi="Times New Roman" w:cs="Times New Roman"/>
+                <w:color w:val="000000"/>
+                <w:sz w:val="20"/>
+                <w:szCs w:val="20"/>
+              </w:rPr>
+              <w:t>Autenticação</w:t>
+            </w:r>
+            <w:proofErr w:type="spellEnd"/>
           </w:p>
         </w:tc>
       </w:tr>
@@ -2473,48 +2675,79 @@
                 <w:szCs w:val="20"/>
               </w:rPr>
             </w:pPr>
-            <w:r>
-              <w:rPr>
-                <w:rFonts w:ascii="Times New Roman" w:eastAsia="Times New Roman" w:hAnsi="Times New Roman" w:cs="Times New Roman"/>
-                <w:color w:val="000000"/>
-                <w:sz w:val="20"/>
-                <w:szCs w:val="20"/>
-              </w:rPr>
-              <w:t>Realizar Autenticação E-mail Incorreto</w:t>
-            </w:r>
-          </w:p>
-        </w:tc>
-      </w:tr>
-      <w:tr>
-        <w:tc>
-          <w:tcPr>
-            <w:tcW w:w="2381" w:type="dxa"/>
-            <w:tcBorders>
-              <w:top w:val="single" w:sz="4" w:space="0" w:color="000000"/>
-              <w:left w:val="single" w:sz="4" w:space="0" w:color="000000"/>
-              <w:bottom w:val="single" w:sz="4" w:space="0" w:color="000000"/>
-              <w:right w:val="single" w:sz="4" w:space="0" w:color="000000"/>
-            </w:tcBorders>
-          </w:tcPr>
-          <w:p>
-            <w:pPr>
-              <w:pStyle w:val="Normal2"/>
-              <w:spacing w:line="276" w:lineRule="auto"/>
-              <w:rPr>
-                <w:rFonts w:ascii="Times New Roman" w:eastAsia="Times New Roman" w:hAnsi="Times New Roman" w:cs="Times New Roman"/>
-                <w:color w:val="000000"/>
-                <w:sz w:val="20"/>
-                <w:szCs w:val="20"/>
-              </w:rPr>
-            </w:pPr>
-            <w:r>
-              <w:rPr>
-                <w:rFonts w:ascii="Times New Roman" w:eastAsia="Times New Roman" w:hAnsi="Times New Roman" w:cs="Times New Roman"/>
-                <w:color w:val="000000"/>
-                <w:sz w:val="20"/>
-                <w:szCs w:val="20"/>
-              </w:rPr>
-              <w:t>Ator(es) envolvido(s):</w:t>
+            <w:proofErr w:type="gramStart"/>
+            <w:r>
+              <w:rPr>
+                <w:rFonts w:ascii="Times New Roman" w:eastAsia="Times New Roman" w:hAnsi="Times New Roman" w:cs="Times New Roman"/>
+                <w:color w:val="000000"/>
+                <w:sz w:val="20"/>
+                <w:szCs w:val="20"/>
+              </w:rPr>
+              <w:t>Módulo Autenticação</w:t>
+            </w:r>
+            <w:proofErr w:type="gramEnd"/>
+            <w:r>
+              <w:rPr>
+                <w:rFonts w:ascii="Times New Roman" w:eastAsia="Times New Roman" w:hAnsi="Times New Roman" w:cs="Times New Roman"/>
+                <w:color w:val="000000"/>
+                <w:sz w:val="20"/>
+                <w:szCs w:val="20"/>
+              </w:rPr>
+              <w:t xml:space="preserve"> </w:t>
+            </w:r>
+            <w:r>
+              <w:rPr>
+                <w:rFonts w:ascii="Times New Roman" w:eastAsia="Times New Roman" w:hAnsi="Times New Roman" w:cs="Times New Roman"/>
+                <w:color w:val="000000"/>
+                <w:sz w:val="20"/>
+                <w:szCs w:val="20"/>
+              </w:rPr>
+              <w:t>E-mail Incorreto</w:t>
+            </w:r>
+          </w:p>
+        </w:tc>
+      </w:tr>
+      <w:tr>
+        <w:tc>
+          <w:tcPr>
+            <w:tcW w:w="2381" w:type="dxa"/>
+            <w:tcBorders>
+              <w:top w:val="single" w:sz="4" w:space="0" w:color="000000"/>
+              <w:left w:val="single" w:sz="4" w:space="0" w:color="000000"/>
+              <w:bottom w:val="single" w:sz="4" w:space="0" w:color="000000"/>
+              <w:right w:val="single" w:sz="4" w:space="0" w:color="000000"/>
+            </w:tcBorders>
+          </w:tcPr>
+          <w:p>
+            <w:pPr>
+              <w:pStyle w:val="Normal2"/>
+              <w:spacing w:line="276" w:lineRule="auto"/>
+              <w:rPr>
+                <w:rFonts w:ascii="Times New Roman" w:eastAsia="Times New Roman" w:hAnsi="Times New Roman" w:cs="Times New Roman"/>
+                <w:color w:val="000000"/>
+                <w:sz w:val="20"/>
+                <w:szCs w:val="20"/>
+              </w:rPr>
+            </w:pPr>
+            <w:proofErr w:type="gramStart"/>
+            <w:r>
+              <w:rPr>
+                <w:rFonts w:ascii="Times New Roman" w:eastAsia="Times New Roman" w:hAnsi="Times New Roman" w:cs="Times New Roman"/>
+                <w:color w:val="000000"/>
+                <w:sz w:val="20"/>
+                <w:szCs w:val="20"/>
+              </w:rPr>
+              <w:t>Ator(</w:t>
+            </w:r>
+            <w:proofErr w:type="gramEnd"/>
+            <w:r>
+              <w:rPr>
+                <w:rFonts w:ascii="Times New Roman" w:eastAsia="Times New Roman" w:hAnsi="Times New Roman" w:cs="Times New Roman"/>
+                <w:color w:val="000000"/>
+                <w:sz w:val="20"/>
+                <w:szCs w:val="20"/>
+              </w:rPr>
+              <w:t>es) envolvido(s):</w:t>
             </w:r>
           </w:p>
         </w:tc>
@@ -2548,6 +2781,15 @@
               </w:rPr>
               <w:t>Pessoas</w:t>
             </w:r>
+            <w:r>
+              <w:rPr>
+                <w:rFonts w:ascii="Times New Roman" w:eastAsia="Times New Roman" w:hAnsi="Times New Roman" w:cs="Times New Roman"/>
+                <w:color w:val="000000"/>
+                <w:sz w:val="20"/>
+                <w:szCs w:val="20"/>
+              </w:rPr>
+              <w:t>, sistema</w:t>
+            </w:r>
           </w:p>
         </w:tc>
       </w:tr>
@@ -2687,8 +2929,19 @@
                 <w:sz w:val="20"/>
                 <w:szCs w:val="20"/>
               </w:rPr>
-              <w:t>-mail ou senha inválidos</w:t>
-            </w:r>
+              <w:t xml:space="preserve">-mail ou </w:t>
+            </w:r>
+            <w:proofErr w:type="gramStart"/>
+            <w:r>
+              <w:rPr>
+                <w:rFonts w:ascii="Times New Roman" w:eastAsia="Times New Roman" w:hAnsi="Times New Roman" w:cs="Times New Roman"/>
+                <w:color w:val="000000"/>
+                <w:sz w:val="20"/>
+                <w:szCs w:val="20"/>
+              </w:rPr>
+              <w:t>senha inválidos</w:t>
+            </w:r>
+            <w:proofErr w:type="gramEnd"/>
           </w:p>
         </w:tc>
       </w:tr>
@@ -2796,6 +3049,7 @@
                 <w:szCs w:val="20"/>
               </w:rPr>
             </w:pPr>
+            <w:proofErr w:type="gramStart"/>
             <w:r>
               <w:rPr>
                 <w:rFonts w:ascii="Times New Roman" w:eastAsia="Times New Roman" w:hAnsi="Times New Roman" w:cs="Times New Roman"/>
@@ -2805,14 +3059,35 @@
               </w:rPr>
               <w:t>1.</w:t>
             </w:r>
-            <w:r>
-              <w:rPr>
-                <w:rFonts w:ascii="Times New Roman" w:eastAsia="Times New Roman" w:hAnsi="Times New Roman" w:cs="Times New Roman"/>
-                <w:color w:val="000000"/>
-                <w:sz w:val="20"/>
-                <w:szCs w:val="20"/>
-              </w:rPr>
-              <w:t>O usuário acessa a página de login.</w:t>
+            <w:proofErr w:type="gramEnd"/>
+            <w:r>
+              <w:rPr>
+                <w:rFonts w:ascii="Times New Roman" w:eastAsia="Times New Roman" w:hAnsi="Times New Roman" w:cs="Times New Roman"/>
+                <w:color w:val="000000"/>
+                <w:sz w:val="20"/>
+                <w:szCs w:val="20"/>
+              </w:rPr>
+              <w:t xml:space="preserve">O usuário acessa a página de </w:t>
+            </w:r>
+            <w:proofErr w:type="spellStart"/>
+            <w:r>
+              <w:rPr>
+                <w:rFonts w:ascii="Times New Roman" w:eastAsia="Times New Roman" w:hAnsi="Times New Roman" w:cs="Times New Roman"/>
+                <w:color w:val="000000"/>
+                <w:sz w:val="20"/>
+                <w:szCs w:val="20"/>
+              </w:rPr>
+              <w:t>login</w:t>
+            </w:r>
+            <w:proofErr w:type="spellEnd"/>
+            <w:r>
+              <w:rPr>
+                <w:rFonts w:ascii="Times New Roman" w:eastAsia="Times New Roman" w:hAnsi="Times New Roman" w:cs="Times New Roman"/>
+                <w:color w:val="000000"/>
+                <w:sz w:val="20"/>
+                <w:szCs w:val="20"/>
+              </w:rPr>
+              <w:t>.</w:t>
             </w:r>
           </w:p>
         </w:tc>
@@ -3036,7 +3311,27 @@
                 <w:sz w:val="20"/>
                 <w:szCs w:val="20"/>
               </w:rPr>
-              <w:t>O usuário confirma a tentativa de login.</w:t>
+              <w:t xml:space="preserve">O usuário confirma a tentativa de </w:t>
+            </w:r>
+            <w:proofErr w:type="spellStart"/>
+            <w:r>
+              <w:rPr>
+                <w:rFonts w:ascii="Times New Roman" w:eastAsia="Times New Roman" w:hAnsi="Times New Roman" w:cs="Times New Roman"/>
+                <w:color w:val="000000"/>
+                <w:sz w:val="20"/>
+                <w:szCs w:val="20"/>
+              </w:rPr>
+              <w:t>login</w:t>
+            </w:r>
+            <w:proofErr w:type="spellEnd"/>
+            <w:r>
+              <w:rPr>
+                <w:rFonts w:ascii="Times New Roman" w:eastAsia="Times New Roman" w:hAnsi="Times New Roman" w:cs="Times New Roman"/>
+                <w:color w:val="000000"/>
+                <w:sz w:val="20"/>
+                <w:szCs w:val="20"/>
+              </w:rPr>
+              <w:t>.</w:t>
             </w:r>
           </w:p>
           <w:p>
@@ -3402,6 +3697,7 @@
         </w:rPr>
         <w:t xml:space="preserve">Subsistema/módulo: </w:t>
       </w:r>
+      <w:proofErr w:type="gramStart"/>
       <w:r>
         <w:rPr>
           <w:rFonts w:ascii="Times New Roman" w:eastAsia="Times New Roman" w:hAnsi="Times New Roman" w:cs="Times New Roman"/>
@@ -3410,6 +3706,7 @@
         </w:rPr>
         <w:t>Módulo Autenticação</w:t>
       </w:r>
+      <w:proofErr w:type="gramEnd"/>
     </w:p>
     <w:tbl>
       <w:tblPr>
@@ -3485,15 +3782,37 @@
                 <w:szCs w:val="20"/>
               </w:rPr>
             </w:pPr>
-            <w:r>
-              <w:rPr>
-                <w:rFonts w:ascii="Times New Roman" w:eastAsia="Times New Roman" w:hAnsi="Times New Roman" w:cs="Times New Roman"/>
-                <w:color w:val="000000"/>
-                <w:sz w:val="20"/>
-                <w:szCs w:val="20"/>
-              </w:rPr>
-              <w:t>Realizar Autenticação</w:t>
-            </w:r>
+            <w:proofErr w:type="gramStart"/>
+            <w:r>
+              <w:rPr>
+                <w:rFonts w:ascii="Times New Roman" w:eastAsia="Times New Roman" w:hAnsi="Times New Roman" w:cs="Times New Roman"/>
+                <w:color w:val="000000"/>
+                <w:sz w:val="20"/>
+                <w:szCs w:val="20"/>
+              </w:rPr>
+              <w:t>Módulo Autenticação</w:t>
+            </w:r>
+            <w:proofErr w:type="gramEnd"/>
+            <w:r>
+              <w:rPr>
+                <w:rFonts w:ascii="Times New Roman" w:eastAsia="Times New Roman" w:hAnsi="Times New Roman" w:cs="Times New Roman"/>
+                <w:color w:val="000000"/>
+                <w:sz w:val="20"/>
+                <w:szCs w:val="20"/>
+              </w:rPr>
+              <w:t xml:space="preserve"> </w:t>
+            </w:r>
+            <w:proofErr w:type="spellStart"/>
+            <w:r>
+              <w:rPr>
+                <w:rFonts w:ascii="Times New Roman" w:eastAsia="Times New Roman" w:hAnsi="Times New Roman" w:cs="Times New Roman"/>
+                <w:color w:val="000000"/>
+                <w:sz w:val="20"/>
+                <w:szCs w:val="20"/>
+              </w:rPr>
+              <w:t>Autenticação</w:t>
+            </w:r>
+            <w:proofErr w:type="spellEnd"/>
           </w:p>
         </w:tc>
       </w:tr>
@@ -3554,57 +3873,90 @@
                 <w:szCs w:val="20"/>
               </w:rPr>
             </w:pPr>
-            <w:r>
-              <w:rPr>
-                <w:rFonts w:ascii="Times New Roman" w:eastAsia="Times New Roman" w:hAnsi="Times New Roman" w:cs="Times New Roman"/>
-                <w:color w:val="000000"/>
-                <w:sz w:val="20"/>
-                <w:szCs w:val="20"/>
-              </w:rPr>
-              <w:t xml:space="preserve">Realizar </w:t>
-            </w:r>
-            <w:r>
-              <w:rPr>
-                <w:rFonts w:ascii="Times New Roman" w:eastAsia="Times New Roman" w:hAnsi="Times New Roman" w:cs="Times New Roman"/>
-                <w:color w:val="000000"/>
-                <w:sz w:val="20"/>
-                <w:szCs w:val="20"/>
-              </w:rPr>
-              <w:t>Autenticação campos sem preencher</w:t>
-            </w:r>
-          </w:p>
-        </w:tc>
-      </w:tr>
-      <w:tr>
-        <w:tc>
-          <w:tcPr>
-            <w:tcW w:w="2381" w:type="dxa"/>
-            <w:tcBorders>
-              <w:top w:val="single" w:sz="4" w:space="0" w:color="000000"/>
-              <w:left w:val="single" w:sz="4" w:space="0" w:color="000000"/>
-              <w:bottom w:val="single" w:sz="4" w:space="0" w:color="000000"/>
-              <w:right w:val="single" w:sz="4" w:space="0" w:color="000000"/>
-            </w:tcBorders>
-          </w:tcPr>
-          <w:p>
-            <w:pPr>
-              <w:pStyle w:val="Normal2"/>
-              <w:spacing w:line="276" w:lineRule="auto"/>
-              <w:rPr>
-                <w:rFonts w:ascii="Times New Roman" w:eastAsia="Times New Roman" w:hAnsi="Times New Roman" w:cs="Times New Roman"/>
-                <w:color w:val="000000"/>
-                <w:sz w:val="20"/>
-                <w:szCs w:val="20"/>
-              </w:rPr>
-            </w:pPr>
-            <w:r>
-              <w:rPr>
-                <w:rFonts w:ascii="Times New Roman" w:eastAsia="Times New Roman" w:hAnsi="Times New Roman" w:cs="Times New Roman"/>
-                <w:color w:val="000000"/>
-                <w:sz w:val="20"/>
-                <w:szCs w:val="20"/>
-              </w:rPr>
-              <w:t>Ator(es) envolvido(s):</w:t>
+            <w:proofErr w:type="gramStart"/>
+            <w:r>
+              <w:rPr>
+                <w:rFonts w:ascii="Times New Roman" w:eastAsia="Times New Roman" w:hAnsi="Times New Roman" w:cs="Times New Roman"/>
+                <w:color w:val="000000"/>
+                <w:sz w:val="20"/>
+                <w:szCs w:val="20"/>
+              </w:rPr>
+              <w:t>Módulo Autenticação</w:t>
+            </w:r>
+            <w:proofErr w:type="gramEnd"/>
+            <w:r>
+              <w:rPr>
+                <w:rFonts w:ascii="Times New Roman" w:eastAsia="Times New Roman" w:hAnsi="Times New Roman" w:cs="Times New Roman"/>
+                <w:color w:val="000000"/>
+                <w:sz w:val="20"/>
+                <w:szCs w:val="20"/>
+              </w:rPr>
+              <w:t xml:space="preserve"> </w:t>
+            </w:r>
+            <w:proofErr w:type="spellStart"/>
+            <w:r>
+              <w:rPr>
+                <w:rFonts w:ascii="Times New Roman" w:eastAsia="Times New Roman" w:hAnsi="Times New Roman" w:cs="Times New Roman"/>
+                <w:color w:val="000000"/>
+                <w:sz w:val="20"/>
+                <w:szCs w:val="20"/>
+              </w:rPr>
+              <w:t>Autenticação</w:t>
+            </w:r>
+            <w:proofErr w:type="spellEnd"/>
+            <w:r>
+              <w:rPr>
+                <w:rFonts w:ascii="Times New Roman" w:eastAsia="Times New Roman" w:hAnsi="Times New Roman" w:cs="Times New Roman"/>
+                <w:color w:val="000000"/>
+                <w:sz w:val="20"/>
+                <w:szCs w:val="20"/>
+              </w:rPr>
+              <w:t xml:space="preserve"> campos sem preencher</w:t>
+            </w:r>
+          </w:p>
+        </w:tc>
+      </w:tr>
+      <w:tr>
+        <w:tc>
+          <w:tcPr>
+            <w:tcW w:w="2381" w:type="dxa"/>
+            <w:tcBorders>
+              <w:top w:val="single" w:sz="4" w:space="0" w:color="000000"/>
+              <w:left w:val="single" w:sz="4" w:space="0" w:color="000000"/>
+              <w:bottom w:val="single" w:sz="4" w:space="0" w:color="000000"/>
+              <w:right w:val="single" w:sz="4" w:space="0" w:color="000000"/>
+            </w:tcBorders>
+          </w:tcPr>
+          <w:p>
+            <w:pPr>
+              <w:pStyle w:val="Normal2"/>
+              <w:spacing w:line="276" w:lineRule="auto"/>
+              <w:rPr>
+                <w:rFonts w:ascii="Times New Roman" w:eastAsia="Times New Roman" w:hAnsi="Times New Roman" w:cs="Times New Roman"/>
+                <w:color w:val="000000"/>
+                <w:sz w:val="20"/>
+                <w:szCs w:val="20"/>
+              </w:rPr>
+            </w:pPr>
+            <w:proofErr w:type="gramStart"/>
+            <w:r>
+              <w:rPr>
+                <w:rFonts w:ascii="Times New Roman" w:eastAsia="Times New Roman" w:hAnsi="Times New Roman" w:cs="Times New Roman"/>
+                <w:color w:val="000000"/>
+                <w:sz w:val="20"/>
+                <w:szCs w:val="20"/>
+              </w:rPr>
+              <w:t>Ator(</w:t>
+            </w:r>
+            <w:proofErr w:type="gramEnd"/>
+            <w:r>
+              <w:rPr>
+                <w:rFonts w:ascii="Times New Roman" w:eastAsia="Times New Roman" w:hAnsi="Times New Roman" w:cs="Times New Roman"/>
+                <w:color w:val="000000"/>
+                <w:sz w:val="20"/>
+                <w:szCs w:val="20"/>
+              </w:rPr>
+              <w:t>es) envolvido(s):</w:t>
             </w:r>
           </w:p>
         </w:tc>
@@ -3638,6 +3990,15 @@
               </w:rPr>
               <w:t>Pessoas</w:t>
             </w:r>
+            <w:r>
+              <w:rPr>
+                <w:rFonts w:ascii="Times New Roman" w:eastAsia="Times New Roman" w:hAnsi="Times New Roman" w:cs="Times New Roman"/>
+                <w:color w:val="000000"/>
+                <w:sz w:val="20"/>
+                <w:szCs w:val="20"/>
+              </w:rPr>
+              <w:t>, sistema</w:t>
+            </w:r>
           </w:p>
         </w:tc>
       </w:tr>
@@ -3886,6 +4247,7 @@
                 <w:szCs w:val="20"/>
               </w:rPr>
             </w:pPr>
+            <w:proofErr w:type="gramStart"/>
             <w:r>
               <w:rPr>
                 <w:rFonts w:ascii="Times New Roman" w:eastAsia="Times New Roman" w:hAnsi="Times New Roman" w:cs="Times New Roman"/>
@@ -3895,14 +4257,35 @@
               </w:rPr>
               <w:t>1.</w:t>
             </w:r>
-            <w:r>
-              <w:rPr>
-                <w:rFonts w:ascii="Times New Roman" w:eastAsia="Times New Roman" w:hAnsi="Times New Roman" w:cs="Times New Roman"/>
-                <w:color w:val="000000"/>
-                <w:sz w:val="20"/>
-                <w:szCs w:val="20"/>
-              </w:rPr>
-              <w:t>O usuário acessa a página de login.</w:t>
+            <w:proofErr w:type="gramEnd"/>
+            <w:r>
+              <w:rPr>
+                <w:rFonts w:ascii="Times New Roman" w:eastAsia="Times New Roman" w:hAnsi="Times New Roman" w:cs="Times New Roman"/>
+                <w:color w:val="000000"/>
+                <w:sz w:val="20"/>
+                <w:szCs w:val="20"/>
+              </w:rPr>
+              <w:t xml:space="preserve">O usuário acessa a página de </w:t>
+            </w:r>
+            <w:proofErr w:type="spellStart"/>
+            <w:r>
+              <w:rPr>
+                <w:rFonts w:ascii="Times New Roman" w:eastAsia="Times New Roman" w:hAnsi="Times New Roman" w:cs="Times New Roman"/>
+                <w:color w:val="000000"/>
+                <w:sz w:val="20"/>
+                <w:szCs w:val="20"/>
+              </w:rPr>
+              <w:t>login</w:t>
+            </w:r>
+            <w:proofErr w:type="spellEnd"/>
+            <w:r>
+              <w:rPr>
+                <w:rFonts w:ascii="Times New Roman" w:eastAsia="Times New Roman" w:hAnsi="Times New Roman" w:cs="Times New Roman"/>
+                <w:color w:val="000000"/>
+                <w:sz w:val="20"/>
+                <w:szCs w:val="20"/>
+              </w:rPr>
+              <w:t>.</w:t>
             </w:r>
           </w:p>
         </w:tc>
@@ -4144,7 +4527,27 @@
                 <w:sz w:val="20"/>
                 <w:szCs w:val="20"/>
               </w:rPr>
-              <w:t>O usuário confirma a tentativa de login.</w:t>
+              <w:t xml:space="preserve">O usuário confirma a tentativa de </w:t>
+            </w:r>
+            <w:proofErr w:type="spellStart"/>
+            <w:r>
+              <w:rPr>
+                <w:rFonts w:ascii="Times New Roman" w:eastAsia="Times New Roman" w:hAnsi="Times New Roman" w:cs="Times New Roman"/>
+                <w:color w:val="000000"/>
+                <w:sz w:val="20"/>
+                <w:szCs w:val="20"/>
+              </w:rPr>
+              <w:t>login</w:t>
+            </w:r>
+            <w:proofErr w:type="spellEnd"/>
+            <w:r>
+              <w:rPr>
+                <w:rFonts w:ascii="Times New Roman" w:eastAsia="Times New Roman" w:hAnsi="Times New Roman" w:cs="Times New Roman"/>
+                <w:color w:val="000000"/>
+                <w:sz w:val="20"/>
+                <w:szCs w:val="20"/>
+              </w:rPr>
+              <w:t>.</w:t>
             </w:r>
           </w:p>
           <w:p>
@@ -4613,32 +5016,25 @@
                 <w:szCs w:val="20"/>
               </w:rPr>
             </w:pPr>
-            <w:r>
-              <w:rPr>
-                <w:rFonts w:ascii="Times New Roman" w:eastAsia="Times New Roman" w:hAnsi="Times New Roman" w:cs="Times New Roman"/>
-                <w:color w:val="000000"/>
-                <w:sz w:val="20"/>
-                <w:szCs w:val="20"/>
-              </w:rPr>
-              <w:t xml:space="preserve">Acessar </w:t>
-            </w:r>
-            <w:r>
-              <w:rPr>
-                <w:rFonts w:ascii="Times New Roman" w:eastAsia="Times New Roman" w:hAnsi="Times New Roman" w:cs="Times New Roman"/>
-                <w:color w:val="000000"/>
-                <w:sz w:val="20"/>
-                <w:szCs w:val="20"/>
-              </w:rPr>
-              <w:t xml:space="preserve">Recuperar </w:t>
-            </w:r>
-            <w:r>
-              <w:rPr>
-                <w:rFonts w:ascii="Times New Roman" w:eastAsia="Times New Roman" w:hAnsi="Times New Roman" w:cs="Times New Roman"/>
-                <w:color w:val="000000"/>
-                <w:sz w:val="20"/>
-                <w:szCs w:val="20"/>
-              </w:rPr>
-              <w:t>Senha</w:t>
+            <w:proofErr w:type="gramStart"/>
+            <w:r>
+              <w:rPr>
+                <w:rFonts w:ascii="Times New Roman" w:eastAsia="Times New Roman" w:hAnsi="Times New Roman" w:cs="Times New Roman"/>
+                <w:color w:val="000000"/>
+                <w:sz w:val="20"/>
+                <w:szCs w:val="20"/>
+              </w:rPr>
+              <w:t>Módulo Recuperação</w:t>
+            </w:r>
+            <w:proofErr w:type="gramEnd"/>
+            <w:r>
+              <w:rPr>
+                <w:rFonts w:ascii="Times New Roman" w:eastAsia="Times New Roman" w:hAnsi="Times New Roman" w:cs="Times New Roman"/>
+                <w:color w:val="000000"/>
+                <w:sz w:val="20"/>
+                <w:szCs w:val="20"/>
+              </w:rPr>
+              <w:t xml:space="preserve"> de Senha</w:t>
             </w:r>
           </w:p>
         </w:tc>
@@ -4691,66 +5087,79 @@
               <w:pStyle w:val="Normal2"/>
               <w:spacing w:line="276" w:lineRule="auto"/>
             </w:pPr>
-            <w:r>
-              <w:rPr>
-                <w:rFonts w:ascii="Times New Roman" w:eastAsia="Times New Roman" w:hAnsi="Times New Roman" w:cs="Times New Roman"/>
-                <w:color w:val="000000"/>
-                <w:sz w:val="20"/>
-                <w:szCs w:val="20"/>
-              </w:rPr>
-              <w:t xml:space="preserve">Acessar </w:t>
-            </w:r>
-            <w:r>
-              <w:rPr>
-                <w:rFonts w:ascii="Times New Roman" w:eastAsia="Times New Roman" w:hAnsi="Times New Roman" w:cs="Times New Roman"/>
-                <w:color w:val="000000"/>
-                <w:sz w:val="20"/>
-                <w:szCs w:val="20"/>
-              </w:rPr>
-              <w:t>Recuperar</w:t>
-            </w:r>
-            <w:r>
-              <w:rPr>
-                <w:rFonts w:ascii="Times New Roman" w:eastAsia="Times New Roman" w:hAnsi="Times New Roman" w:cs="Times New Roman"/>
-                <w:color w:val="000000"/>
-                <w:sz w:val="20"/>
-                <w:szCs w:val="20"/>
-              </w:rPr>
-              <w:t xml:space="preserve"> Senha Correto</w:t>
-            </w:r>
-          </w:p>
-        </w:tc>
-      </w:tr>
-      <w:tr>
-        <w:tc>
-          <w:tcPr>
-            <w:tcW w:w="2381" w:type="dxa"/>
-            <w:tcBorders>
-              <w:top w:val="single" w:sz="4" w:space="0" w:color="000000"/>
-              <w:left w:val="single" w:sz="4" w:space="0" w:color="000000"/>
-              <w:bottom w:val="single" w:sz="4" w:space="0" w:color="000000"/>
-              <w:right w:val="single" w:sz="4" w:space="0" w:color="000000"/>
-            </w:tcBorders>
-          </w:tcPr>
-          <w:p>
-            <w:pPr>
-              <w:pStyle w:val="Normal2"/>
-              <w:spacing w:line="276" w:lineRule="auto"/>
-              <w:rPr>
-                <w:rFonts w:ascii="Times New Roman" w:eastAsia="Times New Roman" w:hAnsi="Times New Roman" w:cs="Times New Roman"/>
-                <w:color w:val="000000"/>
-                <w:sz w:val="20"/>
-                <w:szCs w:val="20"/>
-              </w:rPr>
-            </w:pPr>
-            <w:r>
-              <w:rPr>
-                <w:rFonts w:ascii="Times New Roman" w:eastAsia="Times New Roman" w:hAnsi="Times New Roman" w:cs="Times New Roman"/>
-                <w:color w:val="000000"/>
-                <w:sz w:val="20"/>
-                <w:szCs w:val="20"/>
-              </w:rPr>
-              <w:t>Ator(es) envolvido(s):</w:t>
+            <w:proofErr w:type="gramStart"/>
+            <w:r>
+              <w:rPr>
+                <w:rFonts w:ascii="Times New Roman" w:eastAsia="Times New Roman" w:hAnsi="Times New Roman" w:cs="Times New Roman"/>
+                <w:color w:val="000000"/>
+                <w:sz w:val="20"/>
+                <w:szCs w:val="20"/>
+              </w:rPr>
+              <w:t>Módulo Recuperação</w:t>
+            </w:r>
+            <w:proofErr w:type="gramEnd"/>
+            <w:r>
+              <w:rPr>
+                <w:rFonts w:ascii="Times New Roman" w:eastAsia="Times New Roman" w:hAnsi="Times New Roman" w:cs="Times New Roman"/>
+                <w:color w:val="000000"/>
+                <w:sz w:val="20"/>
+                <w:szCs w:val="20"/>
+              </w:rPr>
+              <w:t xml:space="preserve"> de </w:t>
+            </w:r>
+            <w:r>
+              <w:rPr>
+                <w:rFonts w:ascii="Times New Roman" w:eastAsia="Times New Roman" w:hAnsi="Times New Roman" w:cs="Times New Roman"/>
+                <w:color w:val="000000"/>
+                <w:sz w:val="20"/>
+                <w:szCs w:val="20"/>
+              </w:rPr>
+              <w:t>Senha Correto</w:t>
+            </w:r>
+          </w:p>
+        </w:tc>
+      </w:tr>
+      <w:tr>
+        <w:tc>
+          <w:tcPr>
+            <w:tcW w:w="2381" w:type="dxa"/>
+            <w:tcBorders>
+              <w:top w:val="single" w:sz="4" w:space="0" w:color="000000"/>
+              <w:left w:val="single" w:sz="4" w:space="0" w:color="000000"/>
+              <w:bottom w:val="single" w:sz="4" w:space="0" w:color="000000"/>
+              <w:right w:val="single" w:sz="4" w:space="0" w:color="000000"/>
+            </w:tcBorders>
+          </w:tcPr>
+          <w:p>
+            <w:pPr>
+              <w:pStyle w:val="Normal2"/>
+              <w:spacing w:line="276" w:lineRule="auto"/>
+              <w:rPr>
+                <w:rFonts w:ascii="Times New Roman" w:eastAsia="Times New Roman" w:hAnsi="Times New Roman" w:cs="Times New Roman"/>
+                <w:color w:val="000000"/>
+                <w:sz w:val="20"/>
+                <w:szCs w:val="20"/>
+              </w:rPr>
+            </w:pPr>
+            <w:proofErr w:type="gramStart"/>
+            <w:r>
+              <w:rPr>
+                <w:rFonts w:ascii="Times New Roman" w:eastAsia="Times New Roman" w:hAnsi="Times New Roman" w:cs="Times New Roman"/>
+                <w:color w:val="000000"/>
+                <w:sz w:val="20"/>
+                <w:szCs w:val="20"/>
+              </w:rPr>
+              <w:t>Ator(</w:t>
+            </w:r>
+            <w:proofErr w:type="gramEnd"/>
+            <w:r>
+              <w:rPr>
+                <w:rFonts w:ascii="Times New Roman" w:eastAsia="Times New Roman" w:hAnsi="Times New Roman" w:cs="Times New Roman"/>
+                <w:color w:val="000000"/>
+                <w:sz w:val="20"/>
+                <w:szCs w:val="20"/>
+              </w:rPr>
+              <w:t>es) envolvido(s):</w:t>
             </w:r>
           </w:p>
         </w:tc>
@@ -4783,6 +5192,15 @@
                 <w:szCs w:val="20"/>
               </w:rPr>
               <w:t>Pessoas</w:t>
+            </w:r>
+            <w:r>
+              <w:rPr>
+                <w:rFonts w:ascii="Times New Roman" w:eastAsia="Times New Roman" w:hAnsi="Times New Roman" w:cs="Times New Roman"/>
+                <w:color w:val="000000"/>
+                <w:sz w:val="20"/>
+                <w:szCs w:val="20"/>
+              </w:rPr>
+              <w:t>, sistema</w:t>
             </w:r>
           </w:p>
         </w:tc>
@@ -5461,7 +5879,27 @@
                 <w:sz w:val="20"/>
                 <w:szCs w:val="20"/>
               </w:rPr>
-              <w:t xml:space="preserve"> O sistema confirma a alteração e permite um novo login.</w:t>
+              <w:t xml:space="preserve"> O sistema confirma a alteração e permite um novo </w:t>
+            </w:r>
+            <w:proofErr w:type="spellStart"/>
+            <w:r>
+              <w:rPr>
+                <w:rFonts w:ascii="Times New Roman" w:eastAsia="Times New Roman" w:hAnsi="Times New Roman" w:cs="Times New Roman"/>
+                <w:color w:val="000000"/>
+                <w:sz w:val="20"/>
+                <w:szCs w:val="20"/>
+              </w:rPr>
+              <w:t>login</w:t>
+            </w:r>
+            <w:proofErr w:type="spellEnd"/>
+            <w:r>
+              <w:rPr>
+                <w:rFonts w:ascii="Times New Roman" w:eastAsia="Times New Roman" w:hAnsi="Times New Roman" w:cs="Times New Roman"/>
+                <w:color w:val="000000"/>
+                <w:sz w:val="20"/>
+                <w:szCs w:val="20"/>
+              </w:rPr>
+              <w:t>.</w:t>
             </w:r>
           </w:p>
           <w:p>
@@ -5725,23 +6163,34 @@
                 <w:szCs w:val="20"/>
               </w:rPr>
             </w:pPr>
-            <w:r>
-              <w:rPr>
-                <w:rFonts w:ascii="Times New Roman" w:eastAsia="Times New Roman" w:hAnsi="Times New Roman" w:cs="Times New Roman"/>
-                <w:color w:val="000000"/>
-                <w:sz w:val="20"/>
-                <w:szCs w:val="20"/>
-              </w:rPr>
-              <w:t xml:space="preserve">Acessar </w:t>
-            </w:r>
-            <w:r>
-              <w:rPr>
-                <w:rFonts w:ascii="Times New Roman" w:eastAsia="Times New Roman" w:hAnsi="Times New Roman" w:cs="Times New Roman"/>
-                <w:color w:val="000000"/>
-                <w:sz w:val="20"/>
-                <w:szCs w:val="20"/>
-              </w:rPr>
-              <w:t>Recuperar Senha</w:t>
+            <w:proofErr w:type="gramStart"/>
+            <w:r>
+              <w:rPr>
+                <w:rFonts w:ascii="Times New Roman" w:eastAsia="Times New Roman" w:hAnsi="Times New Roman" w:cs="Times New Roman"/>
+                <w:color w:val="000000"/>
+                <w:sz w:val="20"/>
+                <w:szCs w:val="20"/>
+              </w:rPr>
+              <w:t>Módulo Recuperação</w:t>
+            </w:r>
+            <w:proofErr w:type="gramEnd"/>
+            <w:r>
+              <w:rPr>
+                <w:rFonts w:ascii="Times New Roman" w:eastAsia="Times New Roman" w:hAnsi="Times New Roman" w:cs="Times New Roman"/>
+                <w:color w:val="000000"/>
+                <w:sz w:val="20"/>
+                <w:szCs w:val="20"/>
+              </w:rPr>
+              <w:t xml:space="preserve"> de </w:t>
+            </w:r>
+            <w:r>
+              <w:rPr>
+                <w:rFonts w:ascii="Times New Roman" w:eastAsia="Times New Roman" w:hAnsi="Times New Roman" w:cs="Times New Roman"/>
+                <w:color w:val="000000"/>
+                <w:sz w:val="20"/>
+                <w:szCs w:val="20"/>
+              </w:rPr>
+              <w:t>Senha</w:t>
             </w:r>
           </w:p>
         </w:tc>
@@ -5800,48 +6249,79 @@
                 <w:szCs w:val="20"/>
               </w:rPr>
             </w:pPr>
-            <w:r>
-              <w:rPr>
-                <w:rFonts w:ascii="Times New Roman" w:eastAsia="Times New Roman" w:hAnsi="Times New Roman" w:cs="Times New Roman"/>
-                <w:color w:val="000000"/>
-                <w:sz w:val="20"/>
-                <w:szCs w:val="20"/>
-              </w:rPr>
-              <w:t>Acessar Recuperar Senha E-mail incorreto</w:t>
-            </w:r>
-          </w:p>
-        </w:tc>
-      </w:tr>
-      <w:tr>
-        <w:tc>
-          <w:tcPr>
-            <w:tcW w:w="2381" w:type="dxa"/>
-            <w:tcBorders>
-              <w:top w:val="single" w:sz="4" w:space="0" w:color="000000"/>
-              <w:left w:val="single" w:sz="4" w:space="0" w:color="000000"/>
-              <w:bottom w:val="single" w:sz="4" w:space="0" w:color="000000"/>
-              <w:right w:val="single" w:sz="4" w:space="0" w:color="000000"/>
-            </w:tcBorders>
-          </w:tcPr>
-          <w:p>
-            <w:pPr>
-              <w:pStyle w:val="Normal2"/>
-              <w:spacing w:line="276" w:lineRule="auto"/>
-              <w:rPr>
-                <w:rFonts w:ascii="Times New Roman" w:eastAsia="Times New Roman" w:hAnsi="Times New Roman" w:cs="Times New Roman"/>
-                <w:color w:val="000000"/>
-                <w:sz w:val="20"/>
-                <w:szCs w:val="20"/>
-              </w:rPr>
-            </w:pPr>
-            <w:r>
-              <w:rPr>
-                <w:rFonts w:ascii="Times New Roman" w:eastAsia="Times New Roman" w:hAnsi="Times New Roman" w:cs="Times New Roman"/>
-                <w:color w:val="000000"/>
-                <w:sz w:val="20"/>
-                <w:szCs w:val="20"/>
-              </w:rPr>
-              <w:t>Ator(es) envolvido(s):</w:t>
+            <w:proofErr w:type="gramStart"/>
+            <w:r>
+              <w:rPr>
+                <w:rFonts w:ascii="Times New Roman" w:eastAsia="Times New Roman" w:hAnsi="Times New Roman" w:cs="Times New Roman"/>
+                <w:color w:val="000000"/>
+                <w:sz w:val="20"/>
+                <w:szCs w:val="20"/>
+              </w:rPr>
+              <w:t>Módulo Recuperação</w:t>
+            </w:r>
+            <w:proofErr w:type="gramEnd"/>
+            <w:r>
+              <w:rPr>
+                <w:rFonts w:ascii="Times New Roman" w:eastAsia="Times New Roman" w:hAnsi="Times New Roman" w:cs="Times New Roman"/>
+                <w:color w:val="000000"/>
+                <w:sz w:val="20"/>
+                <w:szCs w:val="20"/>
+              </w:rPr>
+              <w:t xml:space="preserve"> de </w:t>
+            </w:r>
+            <w:r>
+              <w:rPr>
+                <w:rFonts w:ascii="Times New Roman" w:eastAsia="Times New Roman" w:hAnsi="Times New Roman" w:cs="Times New Roman"/>
+                <w:color w:val="000000"/>
+                <w:sz w:val="20"/>
+                <w:szCs w:val="20"/>
+              </w:rPr>
+              <w:t>Senha E-mail incorreto</w:t>
+            </w:r>
+          </w:p>
+        </w:tc>
+      </w:tr>
+      <w:tr>
+        <w:tc>
+          <w:tcPr>
+            <w:tcW w:w="2381" w:type="dxa"/>
+            <w:tcBorders>
+              <w:top w:val="single" w:sz="4" w:space="0" w:color="000000"/>
+              <w:left w:val="single" w:sz="4" w:space="0" w:color="000000"/>
+              <w:bottom w:val="single" w:sz="4" w:space="0" w:color="000000"/>
+              <w:right w:val="single" w:sz="4" w:space="0" w:color="000000"/>
+            </w:tcBorders>
+          </w:tcPr>
+          <w:p>
+            <w:pPr>
+              <w:pStyle w:val="Normal2"/>
+              <w:spacing w:line="276" w:lineRule="auto"/>
+              <w:rPr>
+                <w:rFonts w:ascii="Times New Roman" w:eastAsia="Times New Roman" w:hAnsi="Times New Roman" w:cs="Times New Roman"/>
+                <w:color w:val="000000"/>
+                <w:sz w:val="20"/>
+                <w:szCs w:val="20"/>
+              </w:rPr>
+            </w:pPr>
+            <w:proofErr w:type="gramStart"/>
+            <w:r>
+              <w:rPr>
+                <w:rFonts w:ascii="Times New Roman" w:eastAsia="Times New Roman" w:hAnsi="Times New Roman" w:cs="Times New Roman"/>
+                <w:color w:val="000000"/>
+                <w:sz w:val="20"/>
+                <w:szCs w:val="20"/>
+              </w:rPr>
+              <w:t>Ator(</w:t>
+            </w:r>
+            <w:proofErr w:type="gramEnd"/>
+            <w:r>
+              <w:rPr>
+                <w:rFonts w:ascii="Times New Roman" w:eastAsia="Times New Roman" w:hAnsi="Times New Roman" w:cs="Times New Roman"/>
+                <w:color w:val="000000"/>
+                <w:sz w:val="20"/>
+                <w:szCs w:val="20"/>
+              </w:rPr>
+              <w:t>es) envolvido(s):</w:t>
             </w:r>
           </w:p>
         </w:tc>
@@ -6399,16 +6879,36 @@
                 <w:sz w:val="20"/>
                 <w:szCs w:val="20"/>
               </w:rPr>
-              <w:t xml:space="preserve">não encontra o e-mail na sua base de dados e mostra uma mensagem avisando o usuário </w:t>
-            </w:r>
-            <w:r>
-              <w:rPr>
-                <w:rFonts w:ascii="Times New Roman" w:eastAsia="Times New Roman" w:hAnsi="Times New Roman" w:cs="Times New Roman"/>
-                <w:color w:val="000000"/>
-                <w:sz w:val="20"/>
-                <w:szCs w:val="20"/>
-              </w:rPr>
-              <w:t xml:space="preserve"> que não foi possível enviar o código</w:t>
+              <w:t>não encontra o e-mail na sua base de dados e mostra uma mensagem avisando o usuário</w:t>
+            </w:r>
+            <w:proofErr w:type="gramStart"/>
+            <w:r>
+              <w:rPr>
+                <w:rFonts w:ascii="Times New Roman" w:eastAsia="Times New Roman" w:hAnsi="Times New Roman" w:cs="Times New Roman"/>
+                <w:color w:val="000000"/>
+                <w:sz w:val="20"/>
+                <w:szCs w:val="20"/>
+              </w:rPr>
+              <w:t xml:space="preserve"> </w:t>
+            </w:r>
+            <w:r>
+              <w:rPr>
+                <w:rFonts w:ascii="Times New Roman" w:eastAsia="Times New Roman" w:hAnsi="Times New Roman" w:cs="Times New Roman"/>
+                <w:color w:val="000000"/>
+                <w:sz w:val="20"/>
+                <w:szCs w:val="20"/>
+              </w:rPr>
+              <w:t xml:space="preserve"> </w:t>
+            </w:r>
+            <w:proofErr w:type="gramEnd"/>
+            <w:r>
+              <w:rPr>
+                <w:rFonts w:ascii="Times New Roman" w:eastAsia="Times New Roman" w:hAnsi="Times New Roman" w:cs="Times New Roman"/>
+                <w:color w:val="000000"/>
+                <w:sz w:val="20"/>
+                <w:szCs w:val="20"/>
+              </w:rPr>
+              <w:t>que não foi possível enviar o código</w:t>
             </w:r>
           </w:p>
           <w:p>
@@ -6764,6 +7264,15 @@
                 <w:sz w:val="20"/>
                 <w:szCs w:val="20"/>
               </w:rPr>
+              <w:t xml:space="preserve">Módulo </w:t>
+            </w:r>
+            <w:r>
+              <w:rPr>
+                <w:rFonts w:ascii="Times New Roman" w:eastAsia="Times New Roman" w:hAnsi="Times New Roman" w:cs="Times New Roman"/>
+                <w:color w:val="000000"/>
+                <w:sz w:val="20"/>
+                <w:szCs w:val="20"/>
+              </w:rPr>
               <w:t>Cadastro de Usuário no Sistema</w:t>
             </w:r>
             <w:r>
@@ -6839,6 +7348,15 @@
                 <w:sz w:val="20"/>
                 <w:szCs w:val="20"/>
               </w:rPr>
+              <w:t xml:space="preserve">Módulo </w:t>
+            </w:r>
+            <w:r>
+              <w:rPr>
+                <w:rFonts w:ascii="Times New Roman" w:eastAsia="Times New Roman" w:hAnsi="Times New Roman" w:cs="Times New Roman"/>
+                <w:color w:val="000000"/>
+                <w:sz w:val="20"/>
+                <w:szCs w:val="20"/>
+              </w:rPr>
               <w:t>Cadastro de Usuário no Sistema</w:t>
             </w:r>
             <w:r>
@@ -6875,14 +7393,25 @@
                 <w:szCs w:val="20"/>
               </w:rPr>
             </w:pPr>
-            <w:r>
-              <w:rPr>
-                <w:rFonts w:ascii="Times New Roman" w:eastAsia="Times New Roman" w:hAnsi="Times New Roman" w:cs="Times New Roman"/>
-                <w:color w:val="000000"/>
-                <w:sz w:val="20"/>
-                <w:szCs w:val="20"/>
-              </w:rPr>
-              <w:t>Ator(es) envolvido(s):</w:t>
+            <w:proofErr w:type="gramStart"/>
+            <w:r>
+              <w:rPr>
+                <w:rFonts w:ascii="Times New Roman" w:eastAsia="Times New Roman" w:hAnsi="Times New Roman" w:cs="Times New Roman"/>
+                <w:color w:val="000000"/>
+                <w:sz w:val="20"/>
+                <w:szCs w:val="20"/>
+              </w:rPr>
+              <w:t>Ator(</w:t>
+            </w:r>
+            <w:proofErr w:type="gramEnd"/>
+            <w:r>
+              <w:rPr>
+                <w:rFonts w:ascii="Times New Roman" w:eastAsia="Times New Roman" w:hAnsi="Times New Roman" w:cs="Times New Roman"/>
+                <w:color w:val="000000"/>
+                <w:sz w:val="20"/>
+                <w:szCs w:val="20"/>
+              </w:rPr>
+              <w:t>es) envolvido(s):</w:t>
             </w:r>
           </w:p>
         </w:tc>
@@ -6915,6 +7444,15 @@
                 <w:szCs w:val="20"/>
               </w:rPr>
               <w:t>Pessoas</w:t>
+            </w:r>
+            <w:r>
+              <w:rPr>
+                <w:rFonts w:ascii="Times New Roman" w:eastAsia="Times New Roman" w:hAnsi="Times New Roman" w:cs="Times New Roman"/>
+                <w:color w:val="000000"/>
+                <w:sz w:val="20"/>
+                <w:szCs w:val="20"/>
+              </w:rPr>
+              <w:t>, sistema</w:t>
             </w:r>
           </w:p>
         </w:tc>
@@ -7899,6 +8437,15 @@
                 <w:sz w:val="20"/>
                 <w:szCs w:val="20"/>
               </w:rPr>
+              <w:t xml:space="preserve">Módulo </w:t>
+            </w:r>
+            <w:r>
+              <w:rPr>
+                <w:rFonts w:ascii="Times New Roman" w:eastAsia="Times New Roman" w:hAnsi="Times New Roman" w:cs="Times New Roman"/>
+                <w:color w:val="000000"/>
+                <w:sz w:val="20"/>
+                <w:szCs w:val="20"/>
+              </w:rPr>
               <w:t>Cadastro de Usuário no Sistema</w:t>
             </w:r>
             <w:r>
@@ -7974,6 +8521,15 @@
                 <w:sz w:val="20"/>
                 <w:szCs w:val="20"/>
               </w:rPr>
+              <w:t xml:space="preserve">Módulo </w:t>
+            </w:r>
+            <w:r>
+              <w:rPr>
+                <w:rFonts w:ascii="Times New Roman" w:eastAsia="Times New Roman" w:hAnsi="Times New Roman" w:cs="Times New Roman"/>
+                <w:color w:val="000000"/>
+                <w:sz w:val="20"/>
+                <w:szCs w:val="20"/>
+              </w:rPr>
               <w:t>Cadastro de Usuário no Sistema</w:t>
             </w:r>
           </w:p>
@@ -8001,14 +8557,25 @@
                 <w:szCs w:val="20"/>
               </w:rPr>
             </w:pPr>
-            <w:r>
-              <w:rPr>
-                <w:rFonts w:ascii="Times New Roman" w:eastAsia="Times New Roman" w:hAnsi="Times New Roman" w:cs="Times New Roman"/>
-                <w:color w:val="000000"/>
-                <w:sz w:val="20"/>
-                <w:szCs w:val="20"/>
-              </w:rPr>
-              <w:t>Ator(es) envolvido(s):</w:t>
+            <w:proofErr w:type="gramStart"/>
+            <w:r>
+              <w:rPr>
+                <w:rFonts w:ascii="Times New Roman" w:eastAsia="Times New Roman" w:hAnsi="Times New Roman" w:cs="Times New Roman"/>
+                <w:color w:val="000000"/>
+                <w:sz w:val="20"/>
+                <w:szCs w:val="20"/>
+              </w:rPr>
+              <w:t>Ator(</w:t>
+            </w:r>
+            <w:proofErr w:type="gramEnd"/>
+            <w:r>
+              <w:rPr>
+                <w:rFonts w:ascii="Times New Roman" w:eastAsia="Times New Roman" w:hAnsi="Times New Roman" w:cs="Times New Roman"/>
+                <w:color w:val="000000"/>
+                <w:sz w:val="20"/>
+                <w:szCs w:val="20"/>
+              </w:rPr>
+              <w:t>es) envolvido(s):</w:t>
             </w:r>
           </w:p>
         </w:tc>
@@ -9019,6 +9586,15 @@
                 <w:sz w:val="20"/>
                 <w:szCs w:val="20"/>
               </w:rPr>
+              <w:t xml:space="preserve">Módulo </w:t>
+            </w:r>
+            <w:r>
+              <w:rPr>
+                <w:rFonts w:ascii="Times New Roman" w:eastAsia="Times New Roman" w:hAnsi="Times New Roman" w:cs="Times New Roman"/>
+                <w:color w:val="000000"/>
+                <w:sz w:val="20"/>
+                <w:szCs w:val="20"/>
+              </w:rPr>
               <w:t>Cadastro de Usuário no Sistema</w:t>
             </w:r>
             <w:r>
@@ -9094,6 +9670,15 @@
                 <w:sz w:val="20"/>
                 <w:szCs w:val="20"/>
               </w:rPr>
+              <w:t xml:space="preserve">Módulo </w:t>
+            </w:r>
+            <w:r>
+              <w:rPr>
+                <w:rFonts w:ascii="Times New Roman" w:eastAsia="Times New Roman" w:hAnsi="Times New Roman" w:cs="Times New Roman"/>
+                <w:color w:val="000000"/>
+                <w:sz w:val="20"/>
+                <w:szCs w:val="20"/>
+              </w:rPr>
               <w:t>Cadastro de Usuário no Sistema</w:t>
             </w:r>
           </w:p>
@@ -9121,14 +9706,25 @@
                 <w:szCs w:val="20"/>
               </w:rPr>
             </w:pPr>
-            <w:r>
-              <w:rPr>
-                <w:rFonts w:ascii="Times New Roman" w:eastAsia="Times New Roman" w:hAnsi="Times New Roman" w:cs="Times New Roman"/>
-                <w:color w:val="000000"/>
-                <w:sz w:val="20"/>
-                <w:szCs w:val="20"/>
-              </w:rPr>
-              <w:t>Ator(es) envolvido(s):</w:t>
+            <w:proofErr w:type="gramStart"/>
+            <w:r>
+              <w:rPr>
+                <w:rFonts w:ascii="Times New Roman" w:eastAsia="Times New Roman" w:hAnsi="Times New Roman" w:cs="Times New Roman"/>
+                <w:color w:val="000000"/>
+                <w:sz w:val="20"/>
+                <w:szCs w:val="20"/>
+              </w:rPr>
+              <w:t>Ator(</w:t>
+            </w:r>
+            <w:proofErr w:type="gramEnd"/>
+            <w:r>
+              <w:rPr>
+                <w:rFonts w:ascii="Times New Roman" w:eastAsia="Times New Roman" w:hAnsi="Times New Roman" w:cs="Times New Roman"/>
+                <w:color w:val="000000"/>
+                <w:sz w:val="20"/>
+                <w:szCs w:val="20"/>
+              </w:rPr>
+              <w:t>es) envolvido(s):</w:t>
             </w:r>
           </w:p>
         </w:tc>
@@ -9161,6 +9757,15 @@
                 <w:szCs w:val="20"/>
               </w:rPr>
               <w:t>Pessoas</w:t>
+            </w:r>
+            <w:r>
+              <w:rPr>
+                <w:rFonts w:ascii="Times New Roman" w:eastAsia="Times New Roman" w:hAnsi="Times New Roman" w:cs="Times New Roman"/>
+                <w:color w:val="000000"/>
+                <w:sz w:val="20"/>
+                <w:szCs w:val="20"/>
+              </w:rPr>
+              <w:t>, sistema</w:t>
             </w:r>
           </w:p>
         </w:tc>
@@ -10221,7 +10826,16 @@
                 <w:sz w:val="20"/>
                 <w:szCs w:val="20"/>
               </w:rPr>
-              <w:t>Acessar o FAQ e Ajuda</w:t>
+              <w:t>Módulo a</w:t>
+            </w:r>
+            <w:r>
+              <w:rPr>
+                <w:rFonts w:ascii="Times New Roman" w:eastAsia="Times New Roman" w:hAnsi="Times New Roman" w:cs="Times New Roman"/>
+                <w:color w:val="000000"/>
+                <w:sz w:val="20"/>
+                <w:szCs w:val="20"/>
+              </w:rPr>
+              <w:t>cessar o FAQ e Ajuda</w:t>
             </w:r>
           </w:p>
         </w:tc>
@@ -10287,41 +10901,61 @@
                 <w:sz w:val="20"/>
                 <w:szCs w:val="20"/>
               </w:rPr>
-              <w:t>Cadastro de Usuário no Sistema</w:t>
-            </w:r>
-          </w:p>
-        </w:tc>
-      </w:tr>
-      <w:tr>
-        <w:tc>
-          <w:tcPr>
-            <w:tcW w:w="2381" w:type="dxa"/>
-            <w:tcBorders>
-              <w:top w:val="single" w:sz="4" w:space="0" w:color="000000"/>
-              <w:left w:val="single" w:sz="4" w:space="0" w:color="000000"/>
-              <w:bottom w:val="single" w:sz="4" w:space="0" w:color="000000"/>
-              <w:right w:val="single" w:sz="4" w:space="0" w:color="000000"/>
-            </w:tcBorders>
-          </w:tcPr>
-          <w:p>
-            <w:pPr>
-              <w:pStyle w:val="Normal2"/>
-              <w:spacing w:line="276" w:lineRule="auto"/>
-              <w:rPr>
-                <w:rFonts w:ascii="Times New Roman" w:eastAsia="Times New Roman" w:hAnsi="Times New Roman" w:cs="Times New Roman"/>
-                <w:color w:val="000000"/>
-                <w:sz w:val="20"/>
-                <w:szCs w:val="20"/>
-              </w:rPr>
-            </w:pPr>
-            <w:r>
-              <w:rPr>
-                <w:rFonts w:ascii="Times New Roman" w:eastAsia="Times New Roman" w:hAnsi="Times New Roman" w:cs="Times New Roman"/>
-                <w:color w:val="000000"/>
-                <w:sz w:val="20"/>
-                <w:szCs w:val="20"/>
-              </w:rPr>
-              <w:t>Ator(es) envolvido(s):</w:t>
+              <w:t>Módulo c</w:t>
+            </w:r>
+            <w:r>
+              <w:rPr>
+                <w:rFonts w:ascii="Times New Roman" w:eastAsia="Times New Roman" w:hAnsi="Times New Roman" w:cs="Times New Roman"/>
+                <w:color w:val="000000"/>
+                <w:sz w:val="20"/>
+                <w:szCs w:val="20"/>
+              </w:rPr>
+              <w:t>adastro de Usuário no Sistema</w:t>
+            </w:r>
+          </w:p>
+        </w:tc>
+      </w:tr>
+      <w:tr>
+        <w:tc>
+          <w:tcPr>
+            <w:tcW w:w="2381" w:type="dxa"/>
+            <w:tcBorders>
+              <w:top w:val="single" w:sz="4" w:space="0" w:color="000000"/>
+              <w:left w:val="single" w:sz="4" w:space="0" w:color="000000"/>
+              <w:bottom w:val="single" w:sz="4" w:space="0" w:color="000000"/>
+              <w:right w:val="single" w:sz="4" w:space="0" w:color="000000"/>
+            </w:tcBorders>
+          </w:tcPr>
+          <w:p>
+            <w:pPr>
+              <w:pStyle w:val="Normal2"/>
+              <w:spacing w:line="276" w:lineRule="auto"/>
+              <w:rPr>
+                <w:rFonts w:ascii="Times New Roman" w:eastAsia="Times New Roman" w:hAnsi="Times New Roman" w:cs="Times New Roman"/>
+                <w:color w:val="000000"/>
+                <w:sz w:val="20"/>
+                <w:szCs w:val="20"/>
+              </w:rPr>
+            </w:pPr>
+            <w:proofErr w:type="gramStart"/>
+            <w:r>
+              <w:rPr>
+                <w:rFonts w:ascii="Times New Roman" w:eastAsia="Times New Roman" w:hAnsi="Times New Roman" w:cs="Times New Roman"/>
+                <w:color w:val="000000"/>
+                <w:sz w:val="20"/>
+                <w:szCs w:val="20"/>
+              </w:rPr>
+              <w:t>Ator(</w:t>
+            </w:r>
+            <w:proofErr w:type="gramEnd"/>
+            <w:r>
+              <w:rPr>
+                <w:rFonts w:ascii="Times New Roman" w:eastAsia="Times New Roman" w:hAnsi="Times New Roman" w:cs="Times New Roman"/>
+                <w:color w:val="000000"/>
+                <w:sz w:val="20"/>
+                <w:szCs w:val="20"/>
+              </w:rPr>
+              <w:t>es) envolvido(s):</w:t>
             </w:r>
           </w:p>
         </w:tc>
@@ -10355,6 +10989,15 @@
               </w:rPr>
               <w:t>Pessoas</w:t>
             </w:r>
+            <w:r>
+              <w:rPr>
+                <w:rFonts w:ascii="Times New Roman" w:eastAsia="Times New Roman" w:hAnsi="Times New Roman" w:cs="Times New Roman"/>
+                <w:color w:val="000000"/>
+                <w:sz w:val="20"/>
+                <w:szCs w:val="20"/>
+              </w:rPr>
+              <w:t>, sistema</w:t>
+            </w:r>
           </w:p>
         </w:tc>
       </w:tr>
@@ -10610,7 +11253,27 @@
                 <w:sz w:val="20"/>
                 <w:szCs w:val="20"/>
               </w:rPr>
-              <w:t>O usuário acessa o sistema e seleciona a opção "FAQ e Ajuda" no menu.</w:t>
+              <w:t xml:space="preserve">O usuário acessa o sistema e seleciona a opção "FAQ e Ajuda" no </w:t>
+            </w:r>
+            <w:proofErr w:type="gramStart"/>
+            <w:r>
+              <w:rPr>
+                <w:rFonts w:ascii="Times New Roman" w:eastAsia="Times New Roman" w:hAnsi="Times New Roman" w:cs="Times New Roman"/>
+                <w:color w:val="000000"/>
+                <w:sz w:val="20"/>
+                <w:szCs w:val="20"/>
+              </w:rPr>
+              <w:t>menu</w:t>
+            </w:r>
+            <w:proofErr w:type="gramEnd"/>
+            <w:r>
+              <w:rPr>
+                <w:rFonts w:ascii="Times New Roman" w:eastAsia="Times New Roman" w:hAnsi="Times New Roman" w:cs="Times New Roman"/>
+                <w:color w:val="000000"/>
+                <w:sz w:val="20"/>
+                <w:szCs w:val="20"/>
+              </w:rPr>
+              <w:t>.</w:t>
             </w:r>
           </w:p>
           <w:p>
@@ -10917,6 +11580,7 @@
                 <w:szCs w:val="20"/>
               </w:rPr>
             </w:pPr>
+            <w:proofErr w:type="gramStart"/>
             <w:r>
               <w:rPr>
                 <w:rFonts w:ascii="Times New Roman" w:eastAsia="Times New Roman" w:hAnsi="Times New Roman" w:cs="Times New Roman"/>
@@ -10926,6 +11590,7 @@
               </w:rPr>
               <w:t>4.</w:t>
             </w:r>
+            <w:proofErr w:type="gramEnd"/>
             <w:r>
               <w:rPr>
                 <w:rFonts w:ascii="Times New Roman" w:eastAsia="Times New Roman" w:hAnsi="Times New Roman" w:cs="Times New Roman"/>
@@ -11392,6 +12057,15 @@
                 <w:sz w:val="20"/>
                 <w:szCs w:val="20"/>
               </w:rPr>
+              <w:t xml:space="preserve">Módulo </w:t>
+            </w:r>
+            <w:r>
+              <w:rPr>
+                <w:rFonts w:ascii="Times New Roman" w:eastAsia="Times New Roman" w:hAnsi="Times New Roman" w:cs="Times New Roman"/>
+                <w:color w:val="000000"/>
+                <w:sz w:val="20"/>
+                <w:szCs w:val="20"/>
+              </w:rPr>
               <w:t>Acesso à Lista de Doadoras e Coletas Agendadas</w:t>
             </w:r>
           </w:p>
@@ -11463,6 +12137,17 @@
                 <w:szCs w:val="20"/>
               </w:rPr>
             </w:pPr>
+            <w:r>
+              <w:rPr>
+                <w:rFonts w:ascii="Times New Roman" w:eastAsia="Times New Roman" w:hAnsi="Times New Roman" w:cs="Times New Roman"/>
+                <w:color w:val="000000"/>
+                <w:sz w:val="20"/>
+                <w:szCs w:val="20"/>
+              </w:rPr>
+              <w:t xml:space="preserve">Módulo </w:t>
+            </w:r>
+            <w:bookmarkStart w:id="0" w:name="_GoBack"/>
+            <w:bookmarkEnd w:id="0"/>
             <w:r>
               <w:rPr>
                 <w:rFonts w:ascii="Times New Roman" w:eastAsia="Times New Roman" w:hAnsi="Times New Roman" w:cs="Times New Roman"/>
@@ -11500,14 +12185,25 @@
                 <w:szCs w:val="20"/>
               </w:rPr>
             </w:pPr>
-            <w:r>
-              <w:rPr>
-                <w:rFonts w:ascii="Times New Roman" w:eastAsia="Times New Roman" w:hAnsi="Times New Roman" w:cs="Times New Roman"/>
-                <w:color w:val="000000"/>
-                <w:sz w:val="20"/>
-                <w:szCs w:val="20"/>
-              </w:rPr>
-              <w:t>Ator(es) envolvido(s):</w:t>
+            <w:proofErr w:type="gramStart"/>
+            <w:r>
+              <w:rPr>
+                <w:rFonts w:ascii="Times New Roman" w:eastAsia="Times New Roman" w:hAnsi="Times New Roman" w:cs="Times New Roman"/>
+                <w:color w:val="000000"/>
+                <w:sz w:val="20"/>
+                <w:szCs w:val="20"/>
+              </w:rPr>
+              <w:t>Ator(</w:t>
+            </w:r>
+            <w:proofErr w:type="gramEnd"/>
+            <w:r>
+              <w:rPr>
+                <w:rFonts w:ascii="Times New Roman" w:eastAsia="Times New Roman" w:hAnsi="Times New Roman" w:cs="Times New Roman"/>
+                <w:color w:val="000000"/>
+                <w:sz w:val="20"/>
+                <w:szCs w:val="20"/>
+              </w:rPr>
+              <w:t>es) envolvido(s):</w:t>
             </w:r>
           </w:p>
         </w:tc>
@@ -12539,7 +13235,7 @@
       </w:pPr>
     </w:p>
     <w:sectPr>
-      <w:headerReference w:type="default" r:id="rId8"/>
+      <w:headerReference w:type="default" r:id="rId9"/>
       <w:pgSz w:w="11906" w:h="16838"/>
       <w:pgMar w:top="1700" w:right="1133" w:bottom="1133" w:left="1700" w:header="720" w:footer="720" w:gutter="0"/>
       <w:pgNumType w:start="1"/>
@@ -12550,7 +13246,7 @@
 </file>
 
 <file path=word/endnotes.xml><?xml version="1.0" encoding="utf-8"?>
-<w:endnotes xmlns:wpc="http://schemas.microsoft.com/office/word/2010/wordprocessingCanvas" xmlns:cx="http://schemas.microsoft.com/office/drawing/2014/chartex" xmlns:cx1="http://schemas.microsoft.com/office/drawing/2015/9/8/chartex" xmlns:cx2="http://schemas.microsoft.com/office/drawing/2015/10/21/chartex" xmlns:cx3="http://schemas.microsoft.com/office/drawing/2016/5/9/chartex" xmlns:cx4="http://schemas.microsoft.com/office/drawing/2016/5/10/chartex" xmlns:cx5="http://schemas.microsoft.com/office/drawing/2016/5/11/chartex" xmlns:cx6="http://schemas.microsoft.com/office/drawing/2016/5/12/chartex" xmlns:cx7="http://schemas.microsoft.com/office/drawing/2016/5/13/chartex" xmlns:cx8="http://schemas.microsoft.com/office/drawing/2016/5/14/chartex" xmlns:mc="http://schemas.openxmlformats.org/markup-compatibility/2006" xmlns:aink="http://schemas.microsoft.com/office/drawing/2016/ink" xmlns:am3d="http://schemas.microsoft.com/office/drawing/2017/model3d" xmlns:o="urn:schemas-microsoft-com:office:office" xmlns:oel="http://schemas.microsoft.com/office/2019/extlst" xmlns:r="http://schemas.openxmlformats.org/officeDocument/2006/relationships" xmlns:m="http://schemas.openxmlformats.org/officeDocument/2006/math" xmlns:v="urn:schemas-microsoft-com:vml" xmlns:wp14="http://schemas.microsoft.com/office/word/2010/wordprocessingDrawing" xmlns:wp="http://schemas.openxmlformats.org/drawingml/2006/wordprocessingDrawing" xmlns:w10="urn:schemas-microsoft-com:office:word" xmlns:w="http://schemas.openxmlformats.org/wordprocessingml/2006/main" xmlns:w14="http://schemas.microsoft.com/office/word/2010/wordml" xmlns:w15="http://schemas.microsoft.com/office/word/2012/wordml" xmlns:w16cex="http://schemas.microsoft.com/office/word/2018/wordml/cex" xmlns:w16cid="http://schemas.microsoft.com/office/word/2016/wordml/cid" xmlns:w16="http://schemas.microsoft.com/office/word/2018/wordml" xmlns:w16du="http://schemas.microsoft.com/office/word/2023/wordml/word16du" xmlns:w16sdtdh="http://schemas.microsoft.com/office/word/2020/wordml/sdtdatahash" xmlns:w16sdtfl="http://schemas.microsoft.com/office/word/2024/wordml/sdtformatlock" xmlns:w16se="http://schemas.microsoft.com/office/word/2015/wordml/symex" xmlns:wpg="http://schemas.microsoft.com/office/word/2010/wordprocessingGroup" xmlns:wpi="http://schemas.microsoft.com/office/word/2010/wordprocessingInk" xmlns:wne="http://schemas.microsoft.com/office/word/2006/wordml" xmlns:wps="http://schemas.microsoft.com/office/word/2010/wordprocessingShape" mc:Ignorable="w14 w15 w16se w16cid w16 w16cex w16sdtdh w16sdtfl w16du wp14">
+<w:endnotes xmlns:wpc="http://schemas.microsoft.com/office/word/2010/wordprocessingCanvas" xmlns:mc="http://schemas.openxmlformats.org/markup-compatibility/2006" xmlns:o="urn:schemas-microsoft-com:office:office" xmlns:r="http://schemas.openxmlformats.org/officeDocument/2006/relationships" xmlns:m="http://schemas.openxmlformats.org/officeDocument/2006/math" xmlns:v="urn:schemas-microsoft-com:vml" xmlns:wp14="http://schemas.microsoft.com/office/word/2010/wordprocessingDrawing" xmlns:wp="http://schemas.openxmlformats.org/drawingml/2006/wordprocessingDrawing" xmlns:w10="urn:schemas-microsoft-com:office:word" xmlns:w="http://schemas.openxmlformats.org/wordprocessingml/2006/main" xmlns:w14="http://schemas.microsoft.com/office/word/2010/wordml" xmlns:wpg="http://schemas.microsoft.com/office/word/2010/wordprocessingGroup" xmlns:wpi="http://schemas.microsoft.com/office/word/2010/wordprocessingInk" xmlns:wne="http://schemas.microsoft.com/office/word/2006/wordml" xmlns:wps="http://schemas.microsoft.com/office/word/2010/wordprocessingShape" mc:Ignorable="w14 wp14">
   <w:endnote w:type="separator" w:id="-1">
     <w:p>
       <w:pPr>
@@ -12575,7 +13271,7 @@
 </file>
 
 <file path=word/footnotes.xml><?xml version="1.0" encoding="utf-8"?>
-<w:footnotes xmlns:wpc="http://schemas.microsoft.com/office/word/2010/wordprocessingCanvas" xmlns:cx="http://schemas.microsoft.com/office/drawing/2014/chartex" xmlns:cx1="http://schemas.microsoft.com/office/drawing/2015/9/8/chartex" xmlns:cx2="http://schemas.microsoft.com/office/drawing/2015/10/21/chartex" xmlns:cx3="http://schemas.microsoft.com/office/drawing/2016/5/9/chartex" xmlns:cx4="http://schemas.microsoft.com/office/drawing/2016/5/10/chartex" xmlns:cx5="http://schemas.microsoft.com/office/drawing/2016/5/11/chartex" xmlns:cx6="http://schemas.microsoft.com/office/drawing/2016/5/12/chartex" xmlns:cx7="http://schemas.microsoft.com/office/drawing/2016/5/13/chartex" xmlns:cx8="http://schemas.microsoft.com/office/drawing/2016/5/14/chartex" xmlns:mc="http://schemas.openxmlformats.org/markup-compatibility/2006" xmlns:aink="http://schemas.microsoft.com/office/drawing/2016/ink" xmlns:am3d="http://schemas.microsoft.com/office/drawing/2017/model3d" xmlns:o="urn:schemas-microsoft-com:office:office" xmlns:oel="http://schemas.microsoft.com/office/2019/extlst" xmlns:r="http://schemas.openxmlformats.org/officeDocument/2006/relationships" xmlns:m="http://schemas.openxmlformats.org/officeDocument/2006/math" xmlns:v="urn:schemas-microsoft-com:vml" xmlns:wp14="http://schemas.microsoft.com/office/word/2010/wordprocessingDrawing" xmlns:wp="http://schemas.openxmlformats.org/drawingml/2006/wordprocessingDrawing" xmlns:w10="urn:schemas-microsoft-com:office:word" xmlns:w="http://schemas.openxmlformats.org/wordprocessingml/2006/main" xmlns:w14="http://schemas.microsoft.com/office/word/2010/wordml" xmlns:w15="http://schemas.microsoft.com/office/word/2012/wordml" xmlns:w16cex="http://schemas.microsoft.com/office/word/2018/wordml/cex" xmlns:w16cid="http://schemas.microsoft.com/office/word/2016/wordml/cid" xmlns:w16="http://schemas.microsoft.com/office/word/2018/wordml" xmlns:w16du="http://schemas.microsoft.com/office/word/2023/wordml/word16du" xmlns:w16sdtdh="http://schemas.microsoft.com/office/word/2020/wordml/sdtdatahash" xmlns:w16sdtfl="http://schemas.microsoft.com/office/word/2024/wordml/sdtformatlock" xmlns:w16se="http://schemas.microsoft.com/office/word/2015/wordml/symex" xmlns:wpg="http://schemas.microsoft.com/office/word/2010/wordprocessingGroup" xmlns:wpi="http://schemas.microsoft.com/office/word/2010/wordprocessingInk" xmlns:wne="http://schemas.microsoft.com/office/word/2006/wordml" xmlns:wps="http://schemas.microsoft.com/office/word/2010/wordprocessingShape" mc:Ignorable="w14 w15 w16se w16cid w16 w16cex w16sdtdh w16sdtfl w16du wp14">
+<w:footnotes xmlns:wpc="http://schemas.microsoft.com/office/word/2010/wordprocessingCanvas" xmlns:mc="http://schemas.openxmlformats.org/markup-compatibility/2006" xmlns:o="urn:schemas-microsoft-com:office:office" xmlns:r="http://schemas.openxmlformats.org/officeDocument/2006/relationships" xmlns:m="http://schemas.openxmlformats.org/officeDocument/2006/math" xmlns:v="urn:schemas-microsoft-com:vml" xmlns:wp14="http://schemas.microsoft.com/office/word/2010/wordprocessingDrawing" xmlns:wp="http://schemas.openxmlformats.org/drawingml/2006/wordprocessingDrawing" xmlns:w10="urn:schemas-microsoft-com:office:word" xmlns:w="http://schemas.openxmlformats.org/wordprocessingml/2006/main" xmlns:w14="http://schemas.microsoft.com/office/word/2010/wordml" xmlns:wpg="http://schemas.microsoft.com/office/word/2010/wordprocessingGroup" xmlns:wpi="http://schemas.microsoft.com/office/word/2010/wordprocessingInk" xmlns:wne="http://schemas.microsoft.com/office/word/2006/wordml" xmlns:wps="http://schemas.microsoft.com/office/word/2010/wordprocessingShape" mc:Ignorable="w14 wp14">
   <w:footnote w:type="separator" w:id="-1">
     <w:p>
       <w:pPr>
@@ -12600,7 +13296,7 @@
 </file>
 
 <file path=word/header1.xml><?xml version="1.0" encoding="utf-8"?>
-<w:hdr xmlns:wpc="http://schemas.microsoft.com/office/word/2010/wordprocessingCanvas" xmlns:cx="http://schemas.microsoft.com/office/drawing/2014/chartex" xmlns:cx1="http://schemas.microsoft.com/office/drawing/2015/9/8/chartex" xmlns:cx2="http://schemas.microsoft.com/office/drawing/2015/10/21/chartex" xmlns:cx3="http://schemas.microsoft.com/office/drawing/2016/5/9/chartex" xmlns:cx4="http://schemas.microsoft.com/office/drawing/2016/5/10/chartex" xmlns:cx5="http://schemas.microsoft.com/office/drawing/2016/5/11/chartex" xmlns:cx6="http://schemas.microsoft.com/office/drawing/2016/5/12/chartex" xmlns:cx7="http://schemas.microsoft.com/office/drawing/2016/5/13/chartex" xmlns:cx8="http://schemas.microsoft.com/office/drawing/2016/5/14/chartex" xmlns:mc="http://schemas.openxmlformats.org/markup-compatibility/2006" xmlns:aink="http://schemas.microsoft.com/office/drawing/2016/ink" xmlns:am3d="http://schemas.microsoft.com/office/drawing/2017/model3d" xmlns:o="urn:schemas-microsoft-com:office:office" xmlns:oel="http://schemas.microsoft.com/office/2019/extlst" xmlns:r="http://schemas.openxmlformats.org/officeDocument/2006/relationships" xmlns:m="http://schemas.openxmlformats.org/officeDocument/2006/math" xmlns:v="urn:schemas-microsoft-com:vml" xmlns:wp14="http://schemas.microsoft.com/office/word/2010/wordprocessingDrawing" xmlns:wp="http://schemas.openxmlformats.org/drawingml/2006/wordprocessingDrawing" xmlns:w10="urn:schemas-microsoft-com:office:word" xmlns:w="http://schemas.openxmlformats.org/wordprocessingml/2006/main" xmlns:w14="http://schemas.microsoft.com/office/word/2010/wordml" xmlns:w15="http://schemas.microsoft.com/office/word/2012/wordml" xmlns:w16cex="http://schemas.microsoft.com/office/word/2018/wordml/cex" xmlns:w16cid="http://schemas.microsoft.com/office/word/2016/wordml/cid" xmlns:w16="http://schemas.microsoft.com/office/word/2018/wordml" xmlns:w16du="http://schemas.microsoft.com/office/word/2023/wordml/word16du" xmlns:w16sdtdh="http://schemas.microsoft.com/office/word/2020/wordml/sdtdatahash" xmlns:w16sdtfl="http://schemas.microsoft.com/office/word/2024/wordml/sdtformatlock" xmlns:w16se="http://schemas.microsoft.com/office/word/2015/wordml/symex" xmlns:wpg="http://schemas.microsoft.com/office/word/2010/wordprocessingGroup" xmlns:wpi="http://schemas.microsoft.com/office/word/2010/wordprocessingInk" xmlns:wne="http://schemas.microsoft.com/office/word/2006/wordml" xmlns:wps="http://schemas.microsoft.com/office/word/2010/wordprocessingShape" mc:Ignorable="w14 w15 w16se w16cid w16 w16cex w16sdtdh w16sdtfl w16du wp14">
+<w:hdr xmlns:wpc="http://schemas.microsoft.com/office/word/2010/wordprocessingCanvas" xmlns:mc="http://schemas.openxmlformats.org/markup-compatibility/2006" xmlns:o="urn:schemas-microsoft-com:office:office" xmlns:r="http://schemas.openxmlformats.org/officeDocument/2006/relationships" xmlns:m="http://schemas.openxmlformats.org/officeDocument/2006/math" xmlns:v="urn:schemas-microsoft-com:vml" xmlns:wp14="http://schemas.microsoft.com/office/word/2010/wordprocessingDrawing" xmlns:wp="http://schemas.openxmlformats.org/drawingml/2006/wordprocessingDrawing" xmlns:w10="urn:schemas-microsoft-com:office:word" xmlns:w="http://schemas.openxmlformats.org/wordprocessingml/2006/main" xmlns:w14="http://schemas.microsoft.com/office/word/2010/wordml" xmlns:wpg="http://schemas.microsoft.com/office/word/2010/wordprocessingGroup" xmlns:wpi="http://schemas.microsoft.com/office/word/2010/wordprocessingInk" xmlns:wne="http://schemas.microsoft.com/office/word/2006/wordml" xmlns:wps="http://schemas.microsoft.com/office/word/2010/wordprocessingShape" mc:Ignorable="w14 wp14">
   <w:sdt>
     <w:sdtPr>
       <w:id w:val="415348391"/>
@@ -12658,7 +13354,7 @@
             <w:sz w:val="20"/>
             <w:szCs w:val="20"/>
           </w:rPr>
-          <w:t>1</w:t>
+          <w:t>8</w:t>
         </w:r>
         <w:r>
           <w:rPr>
@@ -12712,7 +13408,7 @@
             <w:sz w:val="20"/>
             <w:szCs w:val="20"/>
           </w:rPr>
-          <w:t>1</w:t>
+          <w:t>8</w:t>
         </w:r>
         <w:r>
           <w:rPr>
@@ -12735,8 +13431,8 @@
 </file>
 
 <file path=word/numbering.xml><?xml version="1.0" encoding="utf-8"?>
-<w:numbering xmlns:wpc="http://schemas.microsoft.com/office/word/2010/wordprocessingCanvas" xmlns:cx="http://schemas.microsoft.com/office/drawing/2014/chartex" xmlns:cx1="http://schemas.microsoft.com/office/drawing/2015/9/8/chartex" xmlns:cx2="http://schemas.microsoft.com/office/drawing/2015/10/21/chartex" xmlns:cx3="http://schemas.microsoft.com/office/drawing/2016/5/9/chartex" xmlns:cx4="http://schemas.microsoft.com/office/drawing/2016/5/10/chartex" xmlns:cx5="http://schemas.microsoft.com/office/drawing/2016/5/11/chartex" xmlns:cx6="http://schemas.microsoft.com/office/drawing/2016/5/12/chartex" xmlns:cx7="http://schemas.microsoft.com/office/drawing/2016/5/13/chartex" xmlns:cx8="http://schemas.microsoft.com/office/drawing/2016/5/14/chartex" xmlns:mc="http://schemas.openxmlformats.org/markup-compatibility/2006" xmlns:aink="http://schemas.microsoft.com/office/drawing/2016/ink" xmlns:am3d="http://schemas.microsoft.com/office/drawing/2017/model3d" xmlns:o="urn:schemas-microsoft-com:office:office" xmlns:oel="http://schemas.microsoft.com/office/2019/extlst" xmlns:r="http://schemas.openxmlformats.org/officeDocument/2006/relationships" xmlns:m="http://schemas.openxmlformats.org/officeDocument/2006/math" xmlns:v="urn:schemas-microsoft-com:vml" xmlns:wp14="http://schemas.microsoft.com/office/word/2010/wordprocessingDrawing" xmlns:wp="http://schemas.openxmlformats.org/drawingml/2006/wordprocessingDrawing" xmlns:w10="urn:schemas-microsoft-com:office:word" xmlns:w="http://schemas.openxmlformats.org/wordprocessingml/2006/main" xmlns:w14="http://schemas.microsoft.com/office/word/2010/wordml" xmlns:w15="http://schemas.microsoft.com/office/word/2012/wordml" xmlns:w16cex="http://schemas.microsoft.com/office/word/2018/wordml/cex" xmlns:w16cid="http://schemas.microsoft.com/office/word/2016/wordml/cid" xmlns:w16="http://schemas.microsoft.com/office/word/2018/wordml" xmlns:w16du="http://schemas.microsoft.com/office/word/2023/wordml/word16du" xmlns:w16sdtdh="http://schemas.microsoft.com/office/word/2020/wordml/sdtdatahash" xmlns:w16sdtfl="http://schemas.microsoft.com/office/word/2024/wordml/sdtformatlock" xmlns:w16se="http://schemas.microsoft.com/office/word/2015/wordml/symex" xmlns:wpg="http://schemas.microsoft.com/office/word/2010/wordprocessingGroup" xmlns:wpi="http://schemas.microsoft.com/office/word/2010/wordprocessingInk" xmlns:wne="http://schemas.microsoft.com/office/word/2006/wordml" xmlns:wps="http://schemas.microsoft.com/office/word/2010/wordprocessingShape" mc:Ignorable="w14 w15 w16se w16cid w16 w16cex w16sdtdh w16sdtfl w16du wp14">
-  <w:abstractNum w:abstractNumId="0" w15:restartNumberingAfterBreak="0">
+<w:numbering xmlns:wpc="http://schemas.microsoft.com/office/word/2010/wordprocessingCanvas" xmlns:mc="http://schemas.openxmlformats.org/markup-compatibility/2006" xmlns:o="urn:schemas-microsoft-com:office:office" xmlns:r="http://schemas.openxmlformats.org/officeDocument/2006/relationships" xmlns:m="http://schemas.openxmlformats.org/officeDocument/2006/math" xmlns:v="urn:schemas-microsoft-com:vml" xmlns:wp14="http://schemas.microsoft.com/office/word/2010/wordprocessingDrawing" xmlns:wp="http://schemas.openxmlformats.org/drawingml/2006/wordprocessingDrawing" xmlns:w10="urn:schemas-microsoft-com:office:word" xmlns:w="http://schemas.openxmlformats.org/wordprocessingml/2006/main" xmlns:w14="http://schemas.microsoft.com/office/word/2010/wordml" xmlns:wpg="http://schemas.microsoft.com/office/word/2010/wordprocessingGroup" xmlns:wpi="http://schemas.microsoft.com/office/word/2010/wordprocessingInk" xmlns:wne="http://schemas.microsoft.com/office/word/2006/wordml" xmlns:wps="http://schemas.microsoft.com/office/word/2010/wordprocessingShape" mc:Ignorable="w14 wp14">
+  <w:abstractNum w:abstractNumId="0">
     <w:nsid w:val="464579F4"/>
     <w:multiLevelType w:val="multilevel"/>
     <w:tmpl w:val="D21CFEEA"/>
@@ -12849,14 +13545,14 @@
       </w:pPr>
     </w:lvl>
   </w:abstractNum>
-  <w:num w:numId="1" w16cid:durableId="2036881437">
+  <w:num w:numId="1">
     <w:abstractNumId w:val="0"/>
   </w:num>
 </w:numbering>
 </file>
 
 <file path=word/styles.xml><?xml version="1.0" encoding="utf-8"?>
-<w:styles xmlns:mc="http://schemas.openxmlformats.org/markup-compatibility/2006" xmlns:r="http://schemas.openxmlformats.org/officeDocument/2006/relationships" xmlns:w="http://schemas.openxmlformats.org/wordprocessingml/2006/main" xmlns:w14="http://schemas.microsoft.com/office/word/2010/wordml" xmlns:w15="http://schemas.microsoft.com/office/word/2012/wordml" xmlns:w16cex="http://schemas.microsoft.com/office/word/2018/wordml/cex" xmlns:w16cid="http://schemas.microsoft.com/office/word/2016/wordml/cid" xmlns:w16="http://schemas.microsoft.com/office/word/2018/wordml" xmlns:w16du="http://schemas.microsoft.com/office/word/2023/wordml/word16du" xmlns:w16sdtdh="http://schemas.microsoft.com/office/word/2020/wordml/sdtdatahash" xmlns:w16sdtfl="http://schemas.microsoft.com/office/word/2024/wordml/sdtformatlock" xmlns:w16se="http://schemas.microsoft.com/office/word/2015/wordml/symex" mc:Ignorable="w14 w15 w16se w16cid w16 w16cex w16sdtdh w16sdtfl w16du">
+<w:styles xmlns:mc="http://schemas.openxmlformats.org/markup-compatibility/2006" xmlns:r="http://schemas.openxmlformats.org/officeDocument/2006/relationships" xmlns:w="http://schemas.openxmlformats.org/wordprocessingml/2006/main" xmlns:w14="http://schemas.microsoft.com/office/word/2010/wordml" mc:Ignorable="w14">
   <w:docDefaults>
     <w:rPrDefault>
       <w:rPr>
@@ -12872,383 +13568,144 @@
       </w:pPr>
     </w:pPrDefault>
   </w:docDefaults>
-  <w:latentStyles w:defLockedState="0" w:defUIPriority="99" w:defSemiHidden="0" w:defUnhideWhenUsed="0" w:defQFormat="0" w:count="376">
-    <w:lsdException w:name="Normal" w:uiPriority="0" w:qFormat="1"/>
-    <w:lsdException w:name="heading 1" w:uiPriority="9" w:qFormat="1"/>
-    <w:lsdException w:name="heading 2" w:semiHidden="1" w:uiPriority="9" w:unhideWhenUsed="1" w:qFormat="1"/>
-    <w:lsdException w:name="heading 3" w:semiHidden="1" w:uiPriority="9" w:unhideWhenUsed="1" w:qFormat="1"/>
-    <w:lsdException w:name="heading 4" w:semiHidden="1" w:uiPriority="9" w:unhideWhenUsed="1" w:qFormat="1"/>
-    <w:lsdException w:name="heading 5" w:semiHidden="1" w:uiPriority="9" w:unhideWhenUsed="1" w:qFormat="1"/>
-    <w:lsdException w:name="heading 6" w:semiHidden="1" w:uiPriority="9" w:unhideWhenUsed="1" w:qFormat="1"/>
-    <w:lsdException w:name="heading 7" w:semiHidden="1" w:uiPriority="9" w:unhideWhenUsed="1" w:qFormat="1"/>
-    <w:lsdException w:name="heading 8" w:semiHidden="1" w:uiPriority="9" w:unhideWhenUsed="1" w:qFormat="1"/>
-    <w:lsdException w:name="heading 9" w:semiHidden="1" w:uiPriority="9" w:unhideWhenUsed="1" w:qFormat="1"/>
-    <w:lsdException w:name="index 1" w:semiHidden="1" w:unhideWhenUsed="1"/>
-    <w:lsdException w:name="index 2" w:semiHidden="1" w:unhideWhenUsed="1"/>
-    <w:lsdException w:name="index 3" w:semiHidden="1" w:unhideWhenUsed="1"/>
-    <w:lsdException w:name="index 4" w:semiHidden="1" w:unhideWhenUsed="1"/>
-    <w:lsdException w:name="index 5" w:semiHidden="1" w:unhideWhenUsed="1"/>
-    <w:lsdException w:name="index 6" w:semiHidden="1" w:unhideWhenUsed="1"/>
-    <w:lsdException w:name="index 7" w:semiHidden="1" w:unhideWhenUsed="1"/>
-    <w:lsdException w:name="index 8" w:semiHidden="1" w:unhideWhenUsed="1"/>
-    <w:lsdException w:name="index 9" w:semiHidden="1" w:unhideWhenUsed="1"/>
-    <w:lsdException w:name="toc 1" w:semiHidden="1" w:uiPriority="39" w:unhideWhenUsed="1"/>
-    <w:lsdException w:name="toc 2" w:semiHidden="1" w:uiPriority="39" w:unhideWhenUsed="1"/>
-    <w:lsdException w:name="toc 3" w:semiHidden="1" w:uiPriority="39" w:unhideWhenUsed="1"/>
-    <w:lsdException w:name="toc 4" w:semiHidden="1" w:uiPriority="39" w:unhideWhenUsed="1"/>
-    <w:lsdException w:name="toc 5" w:semiHidden="1" w:uiPriority="39" w:unhideWhenUsed="1"/>
-    <w:lsdException w:name="toc 6" w:semiHidden="1" w:uiPriority="39" w:unhideWhenUsed="1"/>
-    <w:lsdException w:name="toc 7" w:semiHidden="1" w:uiPriority="39" w:unhideWhenUsed="1"/>
-    <w:lsdException w:name="toc 8" w:semiHidden="1" w:uiPriority="39" w:unhideWhenUsed="1"/>
-    <w:lsdException w:name="toc 9" w:semiHidden="1" w:uiPriority="39" w:unhideWhenUsed="1"/>
-    <w:lsdException w:name="Normal Indent" w:semiHidden="1" w:unhideWhenUsed="1"/>
-    <w:lsdException w:name="footnote text" w:semiHidden="1" w:unhideWhenUsed="1"/>
-    <w:lsdException w:name="annotation text" w:semiHidden="1" w:unhideWhenUsed="1"/>
-    <w:lsdException w:name="header" w:semiHidden="1" w:unhideWhenUsed="1"/>
-    <w:lsdException w:name="footer" w:semiHidden="1" w:unhideWhenUsed="1"/>
-    <w:lsdException w:name="index heading" w:semiHidden="1" w:unhideWhenUsed="1"/>
-    <w:lsdException w:name="caption" w:semiHidden="1" w:uiPriority="35" w:unhideWhenUsed="1" w:qFormat="1"/>
-    <w:lsdException w:name="table of figures" w:semiHidden="1" w:unhideWhenUsed="1"/>
-    <w:lsdException w:name="envelope address" w:semiHidden="1" w:unhideWhenUsed="1"/>
-    <w:lsdException w:name="envelope return" w:semiHidden="1" w:unhideWhenUsed="1"/>
-    <w:lsdException w:name="footnote reference" w:semiHidden="1" w:unhideWhenUsed="1"/>
-    <w:lsdException w:name="annotation reference" w:semiHidden="1" w:unhideWhenUsed="1"/>
-    <w:lsdException w:name="line number" w:semiHidden="1" w:unhideWhenUsed="1"/>
-    <w:lsdException w:name="page number" w:semiHidden="1" w:unhideWhenUsed="1"/>
-    <w:lsdException w:name="endnote reference" w:semiHidden="1" w:unhideWhenUsed="1"/>
-    <w:lsdException w:name="endnote text" w:semiHidden="1" w:unhideWhenUsed="1"/>
-    <w:lsdException w:name="table of authorities" w:semiHidden="1" w:unhideWhenUsed="1"/>
-    <w:lsdException w:name="macro" w:semiHidden="1" w:unhideWhenUsed="1"/>
-    <w:lsdException w:name="toa heading" w:semiHidden="1" w:unhideWhenUsed="1"/>
-    <w:lsdException w:name="List" w:semiHidden="1" w:unhideWhenUsed="1"/>
-    <w:lsdException w:name="List Bullet" w:semiHidden="1" w:unhideWhenUsed="1"/>
-    <w:lsdException w:name="List Number" w:semiHidden="1" w:unhideWhenUsed="1"/>
-    <w:lsdException w:name="List 2" w:semiHidden="1" w:unhideWhenUsed="1"/>
-    <w:lsdException w:name="List 3" w:semiHidden="1" w:unhideWhenUsed="1"/>
-    <w:lsdException w:name="List 4" w:semiHidden="1" w:unhideWhenUsed="1"/>
-    <w:lsdException w:name="List 5" w:semiHidden="1" w:unhideWhenUsed="1"/>
-    <w:lsdException w:name="List Bullet 2" w:semiHidden="1" w:unhideWhenUsed="1"/>
-    <w:lsdException w:name="List Bullet 3" w:semiHidden="1" w:unhideWhenUsed="1"/>
-    <w:lsdException w:name="List Bullet 4" w:semiHidden="1" w:unhideWhenUsed="1"/>
-    <w:lsdException w:name="List Bullet 5" w:semiHidden="1" w:unhideWhenUsed="1"/>
-    <w:lsdException w:name="List Number 2" w:semiHidden="1" w:unhideWhenUsed="1"/>
-    <w:lsdException w:name="List Number 3" w:semiHidden="1" w:unhideWhenUsed="1"/>
-    <w:lsdException w:name="List Number 4" w:semiHidden="1" w:unhideWhenUsed="1"/>
-    <w:lsdException w:name="List Number 5" w:semiHidden="1" w:unhideWhenUsed="1"/>
-    <w:lsdException w:name="Title" w:uiPriority="10" w:qFormat="1"/>
-    <w:lsdException w:name="Closing" w:semiHidden="1" w:unhideWhenUsed="1"/>
-    <w:lsdException w:name="Signature" w:semiHidden="1" w:unhideWhenUsed="1"/>
-    <w:lsdException w:name="Default Paragraph Font" w:semiHidden="1" w:uiPriority="1" w:unhideWhenUsed="1"/>
-    <w:lsdException w:name="Body Text" w:semiHidden="1" w:unhideWhenUsed="1"/>
-    <w:lsdException w:name="Body Text Indent" w:semiHidden="1" w:unhideWhenUsed="1"/>
-    <w:lsdException w:name="List Continue" w:semiHidden="1" w:unhideWhenUsed="1"/>
-    <w:lsdException w:name="List Continue 2" w:semiHidden="1" w:unhideWhenUsed="1"/>
-    <w:lsdException w:name="List Continue 3" w:semiHidden="1" w:unhideWhenUsed="1"/>
-    <w:lsdException w:name="List Continue 4" w:semiHidden="1" w:unhideWhenUsed="1"/>
-    <w:lsdException w:name="List Continue 5" w:semiHidden="1" w:unhideWhenUsed="1"/>
-    <w:lsdException w:name="Message Header" w:semiHidden="1" w:unhideWhenUsed="1"/>
-    <w:lsdException w:name="Subtitle" w:uiPriority="11" w:qFormat="1"/>
-    <w:lsdException w:name="Salutation" w:semiHidden="1" w:unhideWhenUsed="1"/>
-    <w:lsdException w:name="Date" w:semiHidden="1" w:unhideWhenUsed="1"/>
-    <w:lsdException w:name="Body Text First Indent" w:semiHidden="1" w:unhideWhenUsed="1"/>
-    <w:lsdException w:name="Body Text First Indent 2" w:semiHidden="1" w:unhideWhenUsed="1"/>
-    <w:lsdException w:name="Note Heading" w:semiHidden="1" w:unhideWhenUsed="1"/>
-    <w:lsdException w:name="Body Text 2" w:semiHidden="1" w:unhideWhenUsed="1"/>
-    <w:lsdException w:name="Body Text 3" w:semiHidden="1" w:unhideWhenUsed="1"/>
-    <w:lsdException w:name="Body Text Indent 2" w:semiHidden="1" w:unhideWhenUsed="1"/>
-    <w:lsdException w:name="Body Text Indent 3" w:semiHidden="1" w:unhideWhenUsed="1"/>
-    <w:lsdException w:name="Block Text" w:semiHidden="1" w:unhideWhenUsed="1"/>
-    <w:lsdException w:name="Hyperlink" w:semiHidden="1" w:unhideWhenUsed="1"/>
-    <w:lsdException w:name="FollowedHyperlink" w:semiHidden="1" w:unhideWhenUsed="1"/>
-    <w:lsdException w:name="Strong" w:uiPriority="22" w:qFormat="1"/>
-    <w:lsdException w:name="Emphasis" w:uiPriority="20" w:qFormat="1"/>
-    <w:lsdException w:name="Document Map" w:semiHidden="1" w:unhideWhenUsed="1"/>
-    <w:lsdException w:name="Plain Text" w:semiHidden="1" w:unhideWhenUsed="1"/>
-    <w:lsdException w:name="E-mail Signature" w:semiHidden="1" w:unhideWhenUsed="1"/>
-    <w:lsdException w:name="HTML Top of Form" w:semiHidden="1" w:unhideWhenUsed="1"/>
-    <w:lsdException w:name="HTML Bottom of Form" w:semiHidden="1" w:unhideWhenUsed="1"/>
-    <w:lsdException w:name="Normal (Web)" w:semiHidden="1" w:unhideWhenUsed="1"/>
-    <w:lsdException w:name="HTML Acronym" w:semiHidden="1" w:unhideWhenUsed="1"/>
-    <w:lsdException w:name="HTML Address" w:semiHidden="1" w:unhideWhenUsed="1"/>
-    <w:lsdException w:name="HTML Cite" w:semiHidden="1" w:unhideWhenUsed="1"/>
-    <w:lsdException w:name="HTML Code" w:semiHidden="1" w:unhideWhenUsed="1"/>
-    <w:lsdException w:name="HTML Definition" w:semiHidden="1" w:unhideWhenUsed="1"/>
-    <w:lsdException w:name="HTML Keyboard" w:semiHidden="1" w:unhideWhenUsed="1"/>
-    <w:lsdException w:name="HTML Preformatted" w:semiHidden="1" w:unhideWhenUsed="1"/>
-    <w:lsdException w:name="HTML Sample" w:semiHidden="1" w:unhideWhenUsed="1"/>
-    <w:lsdException w:name="HTML Typewriter" w:semiHidden="1" w:unhideWhenUsed="1"/>
-    <w:lsdException w:name="HTML Variable" w:semiHidden="1" w:unhideWhenUsed="1"/>
-    <w:lsdException w:name="Normal Table" w:semiHidden="1" w:unhideWhenUsed="1"/>
-    <w:lsdException w:name="annotation subject" w:semiHidden="1" w:unhideWhenUsed="1"/>
-    <w:lsdException w:name="No List" w:semiHidden="1" w:unhideWhenUsed="1"/>
-    <w:lsdException w:name="Outline List 1" w:semiHidden="1" w:unhideWhenUsed="1"/>
-    <w:lsdException w:name="Outline List 2" w:semiHidden="1" w:unhideWhenUsed="1"/>
-    <w:lsdException w:name="Outline List 3" w:semiHidden="1" w:unhideWhenUsed="1"/>
-    <w:lsdException w:name="Table Simple 1" w:semiHidden="1" w:unhideWhenUsed="1"/>
-    <w:lsdException w:name="Table Simple 2" w:semiHidden="1" w:unhideWhenUsed="1"/>
-    <w:lsdException w:name="Table Simple 3" w:semiHidden="1" w:unhideWhenUsed="1"/>
-    <w:lsdException w:name="Table Classic 1" w:semiHidden="1" w:unhideWhenUsed="1"/>
-    <w:lsdException w:name="Table Classic 2" w:semiHidden="1" w:unhideWhenUsed="1"/>
-    <w:lsdException w:name="Table Classic 3" w:semiHidden="1" w:unhideWhenUsed="1"/>
-    <w:lsdException w:name="Table Classic 4" w:semiHidden="1" w:unhideWhenUsed="1"/>
-    <w:lsdException w:name="Table Colorful 1" w:semiHidden="1" w:unhideWhenUsed="1"/>
-    <w:lsdException w:name="Table Colorful 2" w:semiHidden="1" w:unhideWhenUsed="1"/>
-    <w:lsdException w:name="Table Colorful 3" w:semiHidden="1" w:unhideWhenUsed="1"/>
-    <w:lsdException w:name="Table Columns 1" w:semiHidden="1" w:unhideWhenUsed="1"/>
-    <w:lsdException w:name="Table Columns 2" w:semiHidden="1" w:unhideWhenUsed="1"/>
-    <w:lsdException w:name="Table Columns 3" w:semiHidden="1" w:unhideWhenUsed="1"/>
-    <w:lsdException w:name="Table Columns 4" w:semiHidden="1" w:unhideWhenUsed="1"/>
-    <w:lsdException w:name="Table Columns 5" w:semiHidden="1" w:unhideWhenUsed="1"/>
-    <w:lsdException w:name="Table Grid 1" w:semiHidden="1" w:unhideWhenUsed="1"/>
-    <w:lsdException w:name="Table Grid 2" w:semiHidden="1" w:unhideWhenUsed="1"/>
-    <w:lsdException w:name="Table Grid 3" w:semiHidden="1" w:unhideWhenUsed="1"/>
-    <w:lsdException w:name="Table Grid 4" w:semiHidden="1" w:unhideWhenUsed="1"/>
-    <w:lsdException w:name="Table Grid 5" w:semiHidden="1" w:unhideWhenUsed="1"/>
-    <w:lsdException w:name="Table Grid 6" w:semiHidden="1" w:unhideWhenUsed="1"/>
-    <w:lsdException w:name="Table Grid 7" w:semiHidden="1" w:unhideWhenUsed="1"/>
-    <w:lsdException w:name="Table Grid 8" w:semiHidden="1" w:unhideWhenUsed="1"/>
-    <w:lsdException w:name="Table List 1" w:semiHidden="1" w:unhideWhenUsed="1"/>
-    <w:lsdException w:name="Table List 2" w:semiHidden="1" w:unhideWhenUsed="1"/>
-    <w:lsdException w:name="Table List 3" w:semiHidden="1" w:unhideWhenUsed="1"/>
-    <w:lsdException w:name="Table List 4" w:semiHidden="1" w:unhideWhenUsed="1"/>
-    <w:lsdException w:name="Table List 5" w:semiHidden="1" w:unhideWhenUsed="1"/>
-    <w:lsdException w:name="Table List 6" w:semiHidden="1" w:unhideWhenUsed="1"/>
-    <w:lsdException w:name="Table List 7" w:semiHidden="1" w:unhideWhenUsed="1"/>
-    <w:lsdException w:name="Table List 8" w:semiHidden="1" w:unhideWhenUsed="1"/>
-    <w:lsdException w:name="Table 3D effects 1" w:semiHidden="1" w:unhideWhenUsed="1"/>
-    <w:lsdException w:name="Table 3D effects 2" w:semiHidden="1" w:unhideWhenUsed="1"/>
-    <w:lsdException w:name="Table 3D effects 3" w:semiHidden="1" w:unhideWhenUsed="1"/>
-    <w:lsdException w:name="Table Contemporary" w:semiHidden="1" w:unhideWhenUsed="1"/>
-    <w:lsdException w:name="Table Elegant" w:semiHidden="1" w:unhideWhenUsed="1"/>
-    <w:lsdException w:name="Table Professional" w:semiHidden="1" w:unhideWhenUsed="1"/>
-    <w:lsdException w:name="Table Subtle 1" w:semiHidden="1" w:unhideWhenUsed="1"/>
-    <w:lsdException w:name="Table Subtle 2" w:semiHidden="1" w:unhideWhenUsed="1"/>
-    <w:lsdException w:name="Table Web 1" w:semiHidden="1" w:unhideWhenUsed="1"/>
-    <w:lsdException w:name="Table Web 2" w:semiHidden="1" w:unhideWhenUsed="1"/>
-    <w:lsdException w:name="Table Web 3" w:semiHidden="1" w:unhideWhenUsed="1"/>
-    <w:lsdException w:name="Balloon Text" w:semiHidden="1" w:unhideWhenUsed="1"/>
-    <w:lsdException w:name="Table Grid" w:uiPriority="59"/>
-    <w:lsdException w:name="Table Theme" w:semiHidden="1" w:unhideWhenUsed="1"/>
-    <w:lsdException w:name="Placeholder Text" w:semiHidden="1"/>
-    <w:lsdException w:name="No Spacing" w:uiPriority="1" w:qFormat="1"/>
-    <w:lsdException w:name="Light Shading" w:uiPriority="60"/>
-    <w:lsdException w:name="Light List" w:uiPriority="61"/>
-    <w:lsdException w:name="Light Grid" w:uiPriority="62"/>
-    <w:lsdException w:name="Medium Shading 1" w:uiPriority="63"/>
-    <w:lsdException w:name="Medium Shading 2" w:uiPriority="64"/>
-    <w:lsdException w:name="Medium List 1" w:uiPriority="65"/>
-    <w:lsdException w:name="Medium List 2" w:uiPriority="66"/>
-    <w:lsdException w:name="Medium Grid 1" w:uiPriority="67"/>
-    <w:lsdException w:name="Medium Grid 2" w:uiPriority="68"/>
-    <w:lsdException w:name="Medium Grid 3" w:uiPriority="69"/>
-    <w:lsdException w:name="Dark List" w:uiPriority="70"/>
-    <w:lsdException w:name="Colorful Shading" w:uiPriority="71"/>
-    <w:lsdException w:name="Colorful List" w:uiPriority="72"/>
-    <w:lsdException w:name="Colorful Grid" w:uiPriority="73"/>
-    <w:lsdException w:name="Light Shading Accent 1" w:uiPriority="60"/>
-    <w:lsdException w:name="Light List Accent 1" w:uiPriority="61"/>
-    <w:lsdException w:name="Light Grid Accent 1" w:uiPriority="62"/>
-    <w:lsdException w:name="Medium Shading 1 Accent 1" w:uiPriority="63"/>
-    <w:lsdException w:name="Medium Shading 2 Accent 1" w:uiPriority="64"/>
-    <w:lsdException w:name="Medium List 1 Accent 1" w:uiPriority="65"/>
-    <w:lsdException w:name="Revision" w:semiHidden="1"/>
-    <w:lsdException w:name="List Paragraph" w:uiPriority="34" w:qFormat="1"/>
-    <w:lsdException w:name="Quote" w:uiPriority="29" w:qFormat="1"/>
-    <w:lsdException w:name="Intense Quote" w:uiPriority="30" w:qFormat="1"/>
-    <w:lsdException w:name="Medium List 2 Accent 1" w:uiPriority="66"/>
-    <w:lsdException w:name="Medium Grid 1 Accent 1" w:uiPriority="67"/>
-    <w:lsdException w:name="Medium Grid 2 Accent 1" w:uiPriority="68"/>
-    <w:lsdException w:name="Medium Grid 3 Accent 1" w:uiPriority="69"/>
-    <w:lsdException w:name="Dark List Accent 1" w:uiPriority="70"/>
-    <w:lsdException w:name="Colorful Shading Accent 1" w:uiPriority="71"/>
-    <w:lsdException w:name="Colorful List Accent 1" w:uiPriority="72"/>
-    <w:lsdException w:name="Colorful Grid Accent 1" w:uiPriority="73"/>
-    <w:lsdException w:name="Light Shading Accent 2" w:uiPriority="60"/>
-    <w:lsdException w:name="Light List Accent 2" w:uiPriority="61"/>
-    <w:lsdException w:name="Light Grid Accent 2" w:uiPriority="62"/>
-    <w:lsdException w:name="Medium Shading 1 Accent 2" w:uiPriority="63"/>
-    <w:lsdException w:name="Medium Shading 2 Accent 2" w:uiPriority="64"/>
-    <w:lsdException w:name="Medium List 1 Accent 2" w:uiPriority="65"/>
-    <w:lsdException w:name="Medium List 2 Accent 2" w:uiPriority="66"/>
-    <w:lsdException w:name="Medium Grid 1 Accent 2" w:uiPriority="67"/>
-    <w:lsdException w:name="Medium Grid 2 Accent 2" w:uiPriority="68"/>
-    <w:lsdException w:name="Medium Grid 3 Accent 2" w:uiPriority="69"/>
-    <w:lsdException w:name="Dark List Accent 2" w:uiPriority="70"/>
-    <w:lsdException w:name="Colorful Shading Accent 2" w:uiPriority="71"/>
-    <w:lsdException w:name="Colorful List Accent 2" w:uiPriority="72"/>
-    <w:lsdException w:name="Colorful Grid Accent 2" w:uiPriority="73"/>
-    <w:lsdException w:name="Light Shading Accent 3" w:uiPriority="60"/>
-    <w:lsdException w:name="Light List Accent 3" w:uiPriority="61"/>
-    <w:lsdException w:name="Light Grid Accent 3" w:uiPriority="62"/>
-    <w:lsdException w:name="Medium Shading 1 Accent 3" w:uiPriority="63"/>
-    <w:lsdException w:name="Medium Shading 2 Accent 3" w:uiPriority="64"/>
-    <w:lsdException w:name="Medium List 1 Accent 3" w:uiPriority="65"/>
-    <w:lsdException w:name="Medium List 2 Accent 3" w:uiPriority="66"/>
-    <w:lsdException w:name="Medium Grid 1 Accent 3" w:uiPriority="67"/>
-    <w:lsdException w:name="Medium Grid 2 Accent 3" w:uiPriority="68"/>
-    <w:lsdException w:name="Medium Grid 3 Accent 3" w:uiPriority="69"/>
-    <w:lsdException w:name="Dark List Accent 3" w:uiPriority="70"/>
-    <w:lsdException w:name="Colorful Shading Accent 3" w:uiPriority="71"/>
-    <w:lsdException w:name="Colorful List Accent 3" w:uiPriority="72"/>
-    <w:lsdException w:name="Colorful Grid Accent 3" w:uiPriority="73"/>
-    <w:lsdException w:name="Light Shading Accent 4" w:uiPriority="60"/>
-    <w:lsdException w:name="Light List Accent 4" w:uiPriority="61"/>
-    <w:lsdException w:name="Light Grid Accent 4" w:uiPriority="62"/>
-    <w:lsdException w:name="Medium Shading 1 Accent 4" w:uiPriority="63"/>
-    <w:lsdException w:name="Medium Shading 2 Accent 4" w:uiPriority="64"/>
-    <w:lsdException w:name="Medium List 1 Accent 4" w:uiPriority="65"/>
-    <w:lsdException w:name="Medium List 2 Accent 4" w:uiPriority="66"/>
-    <w:lsdException w:name="Medium Grid 1 Accent 4" w:uiPriority="67"/>
-    <w:lsdException w:name="Medium Grid 2 Accent 4" w:uiPriority="68"/>
-    <w:lsdException w:name="Medium Grid 3 Accent 4" w:uiPriority="69"/>
-    <w:lsdException w:name="Dark List Accent 4" w:uiPriority="70"/>
-    <w:lsdException w:name="Colorful Shading Accent 4" w:uiPriority="71"/>
-    <w:lsdException w:name="Colorful List Accent 4" w:uiPriority="72"/>
-    <w:lsdException w:name="Colorful Grid Accent 4" w:uiPriority="73"/>
-    <w:lsdException w:name="Light Shading Accent 5" w:uiPriority="60"/>
-    <w:lsdException w:name="Light List Accent 5" w:uiPriority="61"/>
-    <w:lsdException w:name="Light Grid Accent 5" w:uiPriority="62"/>
-    <w:lsdException w:name="Medium Shading 1 Accent 5" w:uiPriority="63"/>
-    <w:lsdException w:name="Medium Shading 2 Accent 5" w:uiPriority="64"/>
-    <w:lsdException w:name="Medium List 1 Accent 5" w:uiPriority="65"/>
-    <w:lsdException w:name="Medium List 2 Accent 5" w:uiPriority="66"/>
-    <w:lsdException w:name="Medium Grid 1 Accent 5" w:uiPriority="67"/>
-    <w:lsdException w:name="Medium Grid 2 Accent 5" w:uiPriority="68"/>
-    <w:lsdException w:name="Medium Grid 3 Accent 5" w:uiPriority="69"/>
-    <w:lsdException w:name="Dark List Accent 5" w:uiPriority="70"/>
-    <w:lsdException w:name="Colorful Shading Accent 5" w:uiPriority="71"/>
-    <w:lsdException w:name="Colorful List Accent 5" w:uiPriority="72"/>
-    <w:lsdException w:name="Colorful Grid Accent 5" w:uiPriority="73"/>
-    <w:lsdException w:name="Light Shading Accent 6" w:uiPriority="60"/>
-    <w:lsdException w:name="Light List Accent 6" w:uiPriority="61"/>
-    <w:lsdException w:name="Light Grid Accent 6" w:uiPriority="62"/>
-    <w:lsdException w:name="Medium Shading 1 Accent 6" w:uiPriority="63"/>
-    <w:lsdException w:name="Medium Shading 2 Accent 6" w:uiPriority="64"/>
-    <w:lsdException w:name="Medium List 1 Accent 6" w:uiPriority="65"/>
-    <w:lsdException w:name="Medium List 2 Accent 6" w:uiPriority="66"/>
-    <w:lsdException w:name="Medium Grid 1 Accent 6" w:uiPriority="67"/>
-    <w:lsdException w:name="Medium Grid 2 Accent 6" w:uiPriority="68"/>
-    <w:lsdException w:name="Medium Grid 3 Accent 6" w:uiPriority="69"/>
-    <w:lsdException w:name="Dark List Accent 6" w:uiPriority="70"/>
-    <w:lsdException w:name="Colorful Shading Accent 6" w:uiPriority="71"/>
-    <w:lsdException w:name="Colorful List Accent 6" w:uiPriority="72"/>
-    <w:lsdException w:name="Colorful Grid Accent 6" w:uiPriority="73"/>
-    <w:lsdException w:name="Subtle Emphasis" w:uiPriority="19" w:qFormat="1"/>
-    <w:lsdException w:name="Intense Emphasis" w:uiPriority="21" w:qFormat="1"/>
-    <w:lsdException w:name="Subtle Reference" w:uiPriority="31" w:qFormat="1"/>
-    <w:lsdException w:name="Intense Reference" w:uiPriority="32" w:qFormat="1"/>
-    <w:lsdException w:name="Book Title" w:uiPriority="33" w:qFormat="1"/>
-    <w:lsdException w:name="Bibliography" w:semiHidden="1" w:uiPriority="37" w:unhideWhenUsed="1"/>
-    <w:lsdException w:name="TOC Heading" w:semiHidden="1" w:uiPriority="39" w:unhideWhenUsed="1" w:qFormat="1"/>
-    <w:lsdException w:name="Plain Table 1" w:uiPriority="41"/>
-    <w:lsdException w:name="Plain Table 2" w:uiPriority="42"/>
-    <w:lsdException w:name="Plain Table 3" w:uiPriority="43"/>
-    <w:lsdException w:name="Plain Table 4" w:uiPriority="44"/>
-    <w:lsdException w:name="Plain Table 5" w:uiPriority="45"/>
-    <w:lsdException w:name="Grid Table Light" w:uiPriority="40"/>
-    <w:lsdException w:name="Grid Table 1 Light" w:uiPriority="46"/>
-    <w:lsdException w:name="Grid Table 2" w:uiPriority="47"/>
-    <w:lsdException w:name="Grid Table 3" w:uiPriority="48"/>
-    <w:lsdException w:name="Grid Table 4" w:uiPriority="49"/>
-    <w:lsdException w:name="Grid Table 5 Dark" w:uiPriority="50"/>
-    <w:lsdException w:name="Grid Table 6 Colorful" w:uiPriority="51"/>
-    <w:lsdException w:name="Grid Table 7 Colorful" w:uiPriority="52"/>
-    <w:lsdException w:name="Grid Table 1 Light Accent 1" w:uiPriority="46"/>
-    <w:lsdException w:name="Grid Table 2 Accent 1" w:uiPriority="47"/>
-    <w:lsdException w:name="Grid Table 3 Accent 1" w:uiPriority="48"/>
-    <w:lsdException w:name="Grid Table 4 Accent 1" w:uiPriority="49"/>
-    <w:lsdException w:name="Grid Table 5 Dark Accent 1" w:uiPriority="50"/>
-    <w:lsdException w:name="Grid Table 6 Colorful Accent 1" w:uiPriority="51"/>
-    <w:lsdException w:name="Grid Table 7 Colorful Accent 1" w:uiPriority="52"/>
-    <w:lsdException w:name="Grid Table 1 Light Accent 2" w:uiPriority="46"/>
-    <w:lsdException w:name="Grid Table 2 Accent 2" w:uiPriority="47"/>
-    <w:lsdException w:name="Grid Table 3 Accent 2" w:uiPriority="48"/>
-    <w:lsdException w:name="Grid Table 4 Accent 2" w:uiPriority="49"/>
-    <w:lsdException w:name="Grid Table 5 Dark Accent 2" w:uiPriority="50"/>
-    <w:lsdException w:name="Grid Table 6 Colorful Accent 2" w:uiPriority="51"/>
-    <w:lsdException w:name="Grid Table 7 Colorful Accent 2" w:uiPriority="52"/>
-    <w:lsdException w:name="Grid Table 1 Light Accent 3" w:uiPriority="46"/>
-    <w:lsdException w:name="Grid Table 2 Accent 3" w:uiPriority="47"/>
-    <w:lsdException w:name="Grid Table 3 Accent 3" w:uiPriority="48"/>
-    <w:lsdException w:name="Grid Table 4 Accent 3" w:uiPriority="49"/>
-    <w:lsdException w:name="Grid Table 5 Dark Accent 3" w:uiPriority="50"/>
-    <w:lsdException w:name="Grid Table 6 Colorful Accent 3" w:uiPriority="51"/>
-    <w:lsdException w:name="Grid Table 7 Colorful Accent 3" w:uiPriority="52"/>
-    <w:lsdException w:name="Grid Table 1 Light Accent 4" w:uiPriority="46"/>
-    <w:lsdException w:name="Grid Table 2 Accent 4" w:uiPriority="47"/>
-    <w:lsdException w:name="Grid Table 3 Accent 4" w:uiPriority="48"/>
-    <w:lsdException w:name="Grid Table 4 Accent 4" w:uiPriority="49"/>
-    <w:lsdException w:name="Grid Table 5 Dark Accent 4" w:uiPriority="50"/>
-    <w:lsdException w:name="Grid Table 6 Colorful Accent 4" w:uiPriority="51"/>
-    <w:lsdException w:name="Grid Table 7 Colorful Accent 4" w:uiPriority="52"/>
-    <w:lsdException w:name="Grid Table 1 Light Accent 5" w:uiPriority="46"/>
-    <w:lsdException w:name="Grid Table 2 Accent 5" w:uiPriority="47"/>
-    <w:lsdException w:name="Grid Table 3 Accent 5" w:uiPriority="48"/>
-    <w:lsdException w:name="Grid Table 4 Accent 5" w:uiPriority="49"/>
-    <w:lsdException w:name="Grid Table 5 Dark Accent 5" w:uiPriority="50"/>
-    <w:lsdException w:name="Grid Table 6 Colorful Accent 5" w:uiPriority="51"/>
-    <w:lsdException w:name="Grid Table 7 Colorful Accent 5" w:uiPriority="52"/>
-    <w:lsdException w:name="Grid Table 1 Light Accent 6" w:uiPriority="46"/>
-    <w:lsdException w:name="Grid Table 2 Accent 6" w:uiPriority="47"/>
-    <w:lsdException w:name="Grid Table 3 Accent 6" w:uiPriority="48"/>
-    <w:lsdException w:name="Grid Table 4 Accent 6" w:uiPriority="49"/>
-    <w:lsdException w:name="Grid Table 5 Dark Accent 6" w:uiPriority="50"/>
-    <w:lsdException w:name="Grid Table 6 Colorful Accent 6" w:uiPriority="51"/>
-    <w:lsdException w:name="Grid Table 7 Colorful Accent 6" w:uiPriority="52"/>
-    <w:lsdException w:name="List Table 1 Light" w:uiPriority="46"/>
-    <w:lsdException w:name="List Table 2" w:uiPriority="47"/>
-    <w:lsdException w:name="List Table 3" w:uiPriority="48"/>
-    <w:lsdException w:name="List Table 4" w:uiPriority="49"/>
-    <w:lsdException w:name="List Table 5 Dark" w:uiPriority="50"/>
-    <w:lsdException w:name="List Table 6 Colorful" w:uiPriority="51"/>
-    <w:lsdException w:name="List Table 7 Colorful" w:uiPriority="52"/>
-    <w:lsdException w:name="List Table 1 Light Accent 1" w:uiPriority="46"/>
-    <w:lsdException w:name="List Table 2 Accent 1" w:uiPriority="47"/>
-    <w:lsdException w:name="List Table 3 Accent 1" w:uiPriority="48"/>
-    <w:lsdException w:name="List Table 4 Accent 1" w:uiPriority="49"/>
-    <w:lsdException w:name="List Table 5 Dark Accent 1" w:uiPriority="50"/>
-    <w:lsdException w:name="List Table 6 Colorful Accent 1" w:uiPriority="51"/>
-    <w:lsdException w:name="List Table 7 Colorful Accent 1" w:uiPriority="52"/>
-    <w:lsdException w:name="List Table 1 Light Accent 2" w:uiPriority="46"/>
-    <w:lsdException w:name="List Table 2 Accent 2" w:uiPriority="47"/>
-    <w:lsdException w:name="List Table 3 Accent 2" w:uiPriority="48"/>
-    <w:lsdException w:name="List Table 4 Accent 2" w:uiPriority="49"/>
-    <w:lsdException w:name="List Table 5 Dark Accent 2" w:uiPriority="50"/>
-    <w:lsdException w:name="List Table 6 Colorful Accent 2" w:uiPriority="51"/>
-    <w:lsdException w:name="List Table 7 Colorful Accent 2" w:uiPriority="52"/>
-    <w:lsdException w:name="List Table 1 Light Accent 3" w:uiPriority="46"/>
-    <w:lsdException w:name="List Table 2 Accent 3" w:uiPriority="47"/>
-    <w:lsdException w:name="List Table 3 Accent 3" w:uiPriority="48"/>
-    <w:lsdException w:name="List Table 4 Accent 3" w:uiPriority="49"/>
-    <w:lsdException w:name="List Table 5 Dark Accent 3" w:uiPriority="50"/>
-    <w:lsdException w:name="List Table 6 Colorful Accent 3" w:uiPriority="51"/>
-    <w:lsdException w:name="List Table 7 Colorful Accent 3" w:uiPriority="52"/>
-    <w:lsdException w:name="List Table 1 Light Accent 4" w:uiPriority="46"/>
-    <w:lsdException w:name="List Table 2 Accent 4" w:uiPriority="47"/>
-    <w:lsdException w:name="List Table 3 Accent 4" w:uiPriority="48"/>
-    <w:lsdException w:name="List Table 4 Accent 4" w:uiPriority="49"/>
-    <w:lsdException w:name="List Table 5 Dark Accent 4" w:uiPriority="50"/>
-    <w:lsdException w:name="List Table 6 Colorful Accent 4" w:uiPriority="51"/>
-    <w:lsdException w:name="List Table 7 Colorful Accent 4" w:uiPriority="52"/>
-    <w:lsdException w:name="List Table 1 Light Accent 5" w:uiPriority="46"/>
-    <w:lsdException w:name="List Table 2 Accent 5" w:uiPriority="47"/>
-    <w:lsdException w:name="List Table 3 Accent 5" w:uiPriority="48"/>
-    <w:lsdException w:name="List Table 4 Accent 5" w:uiPriority="49"/>
-    <w:lsdException w:name="List Table 5 Dark Accent 5" w:uiPriority="50"/>
-    <w:lsdException w:name="List Table 6 Colorful Accent 5" w:uiPriority="51"/>
-    <w:lsdException w:name="List Table 7 Colorful Accent 5" w:uiPriority="52"/>
-    <w:lsdException w:name="List Table 1 Light Accent 6" w:uiPriority="46"/>
-    <w:lsdException w:name="List Table 2 Accent 6" w:uiPriority="47"/>
-    <w:lsdException w:name="List Table 3 Accent 6" w:uiPriority="48"/>
-    <w:lsdException w:name="List Table 4 Accent 6" w:uiPriority="49"/>
-    <w:lsdException w:name="List Table 5 Dark Accent 6" w:uiPriority="50"/>
-    <w:lsdException w:name="List Table 6 Colorful Accent 6" w:uiPriority="51"/>
-    <w:lsdException w:name="List Table 7 Colorful Accent 6" w:uiPriority="52"/>
-    <w:lsdException w:name="Mention" w:semiHidden="1" w:unhideWhenUsed="1"/>
-    <w:lsdException w:name="Smart Hyperlink" w:semiHidden="1" w:unhideWhenUsed="1"/>
-    <w:lsdException w:name="Hashtag" w:semiHidden="1" w:unhideWhenUsed="1"/>
-    <w:lsdException w:name="Unresolved Mention" w:semiHidden="1" w:unhideWhenUsed="1"/>
-    <w:lsdException w:name="Smart Link" w:semiHidden="1" w:unhideWhenUsed="1"/>
+  <w:latentStyles w:defLockedState="0" w:defUIPriority="99" w:defSemiHidden="1" w:defUnhideWhenUsed="1" w:defQFormat="0" w:count="267">
+    <w:lsdException w:name="Normal" w:semiHidden="0" w:uiPriority="0" w:unhideWhenUsed="0" w:qFormat="1"/>
+    <w:lsdException w:name="heading 1" w:semiHidden="0" w:uiPriority="9" w:unhideWhenUsed="0" w:qFormat="1"/>
+    <w:lsdException w:name="heading 2" w:uiPriority="9" w:qFormat="1"/>
+    <w:lsdException w:name="heading 3" w:uiPriority="9" w:qFormat="1"/>
+    <w:lsdException w:name="heading 4" w:uiPriority="9" w:qFormat="1"/>
+    <w:lsdException w:name="heading 5" w:uiPriority="9" w:qFormat="1"/>
+    <w:lsdException w:name="heading 6" w:uiPriority="9" w:qFormat="1"/>
+    <w:lsdException w:name="heading 7" w:uiPriority="9" w:qFormat="1"/>
+    <w:lsdException w:name="heading 8" w:uiPriority="9" w:qFormat="1"/>
+    <w:lsdException w:name="heading 9" w:uiPriority="9" w:qFormat="1"/>
+    <w:lsdException w:name="toc 1" w:uiPriority="39"/>
+    <w:lsdException w:name="toc 2" w:uiPriority="39"/>
+    <w:lsdException w:name="toc 3" w:uiPriority="39"/>
+    <w:lsdException w:name="toc 4" w:uiPriority="39"/>
+    <w:lsdException w:name="toc 5" w:uiPriority="39"/>
+    <w:lsdException w:name="toc 6" w:uiPriority="39"/>
+    <w:lsdException w:name="toc 7" w:uiPriority="39"/>
+    <w:lsdException w:name="toc 8" w:uiPriority="39"/>
+    <w:lsdException w:name="toc 9" w:uiPriority="39"/>
+    <w:lsdException w:name="caption" w:uiPriority="35" w:qFormat="1"/>
+    <w:lsdException w:name="Title" w:semiHidden="0" w:uiPriority="10" w:unhideWhenUsed="0" w:qFormat="1"/>
+    <w:lsdException w:name="Default Paragraph Font" w:uiPriority="1"/>
+    <w:lsdException w:name="Subtitle" w:semiHidden="0" w:uiPriority="11" w:unhideWhenUsed="0" w:qFormat="1"/>
+    <w:lsdException w:name="Strong" w:semiHidden="0" w:uiPriority="22" w:unhideWhenUsed="0" w:qFormat="1"/>
+    <w:lsdException w:name="Emphasis" w:semiHidden="0" w:uiPriority="20" w:unhideWhenUsed="0" w:qFormat="1"/>
+    <w:lsdException w:name="Table Grid" w:semiHidden="0" w:uiPriority="59" w:unhideWhenUsed="0"/>
+    <w:lsdException w:name="Placeholder Text" w:unhideWhenUsed="0"/>
+    <w:lsdException w:name="No Spacing" w:semiHidden="0" w:uiPriority="1" w:unhideWhenUsed="0" w:qFormat="1"/>
+    <w:lsdException w:name="Light Shading" w:semiHidden="0" w:uiPriority="60" w:unhideWhenUsed="0"/>
+    <w:lsdException w:name="Light List" w:semiHidden="0" w:uiPriority="61" w:unhideWhenUsed="0"/>
+    <w:lsdException w:name="Light Grid" w:semiHidden="0" w:uiPriority="62" w:unhideWhenUsed="0"/>
+    <w:lsdException w:name="Medium Shading 1" w:semiHidden="0" w:uiPriority="63" w:unhideWhenUsed="0"/>
+    <w:lsdException w:name="Medium Shading 2" w:semiHidden="0" w:uiPriority="64" w:unhideWhenUsed="0"/>
+    <w:lsdException w:name="Medium List 1" w:semiHidden="0" w:uiPriority="65" w:unhideWhenUsed="0"/>
+    <w:lsdException w:name="Medium List 2" w:semiHidden="0" w:uiPriority="66" w:unhideWhenUsed="0"/>
+    <w:lsdException w:name="Medium Grid 1" w:semiHidden="0" w:uiPriority="67" w:unhideWhenUsed="0"/>
+    <w:lsdException w:name="Medium Grid 2" w:semiHidden="0" w:uiPriority="68" w:unhideWhenUsed="0"/>
+    <w:lsdException w:name="Medium Grid 3" w:semiHidden="0" w:uiPriority="69" w:unhideWhenUsed="0"/>
+    <w:lsdException w:name="Dark List" w:semiHidden="0" w:uiPriority="70" w:unhideWhenUsed="0"/>
+    <w:lsdException w:name="Colorful Shading" w:semiHidden="0" w:uiPriority="71" w:unhideWhenUsed="0"/>
+    <w:lsdException w:name="Colorful List" w:semiHidden="0" w:uiPriority="72" w:unhideWhenUsed="0"/>
+    <w:lsdException w:name="Colorful Grid" w:semiHidden="0" w:uiPriority="73" w:unhideWhenUsed="0"/>
+    <w:lsdException w:name="Light Shading Accent 1" w:semiHidden="0" w:uiPriority="60" w:unhideWhenUsed="0"/>
+    <w:lsdException w:name="Light List Accent 1" w:semiHidden="0" w:uiPriority="61" w:unhideWhenUsed="0"/>
+    <w:lsdException w:name="Light Grid Accent 1" w:semiHidden="0" w:uiPriority="62" w:unhideWhenUsed="0"/>
+    <w:lsdException w:name="Medium Shading 1 Accent 1" w:semiHidden="0" w:uiPriority="63" w:unhideWhenUsed="0"/>
+    <w:lsdException w:name="Medium Shading 2 Accent 1" w:semiHidden="0" w:uiPriority="64" w:unhideWhenUsed="0"/>
+    <w:lsdException w:name="Medium List 1 Accent 1" w:semiHidden="0" w:uiPriority="65" w:unhideWhenUsed="0"/>
+    <w:lsdException w:name="Revision" w:unhideWhenUsed="0"/>
+    <w:lsdException w:name="List Paragraph" w:semiHidden="0" w:uiPriority="34" w:unhideWhenUsed="0" w:qFormat="1"/>
+    <w:lsdException w:name="Quote" w:semiHidden="0" w:uiPriority="29" w:unhideWhenUsed="0" w:qFormat="1"/>
+    <w:lsdException w:name="Intense Quote" w:semiHidden="0" w:uiPriority="30" w:unhideWhenUsed="0" w:qFormat="1"/>
+    <w:lsdException w:name="Medium List 2 Accent 1" w:semiHidden="0" w:uiPriority="66" w:unhideWhenUsed="0"/>
+    <w:lsdException w:name="Medium Grid 1 Accent 1" w:semiHidden="0" w:uiPriority="67" w:unhideWhenUsed="0"/>
+    <w:lsdException w:name="Medium Grid 2 Accent 1" w:semiHidden="0" w:uiPriority="68" w:unhideWhenUsed="0"/>
+    <w:lsdException w:name="Medium Grid 3 Accent 1" w:semiHidden="0" w:uiPriority="69" w:unhideWhenUsed="0"/>
+    <w:lsdException w:name="Dark List Accent 1" w:semiHidden="0" w:uiPriority="70" w:unhideWhenUsed="0"/>
+    <w:lsdException w:name="Colorful Shading Accent 1" w:semiHidden="0" w:uiPriority="71" w:unhideWhenUsed="0"/>
+    <w:lsdException w:name="Colorful List Accent 1" w:semiHidden="0" w:uiPriority="72" w:unhideWhenUsed="0"/>
+    <w:lsdException w:name="Colorful Grid Accent 1" w:semiHidden="0" w:uiPriority="73" w:unhideWhenUsed="0"/>
+    <w:lsdException w:name="Light Shading Accent 2" w:semiHidden="0" w:uiPriority="60" w:unhideWhenUsed="0"/>
+    <w:lsdException w:name="Light List Accent 2" w:semiHidden="0" w:uiPriority="61" w:unhideWhenUsed="0"/>
+    <w:lsdException w:name="Light Grid Accent 2" w:semiHidden="0" w:uiPriority="62" w:unhideWhenUsed="0"/>
+    <w:lsdException w:name="Medium Shading 1 Accent 2" w:semiHidden="0" w:uiPriority="63" w:unhideWhenUsed="0"/>
+    <w:lsdException w:name="Medium Shading 2 Accent 2" w:semiHidden="0" w:uiPriority="64" w:unhideWhenUsed="0"/>
+    <w:lsdException w:name="Medium List 1 Accent 2" w:semiHidden="0" w:uiPriority="65" w:unhideWhenUsed="0"/>
+    <w:lsdException w:name="Medium List 2 Accent 2" w:semiHidden="0" w:uiPriority="66" w:unhideWhenUsed="0"/>
+    <w:lsdException w:name="Medium Grid 1 Accent 2" w:semiHidden="0" w:uiPriority="67" w:unhideWhenUsed="0"/>
+    <w:lsdException w:name="Medium Grid 2 Accent 2" w:semiHidden="0" w:uiPriority="68" w:unhideWhenUsed="0"/>
+    <w:lsdException w:name="Medium Grid 3 Accent 2" w:semiHidden="0" w:uiPriority="69" w:unhideWhenUsed="0"/>
+    <w:lsdException w:name="Dark List Accent 2" w:semiHidden="0" w:uiPriority="70" w:unhideWhenUsed="0"/>
+    <w:lsdException w:name="Colorful Shading Accent 2" w:semiHidden="0" w:uiPriority="71" w:unhideWhenUsed="0"/>
+    <w:lsdException w:name="Colorful List Accent 2" w:semiHidden="0" w:uiPriority="72" w:unhideWhenUsed="0"/>
+    <w:lsdException w:name="Colorful Grid Accent 2" w:semiHidden="0" w:uiPriority="73" w:unhideWhenUsed="0"/>
+    <w:lsdException w:name="Light Shading Accent 3" w:semiHidden="0" w:uiPriority="60" w:unhideWhenUsed="0"/>
+    <w:lsdException w:name="Light List Accent 3" w:semiHidden="0" w:uiPriority="61" w:unhideWhenUsed="0"/>
+    <w:lsdException w:name="Light Grid Accent 3" w:semiHidden="0" w:uiPriority="62" w:unhideWhenUsed="0"/>
+    <w:lsdException w:name="Medium Shading 1 Accent 3" w:semiHidden="0" w:uiPriority="63" w:unhideWhenUsed="0"/>
+    <w:lsdException w:name="Medium Shading 2 Accent 3" w:semiHidden="0" w:uiPriority="64" w:unhideWhenUsed="0"/>
+    <w:lsdException w:name="Medium List 1 Accent 3" w:semiHidden="0" w:uiPriority="65" w:unhideWhenUsed="0"/>
+    <w:lsdException w:name="Medium List 2 Accent 3" w:semiHidden="0" w:uiPriority="66" w:unhideWhenUsed="0"/>
+    <w:lsdException w:name="Medium Grid 1 Accent 3" w:semiHidden="0" w:uiPriority="67" w:unhideWhenUsed="0"/>
+    <w:lsdException w:name="Medium Grid 2 Accent 3" w:semiHidden="0" w:uiPriority="68" w:unhideWhenUsed="0"/>
+    <w:lsdException w:name="Medium Grid 3 Accent 3" w:semiHidden="0" w:uiPriority="69" w:unhideWhenUsed="0"/>
+    <w:lsdException w:name="Dark List Accent 3" w:semiHidden="0" w:uiPriority="70" w:unhideWhenUsed="0"/>
+    <w:lsdException w:name="Colorful Shading Accent 3" w:semiHidden="0" w:uiPriority="71" w:unhideWhenUsed="0"/>
+    <w:lsdException w:name="Colorful List Accent 3" w:semiHidden="0" w:uiPriority="72" w:unhideWhenUsed="0"/>
+    <w:lsdException w:name="Colorful Grid Accent 3" w:semiHidden="0" w:uiPriority="73" w:unhideWhenUsed="0"/>
+    <w:lsdException w:name="Light Shading Accent 4" w:semiHidden="0" w:uiPriority="60" w:unhideWhenUsed="0"/>
+    <w:lsdException w:name="Light List Accent 4" w:semiHidden="0" w:uiPriority="61" w:unhideWhenUsed="0"/>
+    <w:lsdException w:name="Light Grid Accent 4" w:semiHidden="0" w:uiPriority="62" w:unhideWhenUsed="0"/>
+    <w:lsdException w:name="Medium Shading 1 Accent 4" w:semiHidden="0" w:uiPriority="63" w:unhideWhenUsed="0"/>
+    <w:lsdException w:name="Medium Shading 2 Accent 4" w:semiHidden="0" w:uiPriority="64" w:unhideWhenUsed="0"/>
+    <w:lsdException w:name="Medium List 1 Accent 4" w:semiHidden="0" w:uiPriority="65" w:unhideWhenUsed="0"/>
+    <w:lsdException w:name="Medium List 2 Accent 4" w:semiHidden="0" w:uiPriority="66" w:unhideWhenUsed="0"/>
+    <w:lsdException w:name="Medium Grid 1 Accent 4" w:semiHidden="0" w:uiPriority="67" w:unhideWhenUsed="0"/>
+    <w:lsdException w:name="Medium Grid 2 Accent 4" w:semiHidden="0" w:uiPriority="68" w:unhideWhenUsed="0"/>
+    <w:lsdException w:name="Medium Grid 3 Accent 4" w:semiHidden="0" w:uiPriority="69" w:unhideWhenUsed="0"/>
+    <w:lsdException w:name="Dark List Accent 4" w:semiHidden="0" w:uiPriority="70" w:unhideWhenUsed="0"/>
+    <w:lsdException w:name="Colorful Shading Accent 4" w:semiHidden="0" w:uiPriority="71" w:unhideWhenUsed="0"/>
+    <w:lsdException w:name="Colorful List Accent 4" w:semiHidden="0" w:uiPriority="72" w:unhideWhenUsed="0"/>
+    <w:lsdException w:name="Colorful Grid Accent 4" w:semiHidden="0" w:uiPriority="73" w:unhideWhenUsed="0"/>
+    <w:lsdException w:name="Light Shading Accent 5" w:semiHidden="0" w:uiPriority="60" w:unhideWhenUsed="0"/>
+    <w:lsdException w:name="Light List Accent 5" w:semiHidden="0" w:uiPriority="61" w:unhideWhenUsed="0"/>
+    <w:lsdException w:name="Light Grid Accent 5" w:semiHidden="0" w:uiPriority="62" w:unhideWhenUsed="0"/>
+    <w:lsdException w:name="Medium Shading 1 Accent 5" w:semiHidden="0" w:uiPriority="63" w:unhideWhenUsed="0"/>
+    <w:lsdException w:name="Medium Shading 2 Accent 5" w:semiHidden="0" w:uiPriority="64" w:unhideWhenUsed="0"/>
+    <w:lsdException w:name="Medium List 1 Accent 5" w:semiHidden="0" w:uiPriority="65" w:unhideWhenUsed="0"/>
+    <w:lsdException w:name="Medium List 2 Accent 5" w:semiHidden="0" w:uiPriority="66" w:unhideWhenUsed="0"/>
+    <w:lsdException w:name="Medium Grid 1 Accent 5" w:semiHidden="0" w:uiPriority="67" w:unhideWhenUsed="0"/>
+    <w:lsdException w:name="Medium Grid 2 Accent 5" w:semiHidden="0" w:uiPriority="68" w:unhideWhenUsed="0"/>
+    <w:lsdException w:name="Medium Grid 3 Accent 5" w:semiHidden="0" w:uiPriority="69" w:unhideWhenUsed="0"/>
+    <w:lsdException w:name="Dark List Accent 5" w:semiHidden="0" w:uiPriority="70" w:unhideWhenUsed="0"/>
+    <w:lsdException w:name="Colorful Shading Accent 5" w:semiHidden="0" w:uiPriority="71" w:unhideWhenUsed="0"/>
+    <w:lsdException w:name="Colorful List Accent 5" w:semiHidden="0" w:uiPriority="72" w:unhideWhenUsed="0"/>
+    <w:lsdException w:name="Colorful Grid Accent 5" w:semiHidden="0" w:uiPriority="73" w:unhideWhenUsed="0"/>
+    <w:lsdException w:name="Light Shading Accent 6" w:semiHidden="0" w:uiPriority="60" w:unhideWhenUsed="0"/>
+    <w:lsdException w:name="Light List Accent 6" w:semiHidden="0" w:uiPriority="61" w:unhideWhenUsed="0"/>
+    <w:lsdException w:name="Light Grid Accent 6" w:semiHidden="0" w:uiPriority="62" w:unhideWhenUsed="0"/>
+    <w:lsdException w:name="Medium Shading 1 Accent 6" w:semiHidden="0" w:uiPriority="63" w:unhideWhenUsed="0"/>
+    <w:lsdException w:name="Medium Shading 2 Accent 6" w:semiHidden="0" w:uiPriority="64" w:unhideWhenUsed="0"/>
+    <w:lsdException w:name="Medium List 1 Accent 6" w:semiHidden="0" w:uiPriority="65" w:unhideWhenUsed="0"/>
+    <w:lsdException w:name="Medium List 2 Accent 6" w:semiHidden="0" w:uiPriority="66" w:unhideWhenUsed="0"/>
+    <w:lsdException w:name="Medium Grid 1 Accent 6" w:semiHidden="0" w:uiPriority="67" w:unhideWhenUsed="0"/>
+    <w:lsdException w:name="Medium Grid 2 Accent 6" w:semiHidden="0" w:uiPriority="68" w:unhideWhenUsed="0"/>
+    <w:lsdException w:name="Medium Grid 3 Accent 6" w:semiHidden="0" w:uiPriority="69" w:unhideWhenUsed="0"/>
+    <w:lsdException w:name="Dark List Accent 6" w:semiHidden="0" w:uiPriority="70" w:unhideWhenUsed="0"/>
+    <w:lsdException w:name="Colorful Shading Accent 6" w:semiHidden="0" w:uiPriority="71" w:unhideWhenUsed="0"/>
+    <w:lsdException w:name="Colorful List Accent 6" w:semiHidden="0" w:uiPriority="72" w:unhideWhenUsed="0"/>
+    <w:lsdException w:name="Colorful Grid Accent 6" w:semiHidden="0" w:uiPriority="73" w:unhideWhenUsed="0"/>
+    <w:lsdException w:name="Subtle Emphasis" w:semiHidden="0" w:uiPriority="19" w:unhideWhenUsed="0" w:qFormat="1"/>
+    <w:lsdException w:name="Intense Emphasis" w:semiHidden="0" w:uiPriority="21" w:unhideWhenUsed="0" w:qFormat="1"/>
+    <w:lsdException w:name="Subtle Reference" w:semiHidden="0" w:uiPriority="31" w:unhideWhenUsed="0" w:qFormat="1"/>
+    <w:lsdException w:name="Intense Reference" w:semiHidden="0" w:uiPriority="32" w:unhideWhenUsed="0" w:qFormat="1"/>
+    <w:lsdException w:name="Book Title" w:semiHidden="0" w:uiPriority="33" w:unhideWhenUsed="0" w:qFormat="1"/>
+    <w:lsdException w:name="Bibliography" w:uiPriority="37"/>
+    <w:lsdException w:name="TOC Heading" w:uiPriority="39" w:qFormat="1"/>
   </w:latentStyles>
   <w:style w:type="paragraph" w:default="1" w:styleId="Normal">
     <w:name w:val="Normal"/>
@@ -14821,6 +15278,196 @@
 </w:styles>
 </file>
 
+<file path=word/stylesWithEffects.xml><?xml version="1.0" encoding="utf-8"?>
+<w:styles xmlns:wpc="http://schemas.microsoft.com/office/word/2010/wordprocessingCanvas" xmlns:mc="http://schemas.openxmlformats.org/markup-compatibility/2006" xmlns:o="urn:schemas-microsoft-com:office:office" xmlns:r="http://schemas.openxmlformats.org/officeDocument/2006/relationships" xmlns:m="http://schemas.openxmlformats.org/officeDocument/2006/math" xmlns:v="urn:schemas-microsoft-com:vml" xmlns:wp14="http://schemas.microsoft.com/office/word/2010/wordprocessingDrawing" xmlns:wp="http://schemas.openxmlformats.org/drawingml/2006/wordprocessingDrawing" xmlns:w10="urn:schemas-microsoft-com:office:word" xmlns:w="http://schemas.openxmlformats.org/wordprocessingml/2006/main" xmlns:w14="http://schemas.microsoft.com/office/word/2010/wordml" xmlns:wpg="http://schemas.microsoft.com/office/word/2010/wordprocessingGroup" xmlns:wpi="http://schemas.microsoft.com/office/word/2010/wordprocessingInk" xmlns:wne="http://schemas.microsoft.com/office/word/2006/wordml" xmlns:wps="http://schemas.microsoft.com/office/word/2010/wordprocessingShape" mc:Ignorable="w14 wp14">
+  <w:docDefaults>
+    <w:rPrDefault>
+      <w:rPr>
+        <w:rFonts w:asciiTheme="minorHAnsi" w:eastAsiaTheme="minorEastAsia" w:hAnsiTheme="minorHAnsi" w:cstheme="minorBidi"/>
+        <w:sz w:val="22"/>
+        <w:szCs w:val="22"/>
+        <w:lang w:val="pt-BR" w:eastAsia="pt-BR" w:bidi="ar-SA"/>
+      </w:rPr>
+    </w:rPrDefault>
+    <w:pPrDefault>
+      <w:pPr>
+        <w:spacing w:after="200" w:line="276" w:lineRule="auto"/>
+      </w:pPr>
+    </w:pPrDefault>
+  </w:docDefaults>
+  <w:latentStyles w:defLockedState="0" w:defUIPriority="99" w:defSemiHidden="1" w:defUnhideWhenUsed="1" w:defQFormat="0" w:count="267">
+    <w:lsdException w:name="Normal" w:semiHidden="0" w:uiPriority="0" w:unhideWhenUsed="0" w:qFormat="1"/>
+    <w:lsdException w:name="heading 1" w:semiHidden="0" w:uiPriority="9" w:unhideWhenUsed="0" w:qFormat="1"/>
+    <w:lsdException w:name="heading 2" w:uiPriority="9" w:qFormat="1"/>
+    <w:lsdException w:name="heading 3" w:uiPriority="9" w:qFormat="1"/>
+    <w:lsdException w:name="heading 4" w:uiPriority="9" w:qFormat="1"/>
+    <w:lsdException w:name="heading 5" w:uiPriority="9" w:qFormat="1"/>
+    <w:lsdException w:name="heading 6" w:uiPriority="9" w:qFormat="1"/>
+    <w:lsdException w:name="heading 7" w:uiPriority="9" w:qFormat="1"/>
+    <w:lsdException w:name="heading 8" w:uiPriority="9" w:qFormat="1"/>
+    <w:lsdException w:name="heading 9" w:uiPriority="9" w:qFormat="1"/>
+    <w:lsdException w:name="toc 1" w:uiPriority="39"/>
+    <w:lsdException w:name="toc 2" w:uiPriority="39"/>
+    <w:lsdException w:name="toc 3" w:uiPriority="39"/>
+    <w:lsdException w:name="toc 4" w:uiPriority="39"/>
+    <w:lsdException w:name="toc 5" w:uiPriority="39"/>
+    <w:lsdException w:name="toc 6" w:uiPriority="39"/>
+    <w:lsdException w:name="toc 7" w:uiPriority="39"/>
+    <w:lsdException w:name="toc 8" w:uiPriority="39"/>
+    <w:lsdException w:name="toc 9" w:uiPriority="39"/>
+    <w:lsdException w:name="caption" w:uiPriority="35" w:qFormat="1"/>
+    <w:lsdException w:name="Title" w:semiHidden="0" w:uiPriority="10" w:unhideWhenUsed="0" w:qFormat="1"/>
+    <w:lsdException w:name="Default Paragraph Font" w:uiPriority="1"/>
+    <w:lsdException w:name="Subtitle" w:semiHidden="0" w:uiPriority="11" w:unhideWhenUsed="0" w:qFormat="1"/>
+    <w:lsdException w:name="Strong" w:semiHidden="0" w:uiPriority="22" w:unhideWhenUsed="0" w:qFormat="1"/>
+    <w:lsdException w:name="Emphasis" w:semiHidden="0" w:uiPriority="20" w:unhideWhenUsed="0" w:qFormat="1"/>
+    <w:lsdException w:name="Table Grid" w:semiHidden="0" w:uiPriority="59" w:unhideWhenUsed="0"/>
+    <w:lsdException w:name="Placeholder Text" w:unhideWhenUsed="0"/>
+    <w:lsdException w:name="No Spacing" w:semiHidden="0" w:uiPriority="1" w:unhideWhenUsed="0" w:qFormat="1"/>
+    <w:lsdException w:name="Light Shading" w:semiHidden="0" w:uiPriority="60" w:unhideWhenUsed="0"/>
+    <w:lsdException w:name="Light List" w:semiHidden="0" w:uiPriority="61" w:unhideWhenUsed="0"/>
+    <w:lsdException w:name="Light Grid" w:semiHidden="0" w:uiPriority="62" w:unhideWhenUsed="0"/>
+    <w:lsdException w:name="Medium Shading 1" w:semiHidden="0" w:uiPriority="63" w:unhideWhenUsed="0"/>
+    <w:lsdException w:name="Medium Shading 2" w:semiHidden="0" w:uiPriority="64" w:unhideWhenUsed="0"/>
+    <w:lsdException w:name="Medium List 1" w:semiHidden="0" w:uiPriority="65" w:unhideWhenUsed="0"/>
+    <w:lsdException w:name="Medium List 2" w:semiHidden="0" w:uiPriority="66" w:unhideWhenUsed="0"/>
+    <w:lsdException w:name="Medium Grid 1" w:semiHidden="0" w:uiPriority="67" w:unhideWhenUsed="0"/>
+    <w:lsdException w:name="Medium Grid 2" w:semiHidden="0" w:uiPriority="68" w:unhideWhenUsed="0"/>
+    <w:lsdException w:name="Medium Grid 3" w:semiHidden="0" w:uiPriority="69" w:unhideWhenUsed="0"/>
+    <w:lsdException w:name="Dark List" w:semiHidden="0" w:uiPriority="70" w:unhideWhenUsed="0"/>
+    <w:lsdException w:name="Colorful Shading" w:semiHidden="0" w:uiPriority="71" w:unhideWhenUsed="0"/>
+    <w:lsdException w:name="Colorful List" w:semiHidden="0" w:uiPriority="72" w:unhideWhenUsed="0"/>
+    <w:lsdException w:name="Colorful Grid" w:semiHidden="0" w:uiPriority="73" w:unhideWhenUsed="0"/>
+    <w:lsdException w:name="Light Shading Accent 1" w:semiHidden="0" w:uiPriority="60" w:unhideWhenUsed="0"/>
+    <w:lsdException w:name="Light List Accent 1" w:semiHidden="0" w:uiPriority="61" w:unhideWhenUsed="0"/>
+    <w:lsdException w:name="Light Grid Accent 1" w:semiHidden="0" w:uiPriority="62" w:unhideWhenUsed="0"/>
+    <w:lsdException w:name="Medium Shading 1 Accent 1" w:semiHidden="0" w:uiPriority="63" w:unhideWhenUsed="0"/>
+    <w:lsdException w:name="Medium Shading 2 Accent 1" w:semiHidden="0" w:uiPriority="64" w:unhideWhenUsed="0"/>
+    <w:lsdException w:name="Medium List 1 Accent 1" w:semiHidden="0" w:uiPriority="65" w:unhideWhenUsed="0"/>
+    <w:lsdException w:name="Revision" w:unhideWhenUsed="0"/>
+    <w:lsdException w:name="List Paragraph" w:semiHidden="0" w:uiPriority="34" w:unhideWhenUsed="0" w:qFormat="1"/>
+    <w:lsdException w:name="Quote" w:semiHidden="0" w:uiPriority="29" w:unhideWhenUsed="0" w:qFormat="1"/>
+    <w:lsdException w:name="Intense Quote" w:semiHidden="0" w:uiPriority="30" w:unhideWhenUsed="0" w:qFormat="1"/>
+    <w:lsdException w:name="Medium List 2 Accent 1" w:semiHidden="0" w:uiPriority="66" w:unhideWhenUsed="0"/>
+    <w:lsdException w:name="Medium Grid 1 Accent 1" w:semiHidden="0" w:uiPriority="67" w:unhideWhenUsed="0"/>
+    <w:lsdException w:name="Medium Grid 2 Accent 1" w:semiHidden="0" w:uiPriority="68" w:unhideWhenUsed="0"/>
+    <w:lsdException w:name="Medium Grid 3 Accent 1" w:semiHidden="0" w:uiPriority="69" w:unhideWhenUsed="0"/>
+    <w:lsdException w:name="Dark List Accent 1" w:semiHidden="0" w:uiPriority="70" w:unhideWhenUsed="0"/>
+    <w:lsdException w:name="Colorful Shading Accent 1" w:semiHidden="0" w:uiPriority="71" w:unhideWhenUsed="0"/>
+    <w:lsdException w:name="Colorful List Accent 1" w:semiHidden="0" w:uiPriority="72" w:unhideWhenUsed="0"/>
+    <w:lsdException w:name="Colorful Grid Accent 1" w:semiHidden="0" w:uiPriority="73" w:unhideWhenUsed="0"/>
+    <w:lsdException w:name="Light Shading Accent 2" w:semiHidden="0" w:uiPriority="60" w:unhideWhenUsed="0"/>
+    <w:lsdException w:name="Light List Accent 2" w:semiHidden="0" w:uiPriority="61" w:unhideWhenUsed="0"/>
+    <w:lsdException w:name="Light Grid Accent 2" w:semiHidden="0" w:uiPriority="62" w:unhideWhenUsed="0"/>
+    <w:lsdException w:name="Medium Shading 1 Accent 2" w:semiHidden="0" w:uiPriority="63" w:unhideWhenUsed="0"/>
+    <w:lsdException w:name="Medium Shading 2 Accent 2" w:semiHidden="0" w:uiPriority="64" w:unhideWhenUsed="0"/>
+    <w:lsdException w:name="Medium List 1 Accent 2" w:semiHidden="0" w:uiPriority="65" w:unhideWhenUsed="0"/>
+    <w:lsdException w:name="Medium List 2 Accent 2" w:semiHidden="0" w:uiPriority="66" w:unhideWhenUsed="0"/>
+    <w:lsdException w:name="Medium Grid 1 Accent 2" w:semiHidden="0" w:uiPriority="67" w:unhideWhenUsed="0"/>
+    <w:lsdException w:name="Medium Grid 2 Accent 2" w:semiHidden="0" w:uiPriority="68" w:unhideWhenUsed="0"/>
+    <w:lsdException w:name="Medium Grid 3 Accent 2" w:semiHidden="0" w:uiPriority="69" w:unhideWhenUsed="0"/>
+    <w:lsdException w:name="Dark List Accent 2" w:semiHidden="0" w:uiPriority="70" w:unhideWhenUsed="0"/>
+    <w:lsdException w:name="Colorful Shading Accent 2" w:semiHidden="0" w:uiPriority="71" w:unhideWhenUsed="0"/>
+    <w:lsdException w:name="Colorful List Accent 2" w:semiHidden="0" w:uiPriority="72" w:unhideWhenUsed="0"/>
+    <w:lsdException w:name="Colorful Grid Accent 2" w:semiHidden="0" w:uiPriority="73" w:unhideWhenUsed="0"/>
+    <w:lsdException w:name="Light Shading Accent 3" w:semiHidden="0" w:uiPriority="60" w:unhideWhenUsed="0"/>
+    <w:lsdException w:name="Light List Accent 3" w:semiHidden="0" w:uiPriority="61" w:unhideWhenUsed="0"/>
+    <w:lsdException w:name="Light Grid Accent 3" w:semiHidden="0" w:uiPriority="62" w:unhideWhenUsed="0"/>
+    <w:lsdException w:name="Medium Shading 1 Accent 3" w:semiHidden="0" w:uiPriority="63" w:unhideWhenUsed="0"/>
+    <w:lsdException w:name="Medium Shading 2 Accent 3" w:semiHidden="0" w:uiPriority="64" w:unhideWhenUsed="0"/>
+    <w:lsdException w:name="Medium List 1 Accent 3" w:semiHidden="0" w:uiPriority="65" w:unhideWhenUsed="0"/>
+    <w:lsdException w:name="Medium List 2 Accent 3" w:semiHidden="0" w:uiPriority="66" w:unhideWhenUsed="0"/>
+    <w:lsdException w:name="Medium Grid 1 Accent 3" w:semiHidden="0" w:uiPriority="67" w:unhideWhenUsed="0"/>
+    <w:lsdException w:name="Medium Grid 2 Accent 3" w:semiHidden="0" w:uiPriority="68" w:unhideWhenUsed="0"/>
+    <w:lsdException w:name="Medium Grid 3 Accent 3" w:semiHidden="0" w:uiPriority="69" w:unhideWhenUsed="0"/>
+    <w:lsdException w:name="Dark List Accent 3" w:semiHidden="0" w:uiPriority="70" w:unhideWhenUsed="0"/>
+    <w:lsdException w:name="Colorful Shading Accent 3" w:semiHidden="0" w:uiPriority="71" w:unhideWhenUsed="0"/>
+    <w:lsdException w:name="Colorful List Accent 3" w:semiHidden="0" w:uiPriority="72" w:unhideWhenUsed="0"/>
+    <w:lsdException w:name="Colorful Grid Accent 3" w:semiHidden="0" w:uiPriority="73" w:unhideWhenUsed="0"/>
+    <w:lsdException w:name="Light Shading Accent 4" w:semiHidden="0" w:uiPriority="60" w:unhideWhenUsed="0"/>
+    <w:lsdException w:name="Light List Accent 4" w:semiHidden="0" w:uiPriority="61" w:unhideWhenUsed="0"/>
+    <w:lsdException w:name="Light Grid Accent 4" w:semiHidden="0" w:uiPriority="62" w:unhideWhenUsed="0"/>
+    <w:lsdException w:name="Medium Shading 1 Accent 4" w:semiHidden="0" w:uiPriority="63" w:unhideWhenUsed="0"/>
+    <w:lsdException w:name="Medium Shading 2 Accent 4" w:semiHidden="0" w:uiPriority="64" w:unhideWhenUsed="0"/>
+    <w:lsdException w:name="Medium List 1 Accent 4" w:semiHidden="0" w:uiPriority="65" w:unhideWhenUsed="0"/>
+    <w:lsdException w:name="Medium List 2 Accent 4" w:semiHidden="0" w:uiPriority="66" w:unhideWhenUsed="0"/>
+    <w:lsdException w:name="Medium Grid 1 Accent 4" w:semiHidden="0" w:uiPriority="67" w:unhideWhenUsed="0"/>
+    <w:lsdException w:name="Medium Grid 2 Accent 4" w:semiHidden="0" w:uiPriority="68" w:unhideWhenUsed="0"/>
+    <w:lsdException w:name="Medium Grid 3 Accent 4" w:semiHidden="0" w:uiPriority="69" w:unhideWhenUsed="0"/>
+    <w:lsdException w:name="Dark List Accent 4" w:semiHidden="0" w:uiPriority="70" w:unhideWhenUsed="0"/>
+    <w:lsdException w:name="Colorful Shading Accent 4" w:semiHidden="0" w:uiPriority="71" w:unhideWhenUsed="0"/>
+    <w:lsdException w:name="Colorful List Accent 4" w:semiHidden="0" w:uiPriority="72" w:unhideWhenUsed="0"/>
+    <w:lsdException w:name="Colorful Grid Accent 4" w:semiHidden="0" w:uiPriority="73" w:unhideWhenUsed="0"/>
+    <w:lsdException w:name="Light Shading Accent 5" w:semiHidden="0" w:uiPriority="60" w:unhideWhenUsed="0"/>
+    <w:lsdException w:name="Light List Accent 5" w:semiHidden="0" w:uiPriority="61" w:unhideWhenUsed="0"/>
+    <w:lsdException w:name="Light Grid Accent 5" w:semiHidden="0" w:uiPriority="62" w:unhideWhenUsed="0"/>
+    <w:lsdException w:name="Medium Shading 1 Accent 5" w:semiHidden="0" w:uiPriority="63" w:unhideWhenUsed="0"/>
+    <w:lsdException w:name="Medium Shading 2 Accent 5" w:semiHidden="0" w:uiPriority="64" w:unhideWhenUsed="0"/>
+    <w:lsdException w:name="Medium List 1 Accent 5" w:semiHidden="0" w:uiPriority="65" w:unhideWhenUsed="0"/>
+    <w:lsdException w:name="Medium List 2 Accent 5" w:semiHidden="0" w:uiPriority="66" w:unhideWhenUsed="0"/>
+    <w:lsdException w:name="Medium Grid 1 Accent 5" w:semiHidden="0" w:uiPriority="67" w:unhideWhenUsed="0"/>
+    <w:lsdException w:name="Medium Grid 2 Accent 5" w:semiHidden="0" w:uiPriority="68" w:unhideWhenUsed="0"/>
+    <w:lsdException w:name="Medium Grid 3 Accent 5" w:semiHidden="0" w:uiPriority="69" w:unhideWhenUsed="0"/>
+    <w:lsdException w:name="Dark List Accent 5" w:semiHidden="0" w:uiPriority="70" w:unhideWhenUsed="0"/>
+    <w:lsdException w:name="Colorful Shading Accent 5" w:semiHidden="0" w:uiPriority="71" w:unhideWhenUsed="0"/>
+    <w:lsdException w:name="Colorful List Accent 5" w:semiHidden="0" w:uiPriority="72" w:unhideWhenUsed="0"/>
+    <w:lsdException w:name="Colorful Grid Accent 5" w:semiHidden="0" w:uiPriority="73" w:unhideWhenUsed="0"/>
+    <w:lsdException w:name="Light Shading Accent 6" w:semiHidden="0" w:uiPriority="60" w:unhideWhenUsed="0"/>
+    <w:lsdException w:name="Light List Accent 6" w:semiHidden="0" w:uiPriority="61" w:unhideWhenUsed="0"/>
+    <w:lsdException w:name="Light Grid Accent 6" w:semiHidden="0" w:uiPriority="62" w:unhideWhenUsed="0"/>
+    <w:lsdException w:name="Medium Shading 1 Accent 6" w:semiHidden="0" w:uiPriority="63" w:unhideWhenUsed="0"/>
+    <w:lsdException w:name="Medium Shading 2 Accent 6" w:semiHidden="0" w:uiPriority="64" w:unhideWhenUsed="0"/>
+    <w:lsdException w:name="Medium List 1 Accent 6" w:semiHidden="0" w:uiPriority="65" w:unhideWhenUsed="0"/>
+    <w:lsdException w:name="Medium List 2 Accent 6" w:semiHidden="0" w:uiPriority="66" w:unhideWhenUsed="0"/>
+    <w:lsdException w:name="Medium Grid 1 Accent 6" w:semiHidden="0" w:uiPriority="67" w:unhideWhenUsed="0"/>
+    <w:lsdException w:name="Medium Grid 2 Accent 6" w:semiHidden="0" w:uiPriority="68" w:unhideWhenUsed="0"/>
+    <w:lsdException w:name="Medium Grid 3 Accent 6" w:semiHidden="0" w:uiPriority="69" w:unhideWhenUsed="0"/>
+    <w:lsdException w:name="Dark List Accent 6" w:semiHidden="0" w:uiPriority="70" w:unhideWhenUsed="0"/>
+    <w:lsdException w:name="Colorful Shading Accent 6" w:semiHidden="0" w:uiPriority="71" w:unhideWhenUsed="0"/>
+    <w:lsdException w:name="Colorful List Accent 6" w:semiHidden="0" w:uiPriority="72" w:unhideWhenUsed="0"/>
+    <w:lsdException w:name="Colorful Grid Accent 6" w:semiHidden="0" w:uiPriority="73" w:unhideWhenUsed="0"/>
+    <w:lsdException w:name="Subtle Emphasis" w:semiHidden="0" w:uiPriority="19" w:unhideWhenUsed="0" w:qFormat="1"/>
+    <w:lsdException w:name="Intense Emphasis" w:semiHidden="0" w:uiPriority="21" w:unhideWhenUsed="0" w:qFormat="1"/>
+    <w:lsdException w:name="Subtle Reference" w:semiHidden="0" w:uiPriority="31" w:unhideWhenUsed="0" w:qFormat="1"/>
+    <w:lsdException w:name="Intense Reference" w:semiHidden="0" w:uiPriority="32" w:unhideWhenUsed="0" w:qFormat="1"/>
+    <w:lsdException w:name="Book Title" w:semiHidden="0" w:uiPriority="33" w:unhideWhenUsed="0" w:qFormat="1"/>
+    <w:lsdException w:name="Bibliography" w:uiPriority="37"/>
+    <w:lsdException w:name="TOC Heading" w:uiPriority="39" w:qFormat="1"/>
+  </w:latentStyles>
+  <w:style w:type="paragraph" w:default="1" w:styleId="Normal">
+    <w:name w:val="Normal"/>
+    <w:qFormat/>
+  </w:style>
+  <w:style w:type="character" w:default="1" w:styleId="Fontepargpadro">
+    <w:name w:val="Default Paragraph Font"/>
+    <w:uiPriority w:val="1"/>
+    <w:semiHidden/>
+    <w:unhideWhenUsed/>
+  </w:style>
+  <w:style w:type="table" w:default="1" w:styleId="Tabelanormal">
+    <w:name w:val="Normal Table"/>
+    <w:uiPriority w:val="99"/>
+    <w:semiHidden/>
+    <w:unhideWhenUsed/>
+    <w:tblPr>
+      <w:tblInd w:w="0" w:type="dxa"/>
+      <w:tblCellMar>
+        <w:top w:w="0" w:type="dxa"/>
+        <w:left w:w="108" w:type="dxa"/>
+        <w:bottom w:w="0" w:type="dxa"/>
+        <w:right w:w="108" w:type="dxa"/>
+      </w:tblCellMar>
+    </w:tblPr>
+  </w:style>
+  <w:style w:type="numbering" w:default="1" w:styleId="Semlista">
+    <w:name w:val="No List"/>
+    <w:uiPriority w:val="99"/>
+    <w:semiHidden/>
+    <w:unhideWhenUsed/>
+  </w:style>
+</w:styles>
+</file>
+
 <file path=word/theme/theme1.xml><?xml version="1.0" encoding="utf-8"?>
 <a:theme xmlns:a="http://schemas.openxmlformats.org/drawingml/2006/main" name="Office Theme">
   <a:themeElements>

</xml_diff>

<commit_message>
refactor: ajuste do apendice c
</commit_message>
<xml_diff>
--- a/PFC_2025_Docs/ApêndiceC-VisãoFuncional/3.FluxosdeEvento/VisaoFuncional_FluxosdeEventos-v1.docx.docx
+++ b/PFC_2025_Docs/ApêndiceC-VisãoFuncional/3.FluxosdeEvento/VisaoFuncional_FluxosdeEventos-v1.docx.docx
@@ -278,16 +278,7 @@
                 <w:sz w:val="20"/>
                 <w:szCs w:val="20"/>
               </w:rPr>
-              <w:t>Módulo acessar Autenticação</w:t>
-            </w:r>
-            <w:r>
-              <w:rPr>
-                <w:rFonts w:ascii="Times New Roman" w:eastAsia="Times New Roman" w:hAnsi="Times New Roman" w:cs="Times New Roman"/>
-                <w:color w:val="000000"/>
-                <w:sz w:val="20"/>
-                <w:szCs w:val="20"/>
-              </w:rPr>
-              <w:t xml:space="preserve"> com sucesso</w:t>
+              <w:t>Módulo acessar Autenticação com sucesso</w:t>
             </w:r>
           </w:p>
         </w:tc>
@@ -1343,16 +1334,7 @@
                 <w:sz w:val="20"/>
                 <w:szCs w:val="20"/>
               </w:rPr>
-              <w:t>Módulo acessar Autenticação</w:t>
-            </w:r>
-            <w:r>
-              <w:rPr>
-                <w:rFonts w:ascii="Times New Roman" w:eastAsia="Times New Roman" w:hAnsi="Times New Roman" w:cs="Times New Roman"/>
-                <w:color w:val="000000"/>
-                <w:sz w:val="20"/>
-                <w:szCs w:val="20"/>
-              </w:rPr>
-              <w:t xml:space="preserve"> com dados incorretos</w:t>
+              <w:t>Módulo acessar Autenticação com dados incorretos</w:t>
             </w:r>
           </w:p>
         </w:tc>
@@ -2359,16 +2341,7 @@
                 <w:sz w:val="20"/>
                 <w:szCs w:val="20"/>
               </w:rPr>
-              <w:t>Módulo acessar Autenticação</w:t>
-            </w:r>
-            <w:r>
-              <w:rPr>
-                <w:rFonts w:ascii="Times New Roman" w:eastAsia="Times New Roman" w:hAnsi="Times New Roman" w:cs="Times New Roman"/>
-                <w:color w:val="000000"/>
-                <w:sz w:val="20"/>
-                <w:szCs w:val="20"/>
-              </w:rPr>
-              <w:t xml:space="preserve"> </w:t>
+              <w:t xml:space="preserve">Módulo acessar Autenticação </w:t>
             </w:r>
             <w:r>
               <w:rPr>
@@ -3374,16 +3347,7 @@
                 <w:sz w:val="20"/>
                 <w:szCs w:val="20"/>
               </w:rPr>
-              <w:t>Módulo acessar Autenticação</w:t>
-            </w:r>
-            <w:r>
-              <w:rPr>
-                <w:rFonts w:ascii="Times New Roman" w:eastAsia="Times New Roman" w:hAnsi="Times New Roman" w:cs="Times New Roman"/>
-                <w:color w:val="000000"/>
-                <w:sz w:val="20"/>
-                <w:szCs w:val="20"/>
-              </w:rPr>
-              <w:t xml:space="preserve"> </w:t>
+              <w:t xml:space="preserve">Módulo acessar Autenticação </w:t>
             </w:r>
             <w:r>
               <w:rPr>
@@ -4196,7 +4160,7 @@
           <w:sz w:val="24"/>
           <w:szCs w:val="24"/>
         </w:rPr>
-        <w:t xml:space="preserve"> Acessar</w:t>
+        <w:t xml:space="preserve"> </w:t>
       </w:r>
       <w:r>
         <w:rPr>
@@ -4204,7 +4168,15 @@
           <w:sz w:val="24"/>
           <w:szCs w:val="24"/>
         </w:rPr>
-        <w:t xml:space="preserve"> Recuperar Senha</w:t>
+        <w:t xml:space="preserve">Módulo </w:t>
+      </w:r>
+      <w:r>
+        <w:rPr>
+          <w:rFonts w:ascii="Times New Roman" w:eastAsia="Times New Roman" w:hAnsi="Times New Roman" w:cs="Times New Roman"/>
+          <w:sz w:val="24"/>
+          <w:szCs w:val="24"/>
+        </w:rPr>
+        <w:t>Recuperar Senha</w:t>
       </w:r>
     </w:p>
     <w:tbl>
@@ -6080,7 +6052,23 @@
           <w:sz w:val="24"/>
           <w:szCs w:val="24"/>
         </w:rPr>
-        <w:t>Subsistema/módulo: Cadastro de Usuário</w:t>
+        <w:t xml:space="preserve">Subsistema/módulo: </w:t>
+      </w:r>
+      <w:r>
+        <w:rPr>
+          <w:rFonts w:ascii="Times New Roman" w:eastAsia="Times New Roman" w:hAnsi="Times New Roman" w:cs="Times New Roman"/>
+          <w:sz w:val="24"/>
+          <w:szCs w:val="24"/>
+        </w:rPr>
+        <w:t xml:space="preserve">Módulo </w:t>
+      </w:r>
+      <w:r>
+        <w:rPr>
+          <w:rFonts w:ascii="Times New Roman" w:eastAsia="Times New Roman" w:hAnsi="Times New Roman" w:cs="Times New Roman"/>
+          <w:sz w:val="24"/>
+          <w:szCs w:val="24"/>
+        </w:rPr>
+        <w:t>Cadastro de Usuário</w:t>
       </w:r>
     </w:p>
     <w:tbl>
@@ -7111,7 +7099,41 @@
           <w:sz w:val="24"/>
           <w:szCs w:val="24"/>
         </w:rPr>
-        <w:t>Subsistema/módulo: Cadastro de Usuário</w:t>
+        <w:t>Subsistema/módulo:</w:t>
+      </w:r>
+      <w:r>
+        <w:rPr>
+          <w:rFonts w:ascii="Times New Roman" w:eastAsia="Times New Roman" w:hAnsi="Times New Roman" w:cs="Times New Roman"/>
+          <w:sz w:val="24"/>
+          <w:szCs w:val="24"/>
+        </w:rPr>
+        <w:t xml:space="preserve"> Módulo</w:t>
+      </w:r>
+      <w:proofErr w:type="gramStart"/>
+      <w:r>
+        <w:rPr>
+          <w:rFonts w:ascii="Times New Roman" w:eastAsia="Times New Roman" w:hAnsi="Times New Roman" w:cs="Times New Roman"/>
+          <w:sz w:val="24"/>
+          <w:szCs w:val="24"/>
+        </w:rPr>
+        <w:t xml:space="preserve"> </w:t>
+      </w:r>
+      <w:r>
+        <w:rPr>
+          <w:rFonts w:ascii="Times New Roman" w:eastAsia="Times New Roman" w:hAnsi="Times New Roman" w:cs="Times New Roman"/>
+          <w:sz w:val="24"/>
+          <w:szCs w:val="24"/>
+        </w:rPr>
+        <w:t xml:space="preserve"> </w:t>
+      </w:r>
+      <w:proofErr w:type="gramEnd"/>
+      <w:r>
+        <w:rPr>
+          <w:rFonts w:ascii="Times New Roman" w:eastAsia="Times New Roman" w:hAnsi="Times New Roman" w:cs="Times New Roman"/>
+          <w:sz w:val="24"/>
+          <w:szCs w:val="24"/>
+        </w:rPr>
+        <w:t>Cadastro de Usuário</w:t>
       </w:r>
     </w:p>
     <w:tbl>
@@ -8055,7 +8077,23 @@
           <w:sz w:val="24"/>
           <w:szCs w:val="24"/>
         </w:rPr>
-        <w:t>Subsistema/módulo: Cadastro de Usuário</w:t>
+        <w:t xml:space="preserve">Subsistema/módulo: </w:t>
+      </w:r>
+      <w:r>
+        <w:rPr>
+          <w:rFonts w:ascii="Times New Roman" w:eastAsia="Times New Roman" w:hAnsi="Times New Roman" w:cs="Times New Roman"/>
+          <w:sz w:val="24"/>
+          <w:szCs w:val="24"/>
+        </w:rPr>
+        <w:t xml:space="preserve">Módulo </w:t>
+      </w:r>
+      <w:r>
+        <w:rPr>
+          <w:rFonts w:ascii="Times New Roman" w:eastAsia="Times New Roman" w:hAnsi="Times New Roman" w:cs="Times New Roman"/>
+          <w:sz w:val="24"/>
+          <w:szCs w:val="24"/>
+        </w:rPr>
+        <w:t>Cadastro de Usuário</w:t>
       </w:r>
     </w:p>
     <w:tbl>
@@ -9152,7 +9190,15 @@
           <w:sz w:val="24"/>
           <w:szCs w:val="24"/>
         </w:rPr>
-        <w:t>Acessar o FAQ e Ajuda</w:t>
+        <w:t xml:space="preserve">Módulo </w:t>
+      </w:r>
+      <w:r>
+        <w:rPr>
+          <w:rFonts w:ascii="Times New Roman" w:eastAsia="Times New Roman" w:hAnsi="Times New Roman" w:cs="Times New Roman"/>
+          <w:sz w:val="24"/>
+          <w:szCs w:val="24"/>
+        </w:rPr>
+        <w:t>FAQ e Ajuda</w:t>
       </w:r>
     </w:p>
     <w:tbl>
@@ -9236,16 +9282,16 @@
                 <w:sz w:val="20"/>
                 <w:szCs w:val="20"/>
               </w:rPr>
-              <w:t>Módulo a</w:t>
-            </w:r>
-            <w:r>
-              <w:rPr>
-                <w:rFonts w:ascii="Times New Roman" w:eastAsia="Times New Roman" w:hAnsi="Times New Roman" w:cs="Times New Roman"/>
-                <w:color w:val="000000"/>
-                <w:sz w:val="20"/>
-                <w:szCs w:val="20"/>
-              </w:rPr>
-              <w:t>cessar o FAQ e Ajuda</w:t>
+              <w:t xml:space="preserve">Módulo </w:t>
+            </w:r>
+            <w:r>
+              <w:rPr>
+                <w:rFonts w:ascii="Times New Roman" w:eastAsia="Times New Roman" w:hAnsi="Times New Roman" w:cs="Times New Roman"/>
+                <w:color w:val="000000"/>
+                <w:sz w:val="20"/>
+                <w:szCs w:val="20"/>
+              </w:rPr>
+              <w:t>FAQ e Ajuda</w:t>
             </w:r>
           </w:p>
         </w:tc>
@@ -9311,16 +9357,7 @@
                 <w:sz w:val="20"/>
                 <w:szCs w:val="20"/>
               </w:rPr>
-              <w:t>Módulo c</w:t>
-            </w:r>
-            <w:r>
-              <w:rPr>
-                <w:rFonts w:ascii="Times New Roman" w:eastAsia="Times New Roman" w:hAnsi="Times New Roman" w:cs="Times New Roman"/>
-                <w:color w:val="000000"/>
-                <w:sz w:val="20"/>
-                <w:szCs w:val="20"/>
-              </w:rPr>
-              <w:t>adastro de Usuário no Sistema</w:t>
+              <w:t>Módulo FAQ e Ajuda</w:t>
             </w:r>
           </w:p>
         </w:tc>
@@ -9399,8 +9436,6 @@
               </w:rPr>
               <w:t xml:space="preserve">Pessoa </w:t>
             </w:r>
-            <w:bookmarkStart w:id="0" w:name="_GoBack"/>
-            <w:bookmarkEnd w:id="0"/>
           </w:p>
         </w:tc>
       </w:tr>
@@ -10131,7 +10166,15 @@
           <w:sz w:val="24"/>
           <w:szCs w:val="24"/>
         </w:rPr>
-        <w:t>Subsistema/módulo: Acessar lista de doadoras e coletas agendadas</w:t>
+        <w:t xml:space="preserve">Subsistema/módulo: </w:t>
+      </w:r>
+      <w:r>
+        <w:rPr>
+          <w:rFonts w:ascii="Times New Roman" w:eastAsia="Times New Roman" w:hAnsi="Times New Roman" w:cs="Times New Roman"/>
+          <w:sz w:val="24"/>
+          <w:szCs w:val="24"/>
+        </w:rPr>
+        <w:t>Módulo Acessar Profissional da saúde</w:t>
       </w:r>
     </w:p>
     <w:tbl>
@@ -10224,7 +10267,7 @@
                 <w:sz w:val="20"/>
                 <w:szCs w:val="20"/>
               </w:rPr>
-              <w:t>Acesso à Lista de Doadoras e Coletas Agendadas</w:t>
+              <w:t xml:space="preserve">Acessar profissional da saúde </w:t>
             </w:r>
           </w:p>
           <w:p>
@@ -10302,17 +10345,20 @@
                 <w:sz w:val="20"/>
                 <w:szCs w:val="20"/>
               </w:rPr>
-              <w:t xml:space="preserve">Módulo </w:t>
-            </w:r>
-            <w:r>
-              <w:rPr>
-                <w:rFonts w:ascii="Times New Roman" w:eastAsia="Times New Roman" w:hAnsi="Times New Roman" w:cs="Times New Roman"/>
-                <w:color w:val="000000"/>
-                <w:sz w:val="20"/>
-                <w:szCs w:val="20"/>
-              </w:rPr>
-              <w:t>Cadastro de Usuário no Sistema</w:t>
-            </w:r>
+              <w:t>Módulo Acessar profissional da saúde lista de doadoras</w:t>
+            </w:r>
+          </w:p>
+          <w:p>
+            <w:pPr>
+              <w:pStyle w:val="Normal2"/>
+              <w:spacing w:line="276" w:lineRule="auto"/>
+              <w:rPr>
+                <w:rFonts w:ascii="Times New Roman" w:eastAsia="Times New Roman" w:hAnsi="Times New Roman" w:cs="Times New Roman"/>
+                <w:color w:val="000000"/>
+                <w:sz w:val="20"/>
+                <w:szCs w:val="20"/>
+              </w:rPr>
+            </w:pPr>
           </w:p>
         </w:tc>
       </w:tr>
@@ -10391,8 +10437,19 @@
                 <w:sz w:val="20"/>
                 <w:szCs w:val="20"/>
               </w:rPr>
-              <w:t>Pessoa doadora</w:t>
-            </w:r>
+              <w:t xml:space="preserve">Pessoa </w:t>
+            </w:r>
+            <w:r>
+              <w:rPr>
+                <w:rFonts w:ascii="Times New Roman" w:eastAsia="Times New Roman" w:hAnsi="Times New Roman" w:cs="Times New Roman"/>
+                <w:color w:val="000000"/>
+                <w:sz w:val="20"/>
+                <w:szCs w:val="20"/>
+              </w:rPr>
+              <w:t>profissional da saúde</w:t>
+            </w:r>
+            <w:bookmarkStart w:id="0" w:name="_GoBack"/>
+            <w:bookmarkEnd w:id="0"/>
           </w:p>
         </w:tc>
       </w:tr>
@@ -11280,7 +11337,7 @@
             <w:sz w:val="20"/>
             <w:szCs w:val="20"/>
           </w:rPr>
-          <w:t>5</w:t>
+          <w:t>6</w:t>
         </w:r>
         <w:r>
           <w:rPr>

</xml_diff>

<commit_message>
feat: ajuste de apontamentos para quarta entrega
</commit_message>
<xml_diff>
--- a/PFC_2025_Docs/ApêndiceC-VisãoFuncional/3.FluxosdeEvento/VisaoFuncional_FluxosdeEventos-v1.docx.docx
+++ b/PFC_2025_Docs/ApêndiceC-VisãoFuncional/3.FluxosdeEvento/VisaoFuncional_FluxosdeEventos-v1.docx.docx
@@ -1,6 +1,6 @@
 
 <file path=word/document.xml><?xml version="1.0" encoding="utf-8"?>
-<w:document xmlns:wpc="http://schemas.microsoft.com/office/word/2010/wordprocessingCanvas" xmlns:mc="http://schemas.openxmlformats.org/markup-compatibility/2006" xmlns:o="urn:schemas-microsoft-com:office:office" xmlns:r="http://schemas.openxmlformats.org/officeDocument/2006/relationships" xmlns:m="http://schemas.openxmlformats.org/officeDocument/2006/math" xmlns:v="urn:schemas-microsoft-com:vml" xmlns:wp14="http://schemas.microsoft.com/office/word/2010/wordprocessingDrawing" xmlns:wp="http://schemas.openxmlformats.org/drawingml/2006/wordprocessingDrawing" xmlns:w10="urn:schemas-microsoft-com:office:word" xmlns:w="http://schemas.openxmlformats.org/wordprocessingml/2006/main" xmlns:w14="http://schemas.microsoft.com/office/word/2010/wordml" xmlns:wpg="http://schemas.microsoft.com/office/word/2010/wordprocessingGroup" xmlns:wpi="http://schemas.microsoft.com/office/word/2010/wordprocessingInk" xmlns:wne="http://schemas.microsoft.com/office/word/2006/wordml" xmlns:wps="http://schemas.microsoft.com/office/word/2010/wordprocessingShape" mc:Ignorable="w14 wp14">
+<w:document xmlns:wpc="http://schemas.microsoft.com/office/word/2010/wordprocessingCanvas" xmlns:cx="http://schemas.microsoft.com/office/drawing/2014/chartex" xmlns:cx1="http://schemas.microsoft.com/office/drawing/2015/9/8/chartex" xmlns:cx2="http://schemas.microsoft.com/office/drawing/2015/10/21/chartex" xmlns:cx3="http://schemas.microsoft.com/office/drawing/2016/5/9/chartex" xmlns:cx4="http://schemas.microsoft.com/office/drawing/2016/5/10/chartex" xmlns:cx5="http://schemas.microsoft.com/office/drawing/2016/5/11/chartex" xmlns:cx6="http://schemas.microsoft.com/office/drawing/2016/5/12/chartex" xmlns:cx7="http://schemas.microsoft.com/office/drawing/2016/5/13/chartex" xmlns:cx8="http://schemas.microsoft.com/office/drawing/2016/5/14/chartex" xmlns:mc="http://schemas.openxmlformats.org/markup-compatibility/2006" xmlns:aink="http://schemas.microsoft.com/office/drawing/2016/ink" xmlns:am3d="http://schemas.microsoft.com/office/drawing/2017/model3d" xmlns:o="urn:schemas-microsoft-com:office:office" xmlns:r="http://schemas.openxmlformats.org/officeDocument/2006/relationships" xmlns:m="http://schemas.openxmlformats.org/officeDocument/2006/math" xmlns:v="urn:schemas-microsoft-com:vml" xmlns:wp14="http://schemas.microsoft.com/office/word/2010/wordprocessingDrawing" xmlns:wp="http://schemas.openxmlformats.org/drawingml/2006/wordprocessingDrawing" xmlns:w10="urn:schemas-microsoft-com:office:word" xmlns:w="http://schemas.openxmlformats.org/wordprocessingml/2006/main" xmlns:w14="http://schemas.microsoft.com/office/word/2010/wordml" xmlns:w15="http://schemas.microsoft.com/office/word/2012/wordml" xmlns:w16cex="http://schemas.microsoft.com/office/word/2018/wordml/cex" xmlns:w16cid="http://schemas.microsoft.com/office/word/2016/wordml/cid" xmlns:w16="http://schemas.microsoft.com/office/word/2018/wordml" xmlns:w16sdtdh="http://schemas.microsoft.com/office/word/2020/wordml/sdtdatahash" xmlns:w16se="http://schemas.microsoft.com/office/word/2015/wordml/symex" xmlns:wpg="http://schemas.microsoft.com/office/word/2010/wordprocessingGroup" xmlns:wpi="http://schemas.microsoft.com/office/word/2010/wordprocessingInk" xmlns:wne="http://schemas.microsoft.com/office/word/2006/wordml" xmlns:wps="http://schemas.microsoft.com/office/word/2010/wordprocessingShape" mc:Ignorable="w14 w15 w16se w16cid w16 w16cex w16sdtdh wp14">
   <w:background w:color="FFFFFF"/>
   <w:body>
     <w:p>
@@ -305,25 +305,14 @@
                 <w:szCs w:val="20"/>
               </w:rPr>
             </w:pPr>
-            <w:proofErr w:type="gramStart"/>
-            <w:r>
-              <w:rPr>
-                <w:rFonts w:ascii="Times New Roman" w:eastAsia="Times New Roman" w:hAnsi="Times New Roman" w:cs="Times New Roman"/>
-                <w:color w:val="000000"/>
-                <w:sz w:val="20"/>
-                <w:szCs w:val="20"/>
-              </w:rPr>
-              <w:t>Ator(</w:t>
-            </w:r>
-            <w:proofErr w:type="gramEnd"/>
-            <w:r>
-              <w:rPr>
-                <w:rFonts w:ascii="Times New Roman" w:eastAsia="Times New Roman" w:hAnsi="Times New Roman" w:cs="Times New Roman"/>
-                <w:color w:val="000000"/>
-                <w:sz w:val="20"/>
-                <w:szCs w:val="20"/>
-              </w:rPr>
-              <w:t>es) envolvido(s)</w:t>
+            <w:r>
+              <w:rPr>
+                <w:rFonts w:ascii="Times New Roman" w:eastAsia="Times New Roman" w:hAnsi="Times New Roman" w:cs="Times New Roman"/>
+                <w:color w:val="000000"/>
+                <w:sz w:val="20"/>
+                <w:szCs w:val="20"/>
+              </w:rPr>
+              <w:t>Ator(es) envolvido(s)</w:t>
             </w:r>
             <w:r>
               <w:rPr>
@@ -659,7 +648,6 @@
                 <w:szCs w:val="20"/>
               </w:rPr>
             </w:pPr>
-            <w:proofErr w:type="gramStart"/>
             <w:r>
               <w:rPr>
                 <w:rFonts w:ascii="Times New Roman" w:eastAsia="Times New Roman" w:hAnsi="Times New Roman" w:cs="Times New Roman"/>
@@ -669,7 +657,6 @@
               </w:rPr>
               <w:t>1.</w:t>
             </w:r>
-            <w:proofErr w:type="gramEnd"/>
             <w:r>
               <w:rPr>
                 <w:rFonts w:ascii="Times New Roman" w:eastAsia="Times New Roman" w:hAnsi="Times New Roman" w:cs="Times New Roman"/>
@@ -1121,27 +1108,7 @@
                 <w:sz w:val="20"/>
                 <w:szCs w:val="20"/>
               </w:rPr>
-              <w:t xml:space="preserve"> </w:t>
-            </w:r>
-            <w:proofErr w:type="gramStart"/>
-            <w:r>
-              <w:rPr>
-                <w:rFonts w:ascii="Times New Roman" w:eastAsia="Times New Roman" w:hAnsi="Times New Roman" w:cs="Times New Roman"/>
-                <w:color w:val="000000"/>
-                <w:sz w:val="20"/>
-                <w:szCs w:val="20"/>
-              </w:rPr>
-              <w:t>o</w:t>
-            </w:r>
-            <w:proofErr w:type="gramEnd"/>
-            <w:r>
-              <w:rPr>
-                <w:rFonts w:ascii="Times New Roman" w:eastAsia="Times New Roman" w:hAnsi="Times New Roman" w:cs="Times New Roman"/>
-                <w:color w:val="000000"/>
-                <w:sz w:val="20"/>
-                <w:szCs w:val="20"/>
-              </w:rPr>
-              <w:t xml:space="preserve"> sistema autentica o usuário e redireciona para a página principal.</w:t>
+              <w:t xml:space="preserve"> o sistema autentica o usuário e redireciona para a página principal.</w:t>
             </w:r>
           </w:p>
           <w:p>
@@ -1361,25 +1328,14 @@
                 <w:szCs w:val="20"/>
               </w:rPr>
             </w:pPr>
-            <w:proofErr w:type="gramStart"/>
-            <w:r>
-              <w:rPr>
-                <w:rFonts w:ascii="Times New Roman" w:eastAsia="Times New Roman" w:hAnsi="Times New Roman" w:cs="Times New Roman"/>
-                <w:color w:val="000000"/>
-                <w:sz w:val="20"/>
-                <w:szCs w:val="20"/>
-              </w:rPr>
-              <w:t>Ator(</w:t>
-            </w:r>
-            <w:proofErr w:type="gramEnd"/>
-            <w:r>
-              <w:rPr>
-                <w:rFonts w:ascii="Times New Roman" w:eastAsia="Times New Roman" w:hAnsi="Times New Roman" w:cs="Times New Roman"/>
-                <w:color w:val="000000"/>
-                <w:sz w:val="20"/>
-                <w:szCs w:val="20"/>
-              </w:rPr>
-              <w:t>es) envolvido(s):</w:t>
+            <w:r>
+              <w:rPr>
+                <w:rFonts w:ascii="Times New Roman" w:eastAsia="Times New Roman" w:hAnsi="Times New Roman" w:cs="Times New Roman"/>
+                <w:color w:val="000000"/>
+                <w:sz w:val="20"/>
+                <w:szCs w:val="20"/>
+              </w:rPr>
+              <w:t>Ator(es) envolvido(s):</w:t>
             </w:r>
           </w:p>
         </w:tc>
@@ -1552,19 +1508,8 @@
                 <w:sz w:val="20"/>
                 <w:szCs w:val="20"/>
               </w:rPr>
-              <w:t xml:space="preserve">-mail ou </w:t>
-            </w:r>
-            <w:proofErr w:type="gramStart"/>
-            <w:r>
-              <w:rPr>
-                <w:rFonts w:ascii="Times New Roman" w:eastAsia="Times New Roman" w:hAnsi="Times New Roman" w:cs="Times New Roman"/>
-                <w:color w:val="000000"/>
-                <w:sz w:val="20"/>
-                <w:szCs w:val="20"/>
-              </w:rPr>
-              <w:t>senha inválidos</w:t>
-            </w:r>
-            <w:proofErr w:type="gramEnd"/>
+              <w:t>-mail ou senha inválidos</w:t>
+            </w:r>
           </w:p>
         </w:tc>
       </w:tr>
@@ -1672,7 +1617,6 @@
                 <w:szCs w:val="20"/>
               </w:rPr>
             </w:pPr>
-            <w:proofErr w:type="gramStart"/>
             <w:r>
               <w:rPr>
                 <w:rFonts w:ascii="Times New Roman" w:eastAsia="Times New Roman" w:hAnsi="Times New Roman" w:cs="Times New Roman"/>
@@ -1682,7 +1626,6 @@
               </w:rPr>
               <w:t>1.</w:t>
             </w:r>
-            <w:proofErr w:type="gramEnd"/>
             <w:r>
               <w:rPr>
                 <w:rFonts w:ascii="Times New Roman" w:eastAsia="Times New Roman" w:hAnsi="Times New Roman" w:cs="Times New Roman"/>
@@ -2377,25 +2320,14 @@
                 <w:szCs w:val="20"/>
               </w:rPr>
             </w:pPr>
-            <w:proofErr w:type="gramStart"/>
-            <w:r>
-              <w:rPr>
-                <w:rFonts w:ascii="Times New Roman" w:eastAsia="Times New Roman" w:hAnsi="Times New Roman" w:cs="Times New Roman"/>
-                <w:color w:val="000000"/>
-                <w:sz w:val="20"/>
-                <w:szCs w:val="20"/>
-              </w:rPr>
-              <w:t>Ator(</w:t>
-            </w:r>
-            <w:proofErr w:type="gramEnd"/>
-            <w:r>
-              <w:rPr>
-                <w:rFonts w:ascii="Times New Roman" w:eastAsia="Times New Roman" w:hAnsi="Times New Roman" w:cs="Times New Roman"/>
-                <w:color w:val="000000"/>
-                <w:sz w:val="20"/>
-                <w:szCs w:val="20"/>
-              </w:rPr>
-              <w:t>es) envolvido(s):</w:t>
+            <w:r>
+              <w:rPr>
+                <w:rFonts w:ascii="Times New Roman" w:eastAsia="Times New Roman" w:hAnsi="Times New Roman" w:cs="Times New Roman"/>
+                <w:color w:val="000000"/>
+                <w:sz w:val="20"/>
+                <w:szCs w:val="20"/>
+              </w:rPr>
+              <w:t>Ator(es) envolvido(s):</w:t>
             </w:r>
           </w:p>
         </w:tc>
@@ -2568,19 +2500,8 @@
                 <w:sz w:val="20"/>
                 <w:szCs w:val="20"/>
               </w:rPr>
-              <w:t xml:space="preserve">-mail ou </w:t>
-            </w:r>
-            <w:proofErr w:type="gramStart"/>
-            <w:r>
-              <w:rPr>
-                <w:rFonts w:ascii="Times New Roman" w:eastAsia="Times New Roman" w:hAnsi="Times New Roman" w:cs="Times New Roman"/>
-                <w:color w:val="000000"/>
-                <w:sz w:val="20"/>
-                <w:szCs w:val="20"/>
-              </w:rPr>
-              <w:t>senha inválidos</w:t>
-            </w:r>
-            <w:proofErr w:type="gramEnd"/>
+              <w:t>-mail ou senha inválidos</w:t>
+            </w:r>
           </w:p>
         </w:tc>
       </w:tr>
@@ -2688,7 +2609,6 @@
                 <w:szCs w:val="20"/>
               </w:rPr>
             </w:pPr>
-            <w:proofErr w:type="gramStart"/>
             <w:r>
               <w:rPr>
                 <w:rFonts w:ascii="Times New Roman" w:eastAsia="Times New Roman" w:hAnsi="Times New Roman" w:cs="Times New Roman"/>
@@ -2698,7 +2618,6 @@
               </w:rPr>
               <w:t>1.</w:t>
             </w:r>
-            <w:proofErr w:type="gramEnd"/>
             <w:r>
               <w:rPr>
                 <w:rFonts w:ascii="Times New Roman" w:eastAsia="Times New Roman" w:hAnsi="Times New Roman" w:cs="Times New Roman"/>
@@ -3383,25 +3302,14 @@
                 <w:szCs w:val="20"/>
               </w:rPr>
             </w:pPr>
-            <w:proofErr w:type="gramStart"/>
-            <w:r>
-              <w:rPr>
-                <w:rFonts w:ascii="Times New Roman" w:eastAsia="Times New Roman" w:hAnsi="Times New Roman" w:cs="Times New Roman"/>
-                <w:color w:val="000000"/>
-                <w:sz w:val="20"/>
-                <w:szCs w:val="20"/>
-              </w:rPr>
-              <w:t>Ator(</w:t>
-            </w:r>
-            <w:proofErr w:type="gramEnd"/>
-            <w:r>
-              <w:rPr>
-                <w:rFonts w:ascii="Times New Roman" w:eastAsia="Times New Roman" w:hAnsi="Times New Roman" w:cs="Times New Roman"/>
-                <w:color w:val="000000"/>
-                <w:sz w:val="20"/>
-                <w:szCs w:val="20"/>
-              </w:rPr>
-              <w:t>es) envolvido(s):</w:t>
+            <w:r>
+              <w:rPr>
+                <w:rFonts w:ascii="Times New Roman" w:eastAsia="Times New Roman" w:hAnsi="Times New Roman" w:cs="Times New Roman"/>
+                <w:color w:val="000000"/>
+                <w:sz w:val="20"/>
+                <w:szCs w:val="20"/>
+              </w:rPr>
+              <w:t>Ator(es) envolvido(s):</w:t>
             </w:r>
           </w:p>
         </w:tc>
@@ -3692,7 +3600,6 @@
                 <w:szCs w:val="20"/>
               </w:rPr>
             </w:pPr>
-            <w:proofErr w:type="gramStart"/>
             <w:r>
               <w:rPr>
                 <w:rFonts w:ascii="Times New Roman" w:eastAsia="Times New Roman" w:hAnsi="Times New Roman" w:cs="Times New Roman"/>
@@ -3702,7 +3609,6 @@
               </w:rPr>
               <w:t>1.</w:t>
             </w:r>
-            <w:proofErr w:type="gramEnd"/>
             <w:r>
               <w:rPr>
                 <w:rFonts w:ascii="Times New Roman" w:eastAsia="Times New Roman" w:hAnsi="Times New Roman" w:cs="Times New Roman"/>
@@ -4253,25 +4159,14 @@
                 <w:szCs w:val="20"/>
               </w:rPr>
             </w:pPr>
-            <w:proofErr w:type="gramStart"/>
-            <w:r>
-              <w:rPr>
-                <w:rFonts w:ascii="Times New Roman" w:eastAsia="Times New Roman" w:hAnsi="Times New Roman" w:cs="Times New Roman"/>
-                <w:color w:val="000000"/>
-                <w:sz w:val="20"/>
-                <w:szCs w:val="20"/>
-              </w:rPr>
-              <w:t>Módulo Recuperação</w:t>
-            </w:r>
-            <w:proofErr w:type="gramEnd"/>
-            <w:r>
-              <w:rPr>
-                <w:rFonts w:ascii="Times New Roman" w:eastAsia="Times New Roman" w:hAnsi="Times New Roman" w:cs="Times New Roman"/>
-                <w:color w:val="000000"/>
-                <w:sz w:val="20"/>
-                <w:szCs w:val="20"/>
-              </w:rPr>
-              <w:t xml:space="preserve"> de Senha</w:t>
+            <w:r>
+              <w:rPr>
+                <w:rFonts w:ascii="Times New Roman" w:eastAsia="Times New Roman" w:hAnsi="Times New Roman" w:cs="Times New Roman"/>
+                <w:color w:val="000000"/>
+                <w:sz w:val="20"/>
+                <w:szCs w:val="20"/>
+              </w:rPr>
+              <w:t>Módulo Recuperação de Senha</w:t>
             </w:r>
           </w:p>
         </w:tc>
@@ -4324,25 +4219,14 @@
               <w:pStyle w:val="Normal2"/>
               <w:spacing w:line="276" w:lineRule="auto"/>
             </w:pPr>
-            <w:proofErr w:type="gramStart"/>
-            <w:r>
-              <w:rPr>
-                <w:rFonts w:ascii="Times New Roman" w:eastAsia="Times New Roman" w:hAnsi="Times New Roman" w:cs="Times New Roman"/>
-                <w:color w:val="000000"/>
-                <w:sz w:val="20"/>
-                <w:szCs w:val="20"/>
-              </w:rPr>
-              <w:t>Módulo Recuperação</w:t>
-            </w:r>
-            <w:proofErr w:type="gramEnd"/>
-            <w:r>
-              <w:rPr>
-                <w:rFonts w:ascii="Times New Roman" w:eastAsia="Times New Roman" w:hAnsi="Times New Roman" w:cs="Times New Roman"/>
-                <w:color w:val="000000"/>
-                <w:sz w:val="20"/>
-                <w:szCs w:val="20"/>
-              </w:rPr>
-              <w:t xml:space="preserve"> de </w:t>
+            <w:r>
+              <w:rPr>
+                <w:rFonts w:ascii="Times New Roman" w:eastAsia="Times New Roman" w:hAnsi="Times New Roman" w:cs="Times New Roman"/>
+                <w:color w:val="000000"/>
+                <w:sz w:val="20"/>
+                <w:szCs w:val="20"/>
+              </w:rPr>
+              <w:t xml:space="preserve">Módulo Recuperação de </w:t>
             </w:r>
             <w:r>
               <w:rPr>
@@ -4378,25 +4262,14 @@
                 <w:szCs w:val="20"/>
               </w:rPr>
             </w:pPr>
-            <w:proofErr w:type="gramStart"/>
-            <w:r>
-              <w:rPr>
-                <w:rFonts w:ascii="Times New Roman" w:eastAsia="Times New Roman" w:hAnsi="Times New Roman" w:cs="Times New Roman"/>
-                <w:color w:val="000000"/>
-                <w:sz w:val="20"/>
-                <w:szCs w:val="20"/>
-              </w:rPr>
-              <w:t>Ator(</w:t>
-            </w:r>
-            <w:proofErr w:type="gramEnd"/>
-            <w:r>
-              <w:rPr>
-                <w:rFonts w:ascii="Times New Roman" w:eastAsia="Times New Roman" w:hAnsi="Times New Roman" w:cs="Times New Roman"/>
-                <w:color w:val="000000"/>
-                <w:sz w:val="20"/>
-                <w:szCs w:val="20"/>
-              </w:rPr>
-              <w:t>es) envolvido(s):</w:t>
+            <w:r>
+              <w:rPr>
+                <w:rFonts w:ascii="Times New Roman" w:eastAsia="Times New Roman" w:hAnsi="Times New Roman" w:cs="Times New Roman"/>
+                <w:color w:val="000000"/>
+                <w:sz w:val="20"/>
+                <w:szCs w:val="20"/>
+              </w:rPr>
+              <w:t>Ator(es) envolvido(s):</w:t>
             </w:r>
           </w:p>
         </w:tc>
@@ -5273,25 +5146,14 @@
                 <w:szCs w:val="20"/>
               </w:rPr>
             </w:pPr>
-            <w:proofErr w:type="gramStart"/>
-            <w:r>
-              <w:rPr>
-                <w:rFonts w:ascii="Times New Roman" w:eastAsia="Times New Roman" w:hAnsi="Times New Roman" w:cs="Times New Roman"/>
-                <w:color w:val="000000"/>
-                <w:sz w:val="20"/>
-                <w:szCs w:val="20"/>
-              </w:rPr>
-              <w:t>Módulo Recuperação</w:t>
-            </w:r>
-            <w:proofErr w:type="gramEnd"/>
-            <w:r>
-              <w:rPr>
-                <w:rFonts w:ascii="Times New Roman" w:eastAsia="Times New Roman" w:hAnsi="Times New Roman" w:cs="Times New Roman"/>
-                <w:color w:val="000000"/>
-                <w:sz w:val="20"/>
-                <w:szCs w:val="20"/>
-              </w:rPr>
-              <w:t xml:space="preserve"> de </w:t>
+            <w:r>
+              <w:rPr>
+                <w:rFonts w:ascii="Times New Roman" w:eastAsia="Times New Roman" w:hAnsi="Times New Roman" w:cs="Times New Roman"/>
+                <w:color w:val="000000"/>
+                <w:sz w:val="20"/>
+                <w:szCs w:val="20"/>
+              </w:rPr>
+              <w:t xml:space="preserve">Módulo Recuperação de </w:t>
             </w:r>
             <w:r>
               <w:rPr>
@@ -5359,25 +5221,14 @@
                 <w:szCs w:val="20"/>
               </w:rPr>
             </w:pPr>
-            <w:proofErr w:type="gramStart"/>
-            <w:r>
-              <w:rPr>
-                <w:rFonts w:ascii="Times New Roman" w:eastAsia="Times New Roman" w:hAnsi="Times New Roman" w:cs="Times New Roman"/>
-                <w:color w:val="000000"/>
-                <w:sz w:val="20"/>
-                <w:szCs w:val="20"/>
-              </w:rPr>
-              <w:t>Módulo Recuperação</w:t>
-            </w:r>
-            <w:proofErr w:type="gramEnd"/>
-            <w:r>
-              <w:rPr>
-                <w:rFonts w:ascii="Times New Roman" w:eastAsia="Times New Roman" w:hAnsi="Times New Roman" w:cs="Times New Roman"/>
-                <w:color w:val="000000"/>
-                <w:sz w:val="20"/>
-                <w:szCs w:val="20"/>
-              </w:rPr>
-              <w:t xml:space="preserve"> de </w:t>
+            <w:r>
+              <w:rPr>
+                <w:rFonts w:ascii="Times New Roman" w:eastAsia="Times New Roman" w:hAnsi="Times New Roman" w:cs="Times New Roman"/>
+                <w:color w:val="000000"/>
+                <w:sz w:val="20"/>
+                <w:szCs w:val="20"/>
+              </w:rPr>
+              <w:t xml:space="preserve">Módulo Recuperação de </w:t>
             </w:r>
             <w:r>
               <w:rPr>
@@ -5413,25 +5264,14 @@
                 <w:szCs w:val="20"/>
               </w:rPr>
             </w:pPr>
-            <w:proofErr w:type="gramStart"/>
-            <w:r>
-              <w:rPr>
-                <w:rFonts w:ascii="Times New Roman" w:eastAsia="Times New Roman" w:hAnsi="Times New Roman" w:cs="Times New Roman"/>
-                <w:color w:val="000000"/>
-                <w:sz w:val="20"/>
-                <w:szCs w:val="20"/>
-              </w:rPr>
-              <w:t>Ator(</w:t>
-            </w:r>
-            <w:proofErr w:type="gramEnd"/>
-            <w:r>
-              <w:rPr>
-                <w:rFonts w:ascii="Times New Roman" w:eastAsia="Times New Roman" w:hAnsi="Times New Roman" w:cs="Times New Roman"/>
-                <w:color w:val="000000"/>
-                <w:sz w:val="20"/>
-                <w:szCs w:val="20"/>
-              </w:rPr>
-              <w:t>es) envolvido(s):</w:t>
+            <w:r>
+              <w:rPr>
+                <w:rFonts w:ascii="Times New Roman" w:eastAsia="Times New Roman" w:hAnsi="Times New Roman" w:cs="Times New Roman"/>
+                <w:color w:val="000000"/>
+                <w:sz w:val="20"/>
+                <w:szCs w:val="20"/>
+              </w:rPr>
+              <w:t>Ator(es) envolvido(s):</w:t>
             </w:r>
           </w:p>
         </w:tc>
@@ -5991,34 +5831,14 @@
               </w:rPr>
               <w:t>não encontra o e-mail na sua base de dados e mostra uma mensagem avisando o usuário</w:t>
             </w:r>
-            <w:proofErr w:type="gramStart"/>
-            <w:r>
-              <w:rPr>
-                <w:rFonts w:ascii="Times New Roman" w:eastAsia="Times New Roman" w:hAnsi="Times New Roman" w:cs="Times New Roman"/>
-                <w:color w:val="000000"/>
-                <w:sz w:val="20"/>
-                <w:szCs w:val="20"/>
-              </w:rPr>
-              <w:t xml:space="preserve"> </w:t>
-            </w:r>
-            <w:r>
-              <w:rPr>
-                <w:rFonts w:ascii="Times New Roman" w:eastAsia="Times New Roman" w:hAnsi="Times New Roman" w:cs="Times New Roman"/>
-                <w:color w:val="000000"/>
-                <w:sz w:val="20"/>
-                <w:szCs w:val="20"/>
-              </w:rPr>
-              <w:t xml:space="preserve"> </w:t>
-            </w:r>
-            <w:proofErr w:type="gramEnd"/>
-            <w:r>
-              <w:rPr>
-                <w:rFonts w:ascii="Times New Roman" w:eastAsia="Times New Roman" w:hAnsi="Times New Roman" w:cs="Times New Roman"/>
-                <w:color w:val="000000"/>
-                <w:sz w:val="20"/>
-                <w:szCs w:val="20"/>
-              </w:rPr>
-              <w:t>que não foi possível enviar o código</w:t>
+            <w:r>
+              <w:rPr>
+                <w:rFonts w:ascii="Times New Roman" w:eastAsia="Times New Roman" w:hAnsi="Times New Roman" w:cs="Times New Roman"/>
+                <w:color w:val="000000"/>
+                <w:sz w:val="20"/>
+                <w:szCs w:val="20"/>
+              </w:rPr>
+              <w:t xml:space="preserve"> que não foi possível enviar o código</w:t>
             </w:r>
           </w:p>
           <w:p>
@@ -6281,25 +6101,14 @@
                 <w:szCs w:val="20"/>
               </w:rPr>
             </w:pPr>
-            <w:proofErr w:type="gramStart"/>
-            <w:r>
-              <w:rPr>
-                <w:rFonts w:ascii="Times New Roman" w:eastAsia="Times New Roman" w:hAnsi="Times New Roman" w:cs="Times New Roman"/>
-                <w:color w:val="000000"/>
-                <w:sz w:val="20"/>
-                <w:szCs w:val="20"/>
-              </w:rPr>
-              <w:t>Ator(</w:t>
-            </w:r>
-            <w:proofErr w:type="gramEnd"/>
-            <w:r>
-              <w:rPr>
-                <w:rFonts w:ascii="Times New Roman" w:eastAsia="Times New Roman" w:hAnsi="Times New Roman" w:cs="Times New Roman"/>
-                <w:color w:val="000000"/>
-                <w:sz w:val="20"/>
-                <w:szCs w:val="20"/>
-              </w:rPr>
-              <w:t>es) envolvido(s):</w:t>
+            <w:r>
+              <w:rPr>
+                <w:rFonts w:ascii="Times New Roman" w:eastAsia="Times New Roman" w:hAnsi="Times New Roman" w:cs="Times New Roman"/>
+                <w:color w:val="000000"/>
+                <w:sz w:val="20"/>
+                <w:szCs w:val="20"/>
+              </w:rPr>
+              <w:t>Ator(es) envolvido(s):</w:t>
             </w:r>
           </w:p>
         </w:tc>
@@ -7109,31 +6918,13 @@
         </w:rPr>
         <w:t xml:space="preserve"> Módulo</w:t>
       </w:r>
-      <w:proofErr w:type="gramStart"/>
       <w:r>
         <w:rPr>
           <w:rFonts w:ascii="Times New Roman" w:eastAsia="Times New Roman" w:hAnsi="Times New Roman" w:cs="Times New Roman"/>
           <w:sz w:val="24"/>
           <w:szCs w:val="24"/>
         </w:rPr>
-        <w:t xml:space="preserve"> </w:t>
-      </w:r>
-      <w:r>
-        <w:rPr>
-          <w:rFonts w:ascii="Times New Roman" w:eastAsia="Times New Roman" w:hAnsi="Times New Roman" w:cs="Times New Roman"/>
-          <w:sz w:val="24"/>
-          <w:szCs w:val="24"/>
-        </w:rPr>
-        <w:t xml:space="preserve"> </w:t>
-      </w:r>
-      <w:proofErr w:type="gramEnd"/>
-      <w:r>
-        <w:rPr>
-          <w:rFonts w:ascii="Times New Roman" w:eastAsia="Times New Roman" w:hAnsi="Times New Roman" w:cs="Times New Roman"/>
-          <w:sz w:val="24"/>
-          <w:szCs w:val="24"/>
-        </w:rPr>
-        <w:t>Cadastro de Usuário</w:t>
+        <w:t xml:space="preserve"> Cadastro de Usuário</w:t>
       </w:r>
     </w:p>
     <w:tbl>
@@ -7337,25 +7128,14 @@
                 <w:szCs w:val="20"/>
               </w:rPr>
             </w:pPr>
-            <w:proofErr w:type="gramStart"/>
-            <w:r>
-              <w:rPr>
-                <w:rFonts w:ascii="Times New Roman" w:eastAsia="Times New Roman" w:hAnsi="Times New Roman" w:cs="Times New Roman"/>
-                <w:color w:val="000000"/>
-                <w:sz w:val="20"/>
-                <w:szCs w:val="20"/>
-              </w:rPr>
-              <w:t>Ator(</w:t>
-            </w:r>
-            <w:proofErr w:type="gramEnd"/>
-            <w:r>
-              <w:rPr>
-                <w:rFonts w:ascii="Times New Roman" w:eastAsia="Times New Roman" w:hAnsi="Times New Roman" w:cs="Times New Roman"/>
-                <w:color w:val="000000"/>
-                <w:sz w:val="20"/>
-                <w:szCs w:val="20"/>
-              </w:rPr>
-              <w:t>es) envolvido(s):</w:t>
+            <w:r>
+              <w:rPr>
+                <w:rFonts w:ascii="Times New Roman" w:eastAsia="Times New Roman" w:hAnsi="Times New Roman" w:cs="Times New Roman"/>
+                <w:color w:val="000000"/>
+                <w:sz w:val="20"/>
+                <w:szCs w:val="20"/>
+              </w:rPr>
+              <w:t>Ator(es) envolvido(s):</w:t>
             </w:r>
           </w:p>
         </w:tc>
@@ -8297,25 +8077,14 @@
                 <w:szCs w:val="20"/>
               </w:rPr>
             </w:pPr>
-            <w:proofErr w:type="gramStart"/>
-            <w:r>
-              <w:rPr>
-                <w:rFonts w:ascii="Times New Roman" w:eastAsia="Times New Roman" w:hAnsi="Times New Roman" w:cs="Times New Roman"/>
-                <w:color w:val="000000"/>
-                <w:sz w:val="20"/>
-                <w:szCs w:val="20"/>
-              </w:rPr>
-              <w:t>Ator(</w:t>
-            </w:r>
-            <w:proofErr w:type="gramEnd"/>
-            <w:r>
-              <w:rPr>
-                <w:rFonts w:ascii="Times New Roman" w:eastAsia="Times New Roman" w:hAnsi="Times New Roman" w:cs="Times New Roman"/>
-                <w:color w:val="000000"/>
-                <w:sz w:val="20"/>
-                <w:szCs w:val="20"/>
-              </w:rPr>
-              <w:t>es) envolvido(s):</w:t>
+            <w:r>
+              <w:rPr>
+                <w:rFonts w:ascii="Times New Roman" w:eastAsia="Times New Roman" w:hAnsi="Times New Roman" w:cs="Times New Roman"/>
+                <w:color w:val="000000"/>
+                <w:sz w:val="20"/>
+                <w:szCs w:val="20"/>
+              </w:rPr>
+              <w:t>Ator(es) envolvido(s):</w:t>
             </w:r>
           </w:p>
         </w:tc>
@@ -9384,25 +9153,14 @@
                 <w:szCs w:val="20"/>
               </w:rPr>
             </w:pPr>
-            <w:proofErr w:type="gramStart"/>
-            <w:r>
-              <w:rPr>
-                <w:rFonts w:ascii="Times New Roman" w:eastAsia="Times New Roman" w:hAnsi="Times New Roman" w:cs="Times New Roman"/>
-                <w:color w:val="000000"/>
-                <w:sz w:val="20"/>
-                <w:szCs w:val="20"/>
-              </w:rPr>
-              <w:t>Ator(</w:t>
-            </w:r>
-            <w:proofErr w:type="gramEnd"/>
-            <w:r>
-              <w:rPr>
-                <w:rFonts w:ascii="Times New Roman" w:eastAsia="Times New Roman" w:hAnsi="Times New Roman" w:cs="Times New Roman"/>
-                <w:color w:val="000000"/>
-                <w:sz w:val="20"/>
-                <w:szCs w:val="20"/>
-              </w:rPr>
-              <w:t>es) envolvido(s):</w:t>
+            <w:r>
+              <w:rPr>
+                <w:rFonts w:ascii="Times New Roman" w:eastAsia="Times New Roman" w:hAnsi="Times New Roman" w:cs="Times New Roman"/>
+                <w:color w:val="000000"/>
+                <w:sz w:val="20"/>
+                <w:szCs w:val="20"/>
+              </w:rPr>
+              <w:t>Ator(es) envolvido(s):</w:t>
             </w:r>
           </w:p>
         </w:tc>
@@ -9691,27 +9449,7 @@
                 <w:sz w:val="20"/>
                 <w:szCs w:val="20"/>
               </w:rPr>
-              <w:t xml:space="preserve">O usuário acessa o sistema e seleciona a opção "FAQ e Ajuda" no </w:t>
-            </w:r>
-            <w:proofErr w:type="gramStart"/>
-            <w:r>
-              <w:rPr>
-                <w:rFonts w:ascii="Times New Roman" w:eastAsia="Times New Roman" w:hAnsi="Times New Roman" w:cs="Times New Roman"/>
-                <w:color w:val="000000"/>
-                <w:sz w:val="20"/>
-                <w:szCs w:val="20"/>
-              </w:rPr>
-              <w:t>menu</w:t>
-            </w:r>
-            <w:proofErr w:type="gramEnd"/>
-            <w:r>
-              <w:rPr>
-                <w:rFonts w:ascii="Times New Roman" w:eastAsia="Times New Roman" w:hAnsi="Times New Roman" w:cs="Times New Roman"/>
-                <w:color w:val="000000"/>
-                <w:sz w:val="20"/>
-                <w:szCs w:val="20"/>
-              </w:rPr>
-              <w:t>.</w:t>
+              <w:t>O usuário acessa o sistema e seleciona a opção "FAQ e Ajuda" no menu.</w:t>
             </w:r>
           </w:p>
           <w:p>
@@ -10018,18 +9756,15 @@
                 <w:szCs w:val="20"/>
               </w:rPr>
             </w:pPr>
-            <w:proofErr w:type="gramStart"/>
-            <w:r>
-              <w:rPr>
-                <w:rFonts w:ascii="Times New Roman" w:eastAsia="Times New Roman" w:hAnsi="Times New Roman" w:cs="Times New Roman"/>
-                <w:color w:val="000000"/>
-                <w:sz w:val="20"/>
-                <w:szCs w:val="20"/>
-              </w:rPr>
-              <w:lastRenderedPageBreak/>
+            <w:r>
+              <w:rPr>
+                <w:rFonts w:ascii="Times New Roman" w:eastAsia="Times New Roman" w:hAnsi="Times New Roman" w:cs="Times New Roman"/>
+                <w:color w:val="000000"/>
+                <w:sz w:val="20"/>
+                <w:szCs w:val="20"/>
+              </w:rPr>
               <w:t>4.</w:t>
             </w:r>
-            <w:proofErr w:type="gramEnd"/>
             <w:r>
               <w:rPr>
                 <w:rFonts w:ascii="Times New Roman" w:eastAsia="Times New Roman" w:hAnsi="Times New Roman" w:cs="Times New Roman"/>
@@ -10387,25 +10122,14 @@
                 <w:szCs w:val="20"/>
               </w:rPr>
             </w:pPr>
-            <w:proofErr w:type="gramStart"/>
-            <w:r>
-              <w:rPr>
-                <w:rFonts w:ascii="Times New Roman" w:eastAsia="Times New Roman" w:hAnsi="Times New Roman" w:cs="Times New Roman"/>
-                <w:color w:val="000000"/>
-                <w:sz w:val="20"/>
-                <w:szCs w:val="20"/>
-              </w:rPr>
-              <w:t>Ator(</w:t>
-            </w:r>
-            <w:proofErr w:type="gramEnd"/>
-            <w:r>
-              <w:rPr>
-                <w:rFonts w:ascii="Times New Roman" w:eastAsia="Times New Roman" w:hAnsi="Times New Roman" w:cs="Times New Roman"/>
-                <w:color w:val="000000"/>
-                <w:sz w:val="20"/>
-                <w:szCs w:val="20"/>
-              </w:rPr>
-              <w:t>es) envolvido(s):</w:t>
+            <w:r>
+              <w:rPr>
+                <w:rFonts w:ascii="Times New Roman" w:eastAsia="Times New Roman" w:hAnsi="Times New Roman" w:cs="Times New Roman"/>
+                <w:color w:val="000000"/>
+                <w:sz w:val="20"/>
+                <w:szCs w:val="20"/>
+              </w:rPr>
+              <w:t>Ator(es) envolvido(s):</w:t>
             </w:r>
           </w:p>
         </w:tc>
@@ -10448,8 +10172,6 @@
               </w:rPr>
               <w:t>profissional da saúde</w:t>
             </w:r>
-            <w:bookmarkStart w:id="0" w:name="_GoBack"/>
-            <w:bookmarkEnd w:id="0"/>
           </w:p>
         </w:tc>
       </w:tr>
@@ -11045,7 +10767,6 @@
                 <w:sz w:val="20"/>
                 <w:szCs w:val="20"/>
               </w:rPr>
-              <w:lastRenderedPageBreak/>
               <w:t>4.</w:t>
             </w:r>
             <w:r>
@@ -11218,7 +10939,7 @@
       </w:pPr>
     </w:p>
     <w:sectPr>
-      <w:headerReference w:type="default" r:id="rId9"/>
+      <w:headerReference w:type="default" r:id="rId8"/>
       <w:pgSz w:w="11906" w:h="16838"/>
       <w:pgMar w:top="1700" w:right="1133" w:bottom="1133" w:left="1700" w:header="720" w:footer="720" w:gutter="0"/>
       <w:pgNumType w:start="1"/>
@@ -11229,7 +10950,7 @@
 </file>
 
 <file path=word/endnotes.xml><?xml version="1.0" encoding="utf-8"?>
-<w:endnotes xmlns:wpc="http://schemas.microsoft.com/office/word/2010/wordprocessingCanvas" xmlns:mc="http://schemas.openxmlformats.org/markup-compatibility/2006" xmlns:o="urn:schemas-microsoft-com:office:office" xmlns:r="http://schemas.openxmlformats.org/officeDocument/2006/relationships" xmlns:m="http://schemas.openxmlformats.org/officeDocument/2006/math" xmlns:v="urn:schemas-microsoft-com:vml" xmlns:wp14="http://schemas.microsoft.com/office/word/2010/wordprocessingDrawing" xmlns:wp="http://schemas.openxmlformats.org/drawingml/2006/wordprocessingDrawing" xmlns:w10="urn:schemas-microsoft-com:office:word" xmlns:w="http://schemas.openxmlformats.org/wordprocessingml/2006/main" xmlns:w14="http://schemas.microsoft.com/office/word/2010/wordml" xmlns:wpg="http://schemas.microsoft.com/office/word/2010/wordprocessingGroup" xmlns:wpi="http://schemas.microsoft.com/office/word/2010/wordprocessingInk" xmlns:wne="http://schemas.microsoft.com/office/word/2006/wordml" xmlns:wps="http://schemas.microsoft.com/office/word/2010/wordprocessingShape" mc:Ignorable="w14 wp14">
+<w:endnotes xmlns:wpc="http://schemas.microsoft.com/office/word/2010/wordprocessingCanvas" xmlns:cx="http://schemas.microsoft.com/office/drawing/2014/chartex" xmlns:cx1="http://schemas.microsoft.com/office/drawing/2015/9/8/chartex" xmlns:cx2="http://schemas.microsoft.com/office/drawing/2015/10/21/chartex" xmlns:cx3="http://schemas.microsoft.com/office/drawing/2016/5/9/chartex" xmlns:cx4="http://schemas.microsoft.com/office/drawing/2016/5/10/chartex" xmlns:cx5="http://schemas.microsoft.com/office/drawing/2016/5/11/chartex" xmlns:cx6="http://schemas.microsoft.com/office/drawing/2016/5/12/chartex" xmlns:cx7="http://schemas.microsoft.com/office/drawing/2016/5/13/chartex" xmlns:cx8="http://schemas.microsoft.com/office/drawing/2016/5/14/chartex" xmlns:mc="http://schemas.openxmlformats.org/markup-compatibility/2006" xmlns:aink="http://schemas.microsoft.com/office/drawing/2016/ink" xmlns:am3d="http://schemas.microsoft.com/office/drawing/2017/model3d" xmlns:o="urn:schemas-microsoft-com:office:office" xmlns:r="http://schemas.openxmlformats.org/officeDocument/2006/relationships" xmlns:m="http://schemas.openxmlformats.org/officeDocument/2006/math" xmlns:v="urn:schemas-microsoft-com:vml" xmlns:wp14="http://schemas.microsoft.com/office/word/2010/wordprocessingDrawing" xmlns:wp="http://schemas.openxmlformats.org/drawingml/2006/wordprocessingDrawing" xmlns:w10="urn:schemas-microsoft-com:office:word" xmlns:w="http://schemas.openxmlformats.org/wordprocessingml/2006/main" xmlns:w14="http://schemas.microsoft.com/office/word/2010/wordml" xmlns:w15="http://schemas.microsoft.com/office/word/2012/wordml" xmlns:w16cex="http://schemas.microsoft.com/office/word/2018/wordml/cex" xmlns:w16cid="http://schemas.microsoft.com/office/word/2016/wordml/cid" xmlns:w16="http://schemas.microsoft.com/office/word/2018/wordml" xmlns:w16sdtdh="http://schemas.microsoft.com/office/word/2020/wordml/sdtdatahash" xmlns:w16se="http://schemas.microsoft.com/office/word/2015/wordml/symex" xmlns:wpg="http://schemas.microsoft.com/office/word/2010/wordprocessingGroup" xmlns:wpi="http://schemas.microsoft.com/office/word/2010/wordprocessingInk" xmlns:wne="http://schemas.microsoft.com/office/word/2006/wordml" xmlns:wps="http://schemas.microsoft.com/office/word/2010/wordprocessingShape" mc:Ignorable="w14 w15 w16se w16cid w16 w16cex w16sdtdh wp14">
   <w:endnote w:type="separator" w:id="-1">
     <w:p>
       <w:pPr>
@@ -11254,7 +10975,7 @@
 </file>
 
 <file path=word/footnotes.xml><?xml version="1.0" encoding="utf-8"?>
-<w:footnotes xmlns:wpc="http://schemas.microsoft.com/office/word/2010/wordprocessingCanvas" xmlns:mc="http://schemas.openxmlformats.org/markup-compatibility/2006" xmlns:o="urn:schemas-microsoft-com:office:office" xmlns:r="http://schemas.openxmlformats.org/officeDocument/2006/relationships" xmlns:m="http://schemas.openxmlformats.org/officeDocument/2006/math" xmlns:v="urn:schemas-microsoft-com:vml" xmlns:wp14="http://schemas.microsoft.com/office/word/2010/wordprocessingDrawing" xmlns:wp="http://schemas.openxmlformats.org/drawingml/2006/wordprocessingDrawing" xmlns:w10="urn:schemas-microsoft-com:office:word" xmlns:w="http://schemas.openxmlformats.org/wordprocessingml/2006/main" xmlns:w14="http://schemas.microsoft.com/office/word/2010/wordml" xmlns:wpg="http://schemas.microsoft.com/office/word/2010/wordprocessingGroup" xmlns:wpi="http://schemas.microsoft.com/office/word/2010/wordprocessingInk" xmlns:wne="http://schemas.microsoft.com/office/word/2006/wordml" xmlns:wps="http://schemas.microsoft.com/office/word/2010/wordprocessingShape" mc:Ignorable="w14 wp14">
+<w:footnotes xmlns:wpc="http://schemas.microsoft.com/office/word/2010/wordprocessingCanvas" xmlns:cx="http://schemas.microsoft.com/office/drawing/2014/chartex" xmlns:cx1="http://schemas.microsoft.com/office/drawing/2015/9/8/chartex" xmlns:cx2="http://schemas.microsoft.com/office/drawing/2015/10/21/chartex" xmlns:cx3="http://schemas.microsoft.com/office/drawing/2016/5/9/chartex" xmlns:cx4="http://schemas.microsoft.com/office/drawing/2016/5/10/chartex" xmlns:cx5="http://schemas.microsoft.com/office/drawing/2016/5/11/chartex" xmlns:cx6="http://schemas.microsoft.com/office/drawing/2016/5/12/chartex" xmlns:cx7="http://schemas.microsoft.com/office/drawing/2016/5/13/chartex" xmlns:cx8="http://schemas.microsoft.com/office/drawing/2016/5/14/chartex" xmlns:mc="http://schemas.openxmlformats.org/markup-compatibility/2006" xmlns:aink="http://schemas.microsoft.com/office/drawing/2016/ink" xmlns:am3d="http://schemas.microsoft.com/office/drawing/2017/model3d" xmlns:o="urn:schemas-microsoft-com:office:office" xmlns:r="http://schemas.openxmlformats.org/officeDocument/2006/relationships" xmlns:m="http://schemas.openxmlformats.org/officeDocument/2006/math" xmlns:v="urn:schemas-microsoft-com:vml" xmlns:wp14="http://schemas.microsoft.com/office/word/2010/wordprocessingDrawing" xmlns:wp="http://schemas.openxmlformats.org/drawingml/2006/wordprocessingDrawing" xmlns:w10="urn:schemas-microsoft-com:office:word" xmlns:w="http://schemas.openxmlformats.org/wordprocessingml/2006/main" xmlns:w14="http://schemas.microsoft.com/office/word/2010/wordml" xmlns:w15="http://schemas.microsoft.com/office/word/2012/wordml" xmlns:w16cex="http://schemas.microsoft.com/office/word/2018/wordml/cex" xmlns:w16cid="http://schemas.microsoft.com/office/word/2016/wordml/cid" xmlns:w16="http://schemas.microsoft.com/office/word/2018/wordml" xmlns:w16sdtdh="http://schemas.microsoft.com/office/word/2020/wordml/sdtdatahash" xmlns:w16se="http://schemas.microsoft.com/office/word/2015/wordml/symex" xmlns:wpg="http://schemas.microsoft.com/office/word/2010/wordprocessingGroup" xmlns:wpi="http://schemas.microsoft.com/office/word/2010/wordprocessingInk" xmlns:wne="http://schemas.microsoft.com/office/word/2006/wordml" xmlns:wps="http://schemas.microsoft.com/office/word/2010/wordprocessingShape" mc:Ignorable="w14 w15 w16se w16cid w16 w16cex w16sdtdh wp14">
   <w:footnote w:type="separator" w:id="-1">
     <w:p>
       <w:pPr>
@@ -11279,7 +11000,7 @@
 </file>
 
 <file path=word/header1.xml><?xml version="1.0" encoding="utf-8"?>
-<w:hdr xmlns:wpc="http://schemas.microsoft.com/office/word/2010/wordprocessingCanvas" xmlns:mc="http://schemas.openxmlformats.org/markup-compatibility/2006" xmlns:o="urn:schemas-microsoft-com:office:office" xmlns:r="http://schemas.openxmlformats.org/officeDocument/2006/relationships" xmlns:m="http://schemas.openxmlformats.org/officeDocument/2006/math" xmlns:v="urn:schemas-microsoft-com:vml" xmlns:wp14="http://schemas.microsoft.com/office/word/2010/wordprocessingDrawing" xmlns:wp="http://schemas.openxmlformats.org/drawingml/2006/wordprocessingDrawing" xmlns:w10="urn:schemas-microsoft-com:office:word" xmlns:w="http://schemas.openxmlformats.org/wordprocessingml/2006/main" xmlns:w14="http://schemas.microsoft.com/office/word/2010/wordml" xmlns:wpg="http://schemas.microsoft.com/office/word/2010/wordprocessingGroup" xmlns:wpi="http://schemas.microsoft.com/office/word/2010/wordprocessingInk" xmlns:wne="http://schemas.microsoft.com/office/word/2006/wordml" xmlns:wps="http://schemas.microsoft.com/office/word/2010/wordprocessingShape" mc:Ignorable="w14 wp14">
+<w:hdr xmlns:wpc="http://schemas.microsoft.com/office/word/2010/wordprocessingCanvas" xmlns:cx="http://schemas.microsoft.com/office/drawing/2014/chartex" xmlns:cx1="http://schemas.microsoft.com/office/drawing/2015/9/8/chartex" xmlns:cx2="http://schemas.microsoft.com/office/drawing/2015/10/21/chartex" xmlns:cx3="http://schemas.microsoft.com/office/drawing/2016/5/9/chartex" xmlns:cx4="http://schemas.microsoft.com/office/drawing/2016/5/10/chartex" xmlns:cx5="http://schemas.microsoft.com/office/drawing/2016/5/11/chartex" xmlns:cx6="http://schemas.microsoft.com/office/drawing/2016/5/12/chartex" xmlns:cx7="http://schemas.microsoft.com/office/drawing/2016/5/13/chartex" xmlns:cx8="http://schemas.microsoft.com/office/drawing/2016/5/14/chartex" xmlns:mc="http://schemas.openxmlformats.org/markup-compatibility/2006" xmlns:aink="http://schemas.microsoft.com/office/drawing/2016/ink" xmlns:am3d="http://schemas.microsoft.com/office/drawing/2017/model3d" xmlns:o="urn:schemas-microsoft-com:office:office" xmlns:r="http://schemas.openxmlformats.org/officeDocument/2006/relationships" xmlns:m="http://schemas.openxmlformats.org/officeDocument/2006/math" xmlns:v="urn:schemas-microsoft-com:vml" xmlns:wp14="http://schemas.microsoft.com/office/word/2010/wordprocessingDrawing" xmlns:wp="http://schemas.openxmlformats.org/drawingml/2006/wordprocessingDrawing" xmlns:w10="urn:schemas-microsoft-com:office:word" xmlns:w="http://schemas.openxmlformats.org/wordprocessingml/2006/main" xmlns:w14="http://schemas.microsoft.com/office/word/2010/wordml" xmlns:w15="http://schemas.microsoft.com/office/word/2012/wordml" xmlns:w16cex="http://schemas.microsoft.com/office/word/2018/wordml/cex" xmlns:w16cid="http://schemas.microsoft.com/office/word/2016/wordml/cid" xmlns:w16="http://schemas.microsoft.com/office/word/2018/wordml" xmlns:w16sdtdh="http://schemas.microsoft.com/office/word/2020/wordml/sdtdatahash" xmlns:w16se="http://schemas.microsoft.com/office/word/2015/wordml/symex" xmlns:wpg="http://schemas.microsoft.com/office/word/2010/wordprocessingGroup" xmlns:wpi="http://schemas.microsoft.com/office/word/2010/wordprocessingInk" xmlns:wne="http://schemas.microsoft.com/office/word/2006/wordml" xmlns:wps="http://schemas.microsoft.com/office/word/2010/wordprocessingShape" mc:Ignorable="w14 w15 w16se w16cid w16 w16cex w16sdtdh wp14">
   <w:sdt>
     <w:sdtPr>
       <w:id w:val="415348391"/>
@@ -11414,8 +11135,8 @@
 </file>
 
 <file path=word/numbering.xml><?xml version="1.0" encoding="utf-8"?>
-<w:numbering xmlns:wpc="http://schemas.microsoft.com/office/word/2010/wordprocessingCanvas" xmlns:mc="http://schemas.openxmlformats.org/markup-compatibility/2006" xmlns:o="urn:schemas-microsoft-com:office:office" xmlns:r="http://schemas.openxmlformats.org/officeDocument/2006/relationships" xmlns:m="http://schemas.openxmlformats.org/officeDocument/2006/math" xmlns:v="urn:schemas-microsoft-com:vml" xmlns:wp14="http://schemas.microsoft.com/office/word/2010/wordprocessingDrawing" xmlns:wp="http://schemas.openxmlformats.org/drawingml/2006/wordprocessingDrawing" xmlns:w10="urn:schemas-microsoft-com:office:word" xmlns:w="http://schemas.openxmlformats.org/wordprocessingml/2006/main" xmlns:w14="http://schemas.microsoft.com/office/word/2010/wordml" xmlns:wpg="http://schemas.microsoft.com/office/word/2010/wordprocessingGroup" xmlns:wpi="http://schemas.microsoft.com/office/word/2010/wordprocessingInk" xmlns:wne="http://schemas.microsoft.com/office/word/2006/wordml" xmlns:wps="http://schemas.microsoft.com/office/word/2010/wordprocessingShape" mc:Ignorable="w14 wp14">
-  <w:abstractNum w:abstractNumId="0">
+<w:numbering xmlns:wpc="http://schemas.microsoft.com/office/word/2010/wordprocessingCanvas" xmlns:cx="http://schemas.microsoft.com/office/drawing/2014/chartex" xmlns:cx1="http://schemas.microsoft.com/office/drawing/2015/9/8/chartex" xmlns:cx2="http://schemas.microsoft.com/office/drawing/2015/10/21/chartex" xmlns:cx3="http://schemas.microsoft.com/office/drawing/2016/5/9/chartex" xmlns:cx4="http://schemas.microsoft.com/office/drawing/2016/5/10/chartex" xmlns:cx5="http://schemas.microsoft.com/office/drawing/2016/5/11/chartex" xmlns:cx6="http://schemas.microsoft.com/office/drawing/2016/5/12/chartex" xmlns:cx7="http://schemas.microsoft.com/office/drawing/2016/5/13/chartex" xmlns:cx8="http://schemas.microsoft.com/office/drawing/2016/5/14/chartex" xmlns:mc="http://schemas.openxmlformats.org/markup-compatibility/2006" xmlns:aink="http://schemas.microsoft.com/office/drawing/2016/ink" xmlns:am3d="http://schemas.microsoft.com/office/drawing/2017/model3d" xmlns:o="urn:schemas-microsoft-com:office:office" xmlns:r="http://schemas.openxmlformats.org/officeDocument/2006/relationships" xmlns:m="http://schemas.openxmlformats.org/officeDocument/2006/math" xmlns:v="urn:schemas-microsoft-com:vml" xmlns:wp14="http://schemas.microsoft.com/office/word/2010/wordprocessingDrawing" xmlns:wp="http://schemas.openxmlformats.org/drawingml/2006/wordprocessingDrawing" xmlns:w10="urn:schemas-microsoft-com:office:word" xmlns:w="http://schemas.openxmlformats.org/wordprocessingml/2006/main" xmlns:w14="http://schemas.microsoft.com/office/word/2010/wordml" xmlns:w15="http://schemas.microsoft.com/office/word/2012/wordml" xmlns:w16cex="http://schemas.microsoft.com/office/word/2018/wordml/cex" xmlns:w16cid="http://schemas.microsoft.com/office/word/2016/wordml/cid" xmlns:w16="http://schemas.microsoft.com/office/word/2018/wordml" xmlns:w16sdtdh="http://schemas.microsoft.com/office/word/2020/wordml/sdtdatahash" xmlns:w16se="http://schemas.microsoft.com/office/word/2015/wordml/symex" xmlns:wpg="http://schemas.microsoft.com/office/word/2010/wordprocessingGroup" xmlns:wpi="http://schemas.microsoft.com/office/word/2010/wordprocessingInk" xmlns:wne="http://schemas.microsoft.com/office/word/2006/wordml" xmlns:wps="http://schemas.microsoft.com/office/word/2010/wordprocessingShape" mc:Ignorable="w14 w15 w16se w16cid w16 w16cex w16sdtdh wp14">
+  <w:abstractNum w:abstractNumId="0" w15:restartNumberingAfterBreak="0">
     <w:nsid w:val="464579F4"/>
     <w:multiLevelType w:val="multilevel"/>
     <w:tmpl w:val="D21CFEEA"/>
@@ -11535,7 +11256,7 @@
 </file>
 
 <file path=word/styles.xml><?xml version="1.0" encoding="utf-8"?>
-<w:styles xmlns:mc="http://schemas.openxmlformats.org/markup-compatibility/2006" xmlns:r="http://schemas.openxmlformats.org/officeDocument/2006/relationships" xmlns:w="http://schemas.openxmlformats.org/wordprocessingml/2006/main" xmlns:w14="http://schemas.microsoft.com/office/word/2010/wordml" mc:Ignorable="w14">
+<w:styles xmlns:mc="http://schemas.openxmlformats.org/markup-compatibility/2006" xmlns:r="http://schemas.openxmlformats.org/officeDocument/2006/relationships" xmlns:w="http://schemas.openxmlformats.org/wordprocessingml/2006/main" xmlns:w14="http://schemas.microsoft.com/office/word/2010/wordml" xmlns:w15="http://schemas.microsoft.com/office/word/2012/wordml" xmlns:w16cex="http://schemas.microsoft.com/office/word/2018/wordml/cex" xmlns:w16cid="http://schemas.microsoft.com/office/word/2016/wordml/cid" xmlns:w16="http://schemas.microsoft.com/office/word/2018/wordml" xmlns:w16sdtdh="http://schemas.microsoft.com/office/word/2020/wordml/sdtdatahash" xmlns:w16se="http://schemas.microsoft.com/office/word/2015/wordml/symex" mc:Ignorable="w14 w15 w16se w16cid w16 w16cex w16sdtdh">
   <w:docDefaults>
     <w:rPrDefault>
       <w:rPr>
@@ -11551,144 +11272,383 @@
       </w:pPr>
     </w:pPrDefault>
   </w:docDefaults>
-  <w:latentStyles w:defLockedState="0" w:defUIPriority="99" w:defSemiHidden="1" w:defUnhideWhenUsed="1" w:defQFormat="0" w:count="267">
-    <w:lsdException w:name="Normal" w:semiHidden="0" w:uiPriority="0" w:unhideWhenUsed="0" w:qFormat="1"/>
-    <w:lsdException w:name="heading 1" w:semiHidden="0" w:uiPriority="9" w:unhideWhenUsed="0" w:qFormat="1"/>
-    <w:lsdException w:name="heading 2" w:uiPriority="9" w:qFormat="1"/>
-    <w:lsdException w:name="heading 3" w:uiPriority="9" w:qFormat="1"/>
-    <w:lsdException w:name="heading 4" w:uiPriority="9" w:qFormat="1"/>
-    <w:lsdException w:name="heading 5" w:uiPriority="9" w:qFormat="1"/>
-    <w:lsdException w:name="heading 6" w:uiPriority="9" w:qFormat="1"/>
-    <w:lsdException w:name="heading 7" w:uiPriority="9" w:qFormat="1"/>
-    <w:lsdException w:name="heading 8" w:uiPriority="9" w:qFormat="1"/>
-    <w:lsdException w:name="heading 9" w:uiPriority="9" w:qFormat="1"/>
-    <w:lsdException w:name="toc 1" w:uiPriority="39"/>
-    <w:lsdException w:name="toc 2" w:uiPriority="39"/>
-    <w:lsdException w:name="toc 3" w:uiPriority="39"/>
-    <w:lsdException w:name="toc 4" w:uiPriority="39"/>
-    <w:lsdException w:name="toc 5" w:uiPriority="39"/>
-    <w:lsdException w:name="toc 6" w:uiPriority="39"/>
-    <w:lsdException w:name="toc 7" w:uiPriority="39"/>
-    <w:lsdException w:name="toc 8" w:uiPriority="39"/>
-    <w:lsdException w:name="toc 9" w:uiPriority="39"/>
-    <w:lsdException w:name="caption" w:uiPriority="35" w:qFormat="1"/>
-    <w:lsdException w:name="Title" w:semiHidden="0" w:uiPriority="10" w:unhideWhenUsed="0" w:qFormat="1"/>
-    <w:lsdException w:name="Default Paragraph Font" w:uiPriority="1"/>
-    <w:lsdException w:name="Subtitle" w:semiHidden="0" w:uiPriority="11" w:unhideWhenUsed="0" w:qFormat="1"/>
-    <w:lsdException w:name="Strong" w:semiHidden="0" w:uiPriority="22" w:unhideWhenUsed="0" w:qFormat="1"/>
-    <w:lsdException w:name="Emphasis" w:semiHidden="0" w:uiPriority="20" w:unhideWhenUsed="0" w:qFormat="1"/>
-    <w:lsdException w:name="Table Grid" w:semiHidden="0" w:uiPriority="59" w:unhideWhenUsed="0"/>
-    <w:lsdException w:name="Placeholder Text" w:unhideWhenUsed="0"/>
-    <w:lsdException w:name="No Spacing" w:semiHidden="0" w:uiPriority="1" w:unhideWhenUsed="0" w:qFormat="1"/>
-    <w:lsdException w:name="Light Shading" w:semiHidden="0" w:uiPriority="60" w:unhideWhenUsed="0"/>
-    <w:lsdException w:name="Light List" w:semiHidden="0" w:uiPriority="61" w:unhideWhenUsed="0"/>
-    <w:lsdException w:name="Light Grid" w:semiHidden="0" w:uiPriority="62" w:unhideWhenUsed="0"/>
-    <w:lsdException w:name="Medium Shading 1" w:semiHidden="0" w:uiPriority="63" w:unhideWhenUsed="0"/>
-    <w:lsdException w:name="Medium Shading 2" w:semiHidden="0" w:uiPriority="64" w:unhideWhenUsed="0"/>
-    <w:lsdException w:name="Medium List 1" w:semiHidden="0" w:uiPriority="65" w:unhideWhenUsed="0"/>
-    <w:lsdException w:name="Medium List 2" w:semiHidden="0" w:uiPriority="66" w:unhideWhenUsed="0"/>
-    <w:lsdException w:name="Medium Grid 1" w:semiHidden="0" w:uiPriority="67" w:unhideWhenUsed="0"/>
-    <w:lsdException w:name="Medium Grid 2" w:semiHidden="0" w:uiPriority="68" w:unhideWhenUsed="0"/>
-    <w:lsdException w:name="Medium Grid 3" w:semiHidden="0" w:uiPriority="69" w:unhideWhenUsed="0"/>
-    <w:lsdException w:name="Dark List" w:semiHidden="0" w:uiPriority="70" w:unhideWhenUsed="0"/>
-    <w:lsdException w:name="Colorful Shading" w:semiHidden="0" w:uiPriority="71" w:unhideWhenUsed="0"/>
-    <w:lsdException w:name="Colorful List" w:semiHidden="0" w:uiPriority="72" w:unhideWhenUsed="0"/>
-    <w:lsdException w:name="Colorful Grid" w:semiHidden="0" w:uiPriority="73" w:unhideWhenUsed="0"/>
-    <w:lsdException w:name="Light Shading Accent 1" w:semiHidden="0" w:uiPriority="60" w:unhideWhenUsed="0"/>
-    <w:lsdException w:name="Light List Accent 1" w:semiHidden="0" w:uiPriority="61" w:unhideWhenUsed="0"/>
-    <w:lsdException w:name="Light Grid Accent 1" w:semiHidden="0" w:uiPriority="62" w:unhideWhenUsed="0"/>
-    <w:lsdException w:name="Medium Shading 1 Accent 1" w:semiHidden="0" w:uiPriority="63" w:unhideWhenUsed="0"/>
-    <w:lsdException w:name="Medium Shading 2 Accent 1" w:semiHidden="0" w:uiPriority="64" w:unhideWhenUsed="0"/>
-    <w:lsdException w:name="Medium List 1 Accent 1" w:semiHidden="0" w:uiPriority="65" w:unhideWhenUsed="0"/>
-    <w:lsdException w:name="Revision" w:unhideWhenUsed="0"/>
-    <w:lsdException w:name="List Paragraph" w:semiHidden="0" w:uiPriority="34" w:unhideWhenUsed="0" w:qFormat="1"/>
-    <w:lsdException w:name="Quote" w:semiHidden="0" w:uiPriority="29" w:unhideWhenUsed="0" w:qFormat="1"/>
-    <w:lsdException w:name="Intense Quote" w:semiHidden="0" w:uiPriority="30" w:unhideWhenUsed="0" w:qFormat="1"/>
-    <w:lsdException w:name="Medium List 2 Accent 1" w:semiHidden="0" w:uiPriority="66" w:unhideWhenUsed="0"/>
-    <w:lsdException w:name="Medium Grid 1 Accent 1" w:semiHidden="0" w:uiPriority="67" w:unhideWhenUsed="0"/>
-    <w:lsdException w:name="Medium Grid 2 Accent 1" w:semiHidden="0" w:uiPriority="68" w:unhideWhenUsed="0"/>
-    <w:lsdException w:name="Medium Grid 3 Accent 1" w:semiHidden="0" w:uiPriority="69" w:unhideWhenUsed="0"/>
-    <w:lsdException w:name="Dark List Accent 1" w:semiHidden="0" w:uiPriority="70" w:unhideWhenUsed="0"/>
-    <w:lsdException w:name="Colorful Shading Accent 1" w:semiHidden="0" w:uiPriority="71" w:unhideWhenUsed="0"/>
-    <w:lsdException w:name="Colorful List Accent 1" w:semiHidden="0" w:uiPriority="72" w:unhideWhenUsed="0"/>
-    <w:lsdException w:name="Colorful Grid Accent 1" w:semiHidden="0" w:uiPriority="73" w:unhideWhenUsed="0"/>
-    <w:lsdException w:name="Light Shading Accent 2" w:semiHidden="0" w:uiPriority="60" w:unhideWhenUsed="0"/>
-    <w:lsdException w:name="Light List Accent 2" w:semiHidden="0" w:uiPriority="61" w:unhideWhenUsed="0"/>
-    <w:lsdException w:name="Light Grid Accent 2" w:semiHidden="0" w:uiPriority="62" w:unhideWhenUsed="0"/>
-    <w:lsdException w:name="Medium Shading 1 Accent 2" w:semiHidden="0" w:uiPriority="63" w:unhideWhenUsed="0"/>
-    <w:lsdException w:name="Medium Shading 2 Accent 2" w:semiHidden="0" w:uiPriority="64" w:unhideWhenUsed="0"/>
-    <w:lsdException w:name="Medium List 1 Accent 2" w:semiHidden="0" w:uiPriority="65" w:unhideWhenUsed="0"/>
-    <w:lsdException w:name="Medium List 2 Accent 2" w:semiHidden="0" w:uiPriority="66" w:unhideWhenUsed="0"/>
-    <w:lsdException w:name="Medium Grid 1 Accent 2" w:semiHidden="0" w:uiPriority="67" w:unhideWhenUsed="0"/>
-    <w:lsdException w:name="Medium Grid 2 Accent 2" w:semiHidden="0" w:uiPriority="68" w:unhideWhenUsed="0"/>
-    <w:lsdException w:name="Medium Grid 3 Accent 2" w:semiHidden="0" w:uiPriority="69" w:unhideWhenUsed="0"/>
-    <w:lsdException w:name="Dark List Accent 2" w:semiHidden="0" w:uiPriority="70" w:unhideWhenUsed="0"/>
-    <w:lsdException w:name="Colorful Shading Accent 2" w:semiHidden="0" w:uiPriority="71" w:unhideWhenUsed="0"/>
-    <w:lsdException w:name="Colorful List Accent 2" w:semiHidden="0" w:uiPriority="72" w:unhideWhenUsed="0"/>
-    <w:lsdException w:name="Colorful Grid Accent 2" w:semiHidden="0" w:uiPriority="73" w:unhideWhenUsed="0"/>
-    <w:lsdException w:name="Light Shading Accent 3" w:semiHidden="0" w:uiPriority="60" w:unhideWhenUsed="0"/>
-    <w:lsdException w:name="Light List Accent 3" w:semiHidden="0" w:uiPriority="61" w:unhideWhenUsed="0"/>
-    <w:lsdException w:name="Light Grid Accent 3" w:semiHidden="0" w:uiPriority="62" w:unhideWhenUsed="0"/>
-    <w:lsdException w:name="Medium Shading 1 Accent 3" w:semiHidden="0" w:uiPriority="63" w:unhideWhenUsed="0"/>
-    <w:lsdException w:name="Medium Shading 2 Accent 3" w:semiHidden="0" w:uiPriority="64" w:unhideWhenUsed="0"/>
-    <w:lsdException w:name="Medium List 1 Accent 3" w:semiHidden="0" w:uiPriority="65" w:unhideWhenUsed="0"/>
-    <w:lsdException w:name="Medium List 2 Accent 3" w:semiHidden="0" w:uiPriority="66" w:unhideWhenUsed="0"/>
-    <w:lsdException w:name="Medium Grid 1 Accent 3" w:semiHidden="0" w:uiPriority="67" w:unhideWhenUsed="0"/>
-    <w:lsdException w:name="Medium Grid 2 Accent 3" w:semiHidden="0" w:uiPriority="68" w:unhideWhenUsed="0"/>
-    <w:lsdException w:name="Medium Grid 3 Accent 3" w:semiHidden="0" w:uiPriority="69" w:unhideWhenUsed="0"/>
-    <w:lsdException w:name="Dark List Accent 3" w:semiHidden="0" w:uiPriority="70" w:unhideWhenUsed="0"/>
-    <w:lsdException w:name="Colorful Shading Accent 3" w:semiHidden="0" w:uiPriority="71" w:unhideWhenUsed="0"/>
-    <w:lsdException w:name="Colorful List Accent 3" w:semiHidden="0" w:uiPriority="72" w:unhideWhenUsed="0"/>
-    <w:lsdException w:name="Colorful Grid Accent 3" w:semiHidden="0" w:uiPriority="73" w:unhideWhenUsed="0"/>
-    <w:lsdException w:name="Light Shading Accent 4" w:semiHidden="0" w:uiPriority="60" w:unhideWhenUsed="0"/>
-    <w:lsdException w:name="Light List Accent 4" w:semiHidden="0" w:uiPriority="61" w:unhideWhenUsed="0"/>
-    <w:lsdException w:name="Light Grid Accent 4" w:semiHidden="0" w:uiPriority="62" w:unhideWhenUsed="0"/>
-    <w:lsdException w:name="Medium Shading 1 Accent 4" w:semiHidden="0" w:uiPriority="63" w:unhideWhenUsed="0"/>
-    <w:lsdException w:name="Medium Shading 2 Accent 4" w:semiHidden="0" w:uiPriority="64" w:unhideWhenUsed="0"/>
-    <w:lsdException w:name="Medium List 1 Accent 4" w:semiHidden="0" w:uiPriority="65" w:unhideWhenUsed="0"/>
-    <w:lsdException w:name="Medium List 2 Accent 4" w:semiHidden="0" w:uiPriority="66" w:unhideWhenUsed="0"/>
-    <w:lsdException w:name="Medium Grid 1 Accent 4" w:semiHidden="0" w:uiPriority="67" w:unhideWhenUsed="0"/>
-    <w:lsdException w:name="Medium Grid 2 Accent 4" w:semiHidden="0" w:uiPriority="68" w:unhideWhenUsed="0"/>
-    <w:lsdException w:name="Medium Grid 3 Accent 4" w:semiHidden="0" w:uiPriority="69" w:unhideWhenUsed="0"/>
-    <w:lsdException w:name="Dark List Accent 4" w:semiHidden="0" w:uiPriority="70" w:unhideWhenUsed="0"/>
-    <w:lsdException w:name="Colorful Shading Accent 4" w:semiHidden="0" w:uiPriority="71" w:unhideWhenUsed="0"/>
-    <w:lsdException w:name="Colorful List Accent 4" w:semiHidden="0" w:uiPriority="72" w:unhideWhenUsed="0"/>
-    <w:lsdException w:name="Colorful Grid Accent 4" w:semiHidden="0" w:uiPriority="73" w:unhideWhenUsed="0"/>
-    <w:lsdException w:name="Light Shading Accent 5" w:semiHidden="0" w:uiPriority="60" w:unhideWhenUsed="0"/>
-    <w:lsdException w:name="Light List Accent 5" w:semiHidden="0" w:uiPriority="61" w:unhideWhenUsed="0"/>
-    <w:lsdException w:name="Light Grid Accent 5" w:semiHidden="0" w:uiPriority="62" w:unhideWhenUsed="0"/>
-    <w:lsdException w:name="Medium Shading 1 Accent 5" w:semiHidden="0" w:uiPriority="63" w:unhideWhenUsed="0"/>
-    <w:lsdException w:name="Medium Shading 2 Accent 5" w:semiHidden="0" w:uiPriority="64" w:unhideWhenUsed="0"/>
-    <w:lsdException w:name="Medium List 1 Accent 5" w:semiHidden="0" w:uiPriority="65" w:unhideWhenUsed="0"/>
-    <w:lsdException w:name="Medium List 2 Accent 5" w:semiHidden="0" w:uiPriority="66" w:unhideWhenUsed="0"/>
-    <w:lsdException w:name="Medium Grid 1 Accent 5" w:semiHidden="0" w:uiPriority="67" w:unhideWhenUsed="0"/>
-    <w:lsdException w:name="Medium Grid 2 Accent 5" w:semiHidden="0" w:uiPriority="68" w:unhideWhenUsed="0"/>
-    <w:lsdException w:name="Medium Grid 3 Accent 5" w:semiHidden="0" w:uiPriority="69" w:unhideWhenUsed="0"/>
-    <w:lsdException w:name="Dark List Accent 5" w:semiHidden="0" w:uiPriority="70" w:unhideWhenUsed="0"/>
-    <w:lsdException w:name="Colorful Shading Accent 5" w:semiHidden="0" w:uiPriority="71" w:unhideWhenUsed="0"/>
-    <w:lsdException w:name="Colorful List Accent 5" w:semiHidden="0" w:uiPriority="72" w:unhideWhenUsed="0"/>
-    <w:lsdException w:name="Colorful Grid Accent 5" w:semiHidden="0" w:uiPriority="73" w:unhideWhenUsed="0"/>
-    <w:lsdException w:name="Light Shading Accent 6" w:semiHidden="0" w:uiPriority="60" w:unhideWhenUsed="0"/>
-    <w:lsdException w:name="Light List Accent 6" w:semiHidden="0" w:uiPriority="61" w:unhideWhenUsed="0"/>
-    <w:lsdException w:name="Light Grid Accent 6" w:semiHidden="0" w:uiPriority="62" w:unhideWhenUsed="0"/>
-    <w:lsdException w:name="Medium Shading 1 Accent 6" w:semiHidden="0" w:uiPriority="63" w:unhideWhenUsed="0"/>
-    <w:lsdException w:name="Medium Shading 2 Accent 6" w:semiHidden="0" w:uiPriority="64" w:unhideWhenUsed="0"/>
-    <w:lsdException w:name="Medium List 1 Accent 6" w:semiHidden="0" w:uiPriority="65" w:unhideWhenUsed="0"/>
-    <w:lsdException w:name="Medium List 2 Accent 6" w:semiHidden="0" w:uiPriority="66" w:unhideWhenUsed="0"/>
-    <w:lsdException w:name="Medium Grid 1 Accent 6" w:semiHidden="0" w:uiPriority="67" w:unhideWhenUsed="0"/>
-    <w:lsdException w:name="Medium Grid 2 Accent 6" w:semiHidden="0" w:uiPriority="68" w:unhideWhenUsed="0"/>
-    <w:lsdException w:name="Medium Grid 3 Accent 6" w:semiHidden="0" w:uiPriority="69" w:unhideWhenUsed="0"/>
-    <w:lsdException w:name="Dark List Accent 6" w:semiHidden="0" w:uiPriority="70" w:unhideWhenUsed="0"/>
-    <w:lsdException w:name="Colorful Shading Accent 6" w:semiHidden="0" w:uiPriority="71" w:unhideWhenUsed="0"/>
-    <w:lsdException w:name="Colorful List Accent 6" w:semiHidden="0" w:uiPriority="72" w:unhideWhenUsed="0"/>
-    <w:lsdException w:name="Colorful Grid Accent 6" w:semiHidden="0" w:uiPriority="73" w:unhideWhenUsed="0"/>
-    <w:lsdException w:name="Subtle Emphasis" w:semiHidden="0" w:uiPriority="19" w:unhideWhenUsed="0" w:qFormat="1"/>
-    <w:lsdException w:name="Intense Emphasis" w:semiHidden="0" w:uiPriority="21" w:unhideWhenUsed="0" w:qFormat="1"/>
-    <w:lsdException w:name="Subtle Reference" w:semiHidden="0" w:uiPriority="31" w:unhideWhenUsed="0" w:qFormat="1"/>
-    <w:lsdException w:name="Intense Reference" w:semiHidden="0" w:uiPriority="32" w:unhideWhenUsed="0" w:qFormat="1"/>
-    <w:lsdException w:name="Book Title" w:semiHidden="0" w:uiPriority="33" w:unhideWhenUsed="0" w:qFormat="1"/>
-    <w:lsdException w:name="Bibliography" w:uiPriority="37"/>
-    <w:lsdException w:name="TOC Heading" w:uiPriority="39" w:qFormat="1"/>
+  <w:latentStyles w:defLockedState="0" w:defUIPriority="99" w:defSemiHidden="0" w:defUnhideWhenUsed="0" w:defQFormat="0" w:count="376">
+    <w:lsdException w:name="Normal" w:uiPriority="0" w:qFormat="1"/>
+    <w:lsdException w:name="heading 1" w:uiPriority="9" w:qFormat="1"/>
+    <w:lsdException w:name="heading 2" w:semiHidden="1" w:uiPriority="9" w:unhideWhenUsed="1" w:qFormat="1"/>
+    <w:lsdException w:name="heading 3" w:semiHidden="1" w:uiPriority="9" w:unhideWhenUsed="1" w:qFormat="1"/>
+    <w:lsdException w:name="heading 4" w:semiHidden="1" w:uiPriority="9" w:unhideWhenUsed="1" w:qFormat="1"/>
+    <w:lsdException w:name="heading 5" w:semiHidden="1" w:uiPriority="9" w:unhideWhenUsed="1" w:qFormat="1"/>
+    <w:lsdException w:name="heading 6" w:semiHidden="1" w:uiPriority="9" w:unhideWhenUsed="1" w:qFormat="1"/>
+    <w:lsdException w:name="heading 7" w:semiHidden="1" w:uiPriority="9" w:unhideWhenUsed="1" w:qFormat="1"/>
+    <w:lsdException w:name="heading 8" w:semiHidden="1" w:uiPriority="9" w:unhideWhenUsed="1" w:qFormat="1"/>
+    <w:lsdException w:name="heading 9" w:semiHidden="1" w:uiPriority="9" w:unhideWhenUsed="1" w:qFormat="1"/>
+    <w:lsdException w:name="index 1" w:semiHidden="1" w:unhideWhenUsed="1"/>
+    <w:lsdException w:name="index 2" w:semiHidden="1" w:unhideWhenUsed="1"/>
+    <w:lsdException w:name="index 3" w:semiHidden="1" w:unhideWhenUsed="1"/>
+    <w:lsdException w:name="index 4" w:semiHidden="1" w:unhideWhenUsed="1"/>
+    <w:lsdException w:name="index 5" w:semiHidden="1" w:unhideWhenUsed="1"/>
+    <w:lsdException w:name="index 6" w:semiHidden="1" w:unhideWhenUsed="1"/>
+    <w:lsdException w:name="index 7" w:semiHidden="1" w:unhideWhenUsed="1"/>
+    <w:lsdException w:name="index 8" w:semiHidden="1" w:unhideWhenUsed="1"/>
+    <w:lsdException w:name="index 9" w:semiHidden="1" w:unhideWhenUsed="1"/>
+    <w:lsdException w:name="toc 1" w:semiHidden="1" w:uiPriority="39" w:unhideWhenUsed="1"/>
+    <w:lsdException w:name="toc 2" w:semiHidden="1" w:uiPriority="39" w:unhideWhenUsed="1"/>
+    <w:lsdException w:name="toc 3" w:semiHidden="1" w:uiPriority="39" w:unhideWhenUsed="1"/>
+    <w:lsdException w:name="toc 4" w:semiHidden="1" w:uiPriority="39" w:unhideWhenUsed="1"/>
+    <w:lsdException w:name="toc 5" w:semiHidden="1" w:uiPriority="39" w:unhideWhenUsed="1"/>
+    <w:lsdException w:name="toc 6" w:semiHidden="1" w:uiPriority="39" w:unhideWhenUsed="1"/>
+    <w:lsdException w:name="toc 7" w:semiHidden="1" w:uiPriority="39" w:unhideWhenUsed="1"/>
+    <w:lsdException w:name="toc 8" w:semiHidden="1" w:uiPriority="39" w:unhideWhenUsed="1"/>
+    <w:lsdException w:name="toc 9" w:semiHidden="1" w:uiPriority="39" w:unhideWhenUsed="1"/>
+    <w:lsdException w:name="Normal Indent" w:semiHidden="1" w:unhideWhenUsed="1"/>
+    <w:lsdException w:name="footnote text" w:semiHidden="1" w:unhideWhenUsed="1"/>
+    <w:lsdException w:name="annotation text" w:semiHidden="1" w:unhideWhenUsed="1"/>
+    <w:lsdException w:name="header" w:semiHidden="1" w:unhideWhenUsed="1"/>
+    <w:lsdException w:name="footer" w:semiHidden="1" w:unhideWhenUsed="1"/>
+    <w:lsdException w:name="index heading" w:semiHidden="1" w:unhideWhenUsed="1"/>
+    <w:lsdException w:name="caption" w:semiHidden="1" w:uiPriority="35" w:unhideWhenUsed="1" w:qFormat="1"/>
+    <w:lsdException w:name="table of figures" w:semiHidden="1" w:unhideWhenUsed="1"/>
+    <w:lsdException w:name="envelope address" w:semiHidden="1" w:unhideWhenUsed="1"/>
+    <w:lsdException w:name="envelope return" w:semiHidden="1" w:unhideWhenUsed="1"/>
+    <w:lsdException w:name="footnote reference" w:semiHidden="1" w:unhideWhenUsed="1"/>
+    <w:lsdException w:name="annotation reference" w:semiHidden="1" w:unhideWhenUsed="1"/>
+    <w:lsdException w:name="line number" w:semiHidden="1" w:unhideWhenUsed="1"/>
+    <w:lsdException w:name="page number" w:semiHidden="1" w:unhideWhenUsed="1"/>
+    <w:lsdException w:name="endnote reference" w:semiHidden="1" w:unhideWhenUsed="1"/>
+    <w:lsdException w:name="endnote text" w:semiHidden="1" w:unhideWhenUsed="1"/>
+    <w:lsdException w:name="table of authorities" w:semiHidden="1" w:unhideWhenUsed="1"/>
+    <w:lsdException w:name="macro" w:semiHidden="1" w:unhideWhenUsed="1"/>
+    <w:lsdException w:name="toa heading" w:semiHidden="1" w:unhideWhenUsed="1"/>
+    <w:lsdException w:name="List" w:semiHidden="1" w:unhideWhenUsed="1"/>
+    <w:lsdException w:name="List Bullet" w:semiHidden="1" w:unhideWhenUsed="1"/>
+    <w:lsdException w:name="List Number" w:semiHidden="1" w:unhideWhenUsed="1"/>
+    <w:lsdException w:name="List 2" w:semiHidden="1" w:unhideWhenUsed="1"/>
+    <w:lsdException w:name="List 3" w:semiHidden="1" w:unhideWhenUsed="1"/>
+    <w:lsdException w:name="List 4" w:semiHidden="1" w:unhideWhenUsed="1"/>
+    <w:lsdException w:name="List 5" w:semiHidden="1" w:unhideWhenUsed="1"/>
+    <w:lsdException w:name="List Bullet 2" w:semiHidden="1" w:unhideWhenUsed="1"/>
+    <w:lsdException w:name="List Bullet 3" w:semiHidden="1" w:unhideWhenUsed="1"/>
+    <w:lsdException w:name="List Bullet 4" w:semiHidden="1" w:unhideWhenUsed="1"/>
+    <w:lsdException w:name="List Bullet 5" w:semiHidden="1" w:unhideWhenUsed="1"/>
+    <w:lsdException w:name="List Number 2" w:semiHidden="1" w:unhideWhenUsed="1"/>
+    <w:lsdException w:name="List Number 3" w:semiHidden="1" w:unhideWhenUsed="1"/>
+    <w:lsdException w:name="List Number 4" w:semiHidden="1" w:unhideWhenUsed="1"/>
+    <w:lsdException w:name="List Number 5" w:semiHidden="1" w:unhideWhenUsed="1"/>
+    <w:lsdException w:name="Title" w:uiPriority="10" w:qFormat="1"/>
+    <w:lsdException w:name="Closing" w:semiHidden="1" w:unhideWhenUsed="1"/>
+    <w:lsdException w:name="Signature" w:semiHidden="1" w:unhideWhenUsed="1"/>
+    <w:lsdException w:name="Default Paragraph Font" w:semiHidden="1" w:uiPriority="1" w:unhideWhenUsed="1"/>
+    <w:lsdException w:name="Body Text" w:semiHidden="1" w:unhideWhenUsed="1"/>
+    <w:lsdException w:name="Body Text Indent" w:semiHidden="1" w:unhideWhenUsed="1"/>
+    <w:lsdException w:name="List Continue" w:semiHidden="1" w:unhideWhenUsed="1"/>
+    <w:lsdException w:name="List Continue 2" w:semiHidden="1" w:unhideWhenUsed="1"/>
+    <w:lsdException w:name="List Continue 3" w:semiHidden="1" w:unhideWhenUsed="1"/>
+    <w:lsdException w:name="List Continue 4" w:semiHidden="1" w:unhideWhenUsed="1"/>
+    <w:lsdException w:name="List Continue 5" w:semiHidden="1" w:unhideWhenUsed="1"/>
+    <w:lsdException w:name="Message Header" w:semiHidden="1" w:unhideWhenUsed="1"/>
+    <w:lsdException w:name="Subtitle" w:uiPriority="11" w:qFormat="1"/>
+    <w:lsdException w:name="Salutation" w:semiHidden="1" w:unhideWhenUsed="1"/>
+    <w:lsdException w:name="Date" w:semiHidden="1" w:unhideWhenUsed="1"/>
+    <w:lsdException w:name="Body Text First Indent" w:semiHidden="1" w:unhideWhenUsed="1"/>
+    <w:lsdException w:name="Body Text First Indent 2" w:semiHidden="1" w:unhideWhenUsed="1"/>
+    <w:lsdException w:name="Note Heading" w:semiHidden="1" w:unhideWhenUsed="1"/>
+    <w:lsdException w:name="Body Text 2" w:semiHidden="1" w:unhideWhenUsed="1"/>
+    <w:lsdException w:name="Body Text 3" w:semiHidden="1" w:unhideWhenUsed="1"/>
+    <w:lsdException w:name="Body Text Indent 2" w:semiHidden="1" w:unhideWhenUsed="1"/>
+    <w:lsdException w:name="Body Text Indent 3" w:semiHidden="1" w:unhideWhenUsed="1"/>
+    <w:lsdException w:name="Block Text" w:semiHidden="1" w:unhideWhenUsed="1"/>
+    <w:lsdException w:name="Hyperlink" w:semiHidden="1" w:unhideWhenUsed="1"/>
+    <w:lsdException w:name="FollowedHyperlink" w:semiHidden="1" w:unhideWhenUsed="1"/>
+    <w:lsdException w:name="Strong" w:uiPriority="22" w:qFormat="1"/>
+    <w:lsdException w:name="Emphasis" w:uiPriority="20" w:qFormat="1"/>
+    <w:lsdException w:name="Document Map" w:semiHidden="1" w:unhideWhenUsed="1"/>
+    <w:lsdException w:name="Plain Text" w:semiHidden="1" w:unhideWhenUsed="1"/>
+    <w:lsdException w:name="E-mail Signature" w:semiHidden="1" w:unhideWhenUsed="1"/>
+    <w:lsdException w:name="HTML Top of Form" w:semiHidden="1" w:unhideWhenUsed="1"/>
+    <w:lsdException w:name="HTML Bottom of Form" w:semiHidden="1" w:unhideWhenUsed="1"/>
+    <w:lsdException w:name="Normal (Web)" w:semiHidden="1" w:unhideWhenUsed="1"/>
+    <w:lsdException w:name="HTML Acronym" w:semiHidden="1" w:unhideWhenUsed="1"/>
+    <w:lsdException w:name="HTML Address" w:semiHidden="1" w:unhideWhenUsed="1"/>
+    <w:lsdException w:name="HTML Cite" w:semiHidden="1" w:unhideWhenUsed="1"/>
+    <w:lsdException w:name="HTML Code" w:semiHidden="1" w:unhideWhenUsed="1"/>
+    <w:lsdException w:name="HTML Definition" w:semiHidden="1" w:unhideWhenUsed="1"/>
+    <w:lsdException w:name="HTML Keyboard" w:semiHidden="1" w:unhideWhenUsed="1"/>
+    <w:lsdException w:name="HTML Preformatted" w:semiHidden="1" w:unhideWhenUsed="1"/>
+    <w:lsdException w:name="HTML Sample" w:semiHidden="1" w:unhideWhenUsed="1"/>
+    <w:lsdException w:name="HTML Typewriter" w:semiHidden="1" w:unhideWhenUsed="1"/>
+    <w:lsdException w:name="HTML Variable" w:semiHidden="1" w:unhideWhenUsed="1"/>
+    <w:lsdException w:name="Normal Table" w:semiHidden="1" w:unhideWhenUsed="1"/>
+    <w:lsdException w:name="annotation subject" w:semiHidden="1" w:unhideWhenUsed="1"/>
+    <w:lsdException w:name="No List" w:semiHidden="1" w:unhideWhenUsed="1"/>
+    <w:lsdException w:name="Outline List 1" w:semiHidden="1" w:unhideWhenUsed="1"/>
+    <w:lsdException w:name="Outline List 2" w:semiHidden="1" w:unhideWhenUsed="1"/>
+    <w:lsdException w:name="Outline List 3" w:semiHidden="1" w:unhideWhenUsed="1"/>
+    <w:lsdException w:name="Table Simple 1" w:semiHidden="1" w:unhideWhenUsed="1"/>
+    <w:lsdException w:name="Table Simple 2" w:semiHidden="1" w:unhideWhenUsed="1"/>
+    <w:lsdException w:name="Table Simple 3" w:semiHidden="1" w:unhideWhenUsed="1"/>
+    <w:lsdException w:name="Table Classic 1" w:semiHidden="1" w:unhideWhenUsed="1"/>
+    <w:lsdException w:name="Table Classic 2" w:semiHidden="1" w:unhideWhenUsed="1"/>
+    <w:lsdException w:name="Table Classic 3" w:semiHidden="1" w:unhideWhenUsed="1"/>
+    <w:lsdException w:name="Table Classic 4" w:semiHidden="1" w:unhideWhenUsed="1"/>
+    <w:lsdException w:name="Table Colorful 1" w:semiHidden="1" w:unhideWhenUsed="1"/>
+    <w:lsdException w:name="Table Colorful 2" w:semiHidden="1" w:unhideWhenUsed="1"/>
+    <w:lsdException w:name="Table Colorful 3" w:semiHidden="1" w:unhideWhenUsed="1"/>
+    <w:lsdException w:name="Table Columns 1" w:semiHidden="1" w:unhideWhenUsed="1"/>
+    <w:lsdException w:name="Table Columns 2" w:semiHidden="1" w:unhideWhenUsed="1"/>
+    <w:lsdException w:name="Table Columns 3" w:semiHidden="1" w:unhideWhenUsed="1"/>
+    <w:lsdException w:name="Table Columns 4" w:semiHidden="1" w:unhideWhenUsed="1"/>
+    <w:lsdException w:name="Table Columns 5" w:semiHidden="1" w:unhideWhenUsed="1"/>
+    <w:lsdException w:name="Table Grid 1" w:semiHidden="1" w:unhideWhenUsed="1"/>
+    <w:lsdException w:name="Table Grid 2" w:semiHidden="1" w:unhideWhenUsed="1"/>
+    <w:lsdException w:name="Table Grid 3" w:semiHidden="1" w:unhideWhenUsed="1"/>
+    <w:lsdException w:name="Table Grid 4" w:semiHidden="1" w:unhideWhenUsed="1"/>
+    <w:lsdException w:name="Table Grid 5" w:semiHidden="1" w:unhideWhenUsed="1"/>
+    <w:lsdException w:name="Table Grid 6" w:semiHidden="1" w:unhideWhenUsed="1"/>
+    <w:lsdException w:name="Table Grid 7" w:semiHidden="1" w:unhideWhenUsed="1"/>
+    <w:lsdException w:name="Table Grid 8" w:semiHidden="1" w:unhideWhenUsed="1"/>
+    <w:lsdException w:name="Table List 1" w:semiHidden="1" w:unhideWhenUsed="1"/>
+    <w:lsdException w:name="Table List 2" w:semiHidden="1" w:unhideWhenUsed="1"/>
+    <w:lsdException w:name="Table List 3" w:semiHidden="1" w:unhideWhenUsed="1"/>
+    <w:lsdException w:name="Table List 4" w:semiHidden="1" w:unhideWhenUsed="1"/>
+    <w:lsdException w:name="Table List 5" w:semiHidden="1" w:unhideWhenUsed="1"/>
+    <w:lsdException w:name="Table List 6" w:semiHidden="1" w:unhideWhenUsed="1"/>
+    <w:lsdException w:name="Table List 7" w:semiHidden="1" w:unhideWhenUsed="1"/>
+    <w:lsdException w:name="Table List 8" w:semiHidden="1" w:unhideWhenUsed="1"/>
+    <w:lsdException w:name="Table 3D effects 1" w:semiHidden="1" w:unhideWhenUsed="1"/>
+    <w:lsdException w:name="Table 3D effects 2" w:semiHidden="1" w:unhideWhenUsed="1"/>
+    <w:lsdException w:name="Table 3D effects 3" w:semiHidden="1" w:unhideWhenUsed="1"/>
+    <w:lsdException w:name="Table Contemporary" w:semiHidden="1" w:unhideWhenUsed="1"/>
+    <w:lsdException w:name="Table Elegant" w:semiHidden="1" w:unhideWhenUsed="1"/>
+    <w:lsdException w:name="Table Professional" w:semiHidden="1" w:unhideWhenUsed="1"/>
+    <w:lsdException w:name="Table Subtle 1" w:semiHidden="1" w:unhideWhenUsed="1"/>
+    <w:lsdException w:name="Table Subtle 2" w:semiHidden="1" w:unhideWhenUsed="1"/>
+    <w:lsdException w:name="Table Web 1" w:semiHidden="1" w:unhideWhenUsed="1"/>
+    <w:lsdException w:name="Table Web 2" w:semiHidden="1" w:unhideWhenUsed="1"/>
+    <w:lsdException w:name="Table Web 3" w:semiHidden="1" w:unhideWhenUsed="1"/>
+    <w:lsdException w:name="Balloon Text" w:semiHidden="1" w:unhideWhenUsed="1"/>
+    <w:lsdException w:name="Table Grid" w:semiHidden="1" w:uiPriority="59" w:unhideWhenUsed="1"/>
+    <w:lsdException w:name="Table Theme" w:semiHidden="1" w:unhideWhenUsed="1"/>
+    <w:lsdException w:name="Placeholder Text" w:semiHidden="1"/>
+    <w:lsdException w:name="No Spacing" w:uiPriority="1" w:qFormat="1"/>
+    <w:lsdException w:name="Light Shading" w:uiPriority="60"/>
+    <w:lsdException w:name="Light List" w:uiPriority="61"/>
+    <w:lsdException w:name="Light Grid" w:uiPriority="62"/>
+    <w:lsdException w:name="Medium Shading 1" w:uiPriority="63"/>
+    <w:lsdException w:name="Medium Shading 2" w:uiPriority="64"/>
+    <w:lsdException w:name="Medium List 1" w:uiPriority="65"/>
+    <w:lsdException w:name="Medium List 2" w:uiPriority="66"/>
+    <w:lsdException w:name="Medium Grid 1" w:uiPriority="67"/>
+    <w:lsdException w:name="Medium Grid 2" w:uiPriority="68"/>
+    <w:lsdException w:name="Medium Grid 3" w:uiPriority="69"/>
+    <w:lsdException w:name="Dark List" w:uiPriority="70"/>
+    <w:lsdException w:name="Colorful Shading" w:uiPriority="71"/>
+    <w:lsdException w:name="Colorful List" w:uiPriority="72"/>
+    <w:lsdException w:name="Colorful Grid" w:uiPriority="73"/>
+    <w:lsdException w:name="Light Shading Accent 1" w:uiPriority="60"/>
+    <w:lsdException w:name="Light List Accent 1" w:uiPriority="61"/>
+    <w:lsdException w:name="Light Grid Accent 1" w:uiPriority="62"/>
+    <w:lsdException w:name="Medium Shading 1 Accent 1" w:uiPriority="63"/>
+    <w:lsdException w:name="Medium Shading 2 Accent 1" w:uiPriority="64"/>
+    <w:lsdException w:name="Medium List 1 Accent 1" w:uiPriority="65"/>
+    <w:lsdException w:name="Revision" w:semiHidden="1"/>
+    <w:lsdException w:name="List Paragraph" w:uiPriority="34" w:qFormat="1"/>
+    <w:lsdException w:name="Quote" w:uiPriority="29" w:qFormat="1"/>
+    <w:lsdException w:name="Intense Quote" w:uiPriority="30" w:qFormat="1"/>
+    <w:lsdException w:name="Medium List 2 Accent 1" w:uiPriority="66"/>
+    <w:lsdException w:name="Medium Grid 1 Accent 1" w:uiPriority="67"/>
+    <w:lsdException w:name="Medium Grid 2 Accent 1" w:uiPriority="68"/>
+    <w:lsdException w:name="Medium Grid 3 Accent 1" w:uiPriority="69"/>
+    <w:lsdException w:name="Dark List Accent 1" w:uiPriority="70"/>
+    <w:lsdException w:name="Colorful Shading Accent 1" w:uiPriority="71"/>
+    <w:lsdException w:name="Colorful List Accent 1" w:uiPriority="72"/>
+    <w:lsdException w:name="Colorful Grid Accent 1" w:uiPriority="73"/>
+    <w:lsdException w:name="Light Shading Accent 2" w:uiPriority="60"/>
+    <w:lsdException w:name="Light List Accent 2" w:uiPriority="61"/>
+    <w:lsdException w:name="Light Grid Accent 2" w:uiPriority="62"/>
+    <w:lsdException w:name="Medium Shading 1 Accent 2" w:uiPriority="63"/>
+    <w:lsdException w:name="Medium Shading 2 Accent 2" w:uiPriority="64"/>
+    <w:lsdException w:name="Medium List 1 Accent 2" w:uiPriority="65"/>
+    <w:lsdException w:name="Medium List 2 Accent 2" w:uiPriority="66"/>
+    <w:lsdException w:name="Medium Grid 1 Accent 2" w:uiPriority="67"/>
+    <w:lsdException w:name="Medium Grid 2 Accent 2" w:uiPriority="68"/>
+    <w:lsdException w:name="Medium Grid 3 Accent 2" w:uiPriority="69"/>
+    <w:lsdException w:name="Dark List Accent 2" w:uiPriority="70"/>
+    <w:lsdException w:name="Colorful Shading Accent 2" w:uiPriority="71"/>
+    <w:lsdException w:name="Colorful List Accent 2" w:uiPriority="72"/>
+    <w:lsdException w:name="Colorful Grid Accent 2" w:uiPriority="73"/>
+    <w:lsdException w:name="Light Shading Accent 3" w:uiPriority="60"/>
+    <w:lsdException w:name="Light List Accent 3" w:uiPriority="61"/>
+    <w:lsdException w:name="Light Grid Accent 3" w:uiPriority="62"/>
+    <w:lsdException w:name="Medium Shading 1 Accent 3" w:uiPriority="63"/>
+    <w:lsdException w:name="Medium Shading 2 Accent 3" w:uiPriority="64"/>
+    <w:lsdException w:name="Medium List 1 Accent 3" w:uiPriority="65"/>
+    <w:lsdException w:name="Medium List 2 Accent 3" w:uiPriority="66"/>
+    <w:lsdException w:name="Medium Grid 1 Accent 3" w:uiPriority="67"/>
+    <w:lsdException w:name="Medium Grid 2 Accent 3" w:uiPriority="68"/>
+    <w:lsdException w:name="Medium Grid 3 Accent 3" w:uiPriority="69"/>
+    <w:lsdException w:name="Dark List Accent 3" w:uiPriority="70"/>
+    <w:lsdException w:name="Colorful Shading Accent 3" w:uiPriority="71"/>
+    <w:lsdException w:name="Colorful List Accent 3" w:uiPriority="72"/>
+    <w:lsdException w:name="Colorful Grid Accent 3" w:uiPriority="73"/>
+    <w:lsdException w:name="Light Shading Accent 4" w:uiPriority="60"/>
+    <w:lsdException w:name="Light List Accent 4" w:uiPriority="61"/>
+    <w:lsdException w:name="Light Grid Accent 4" w:uiPriority="62"/>
+    <w:lsdException w:name="Medium Shading 1 Accent 4" w:uiPriority="63"/>
+    <w:lsdException w:name="Medium Shading 2 Accent 4" w:uiPriority="64"/>
+    <w:lsdException w:name="Medium List 1 Accent 4" w:uiPriority="65"/>
+    <w:lsdException w:name="Medium List 2 Accent 4" w:uiPriority="66"/>
+    <w:lsdException w:name="Medium Grid 1 Accent 4" w:uiPriority="67"/>
+    <w:lsdException w:name="Medium Grid 2 Accent 4" w:uiPriority="68"/>
+    <w:lsdException w:name="Medium Grid 3 Accent 4" w:uiPriority="69"/>
+    <w:lsdException w:name="Dark List Accent 4" w:uiPriority="70"/>
+    <w:lsdException w:name="Colorful Shading Accent 4" w:uiPriority="71"/>
+    <w:lsdException w:name="Colorful List Accent 4" w:uiPriority="72"/>
+    <w:lsdException w:name="Colorful Grid Accent 4" w:uiPriority="73"/>
+    <w:lsdException w:name="Light Shading Accent 5" w:uiPriority="60"/>
+    <w:lsdException w:name="Light List Accent 5" w:uiPriority="61"/>
+    <w:lsdException w:name="Light Grid Accent 5" w:uiPriority="62"/>
+    <w:lsdException w:name="Medium Shading 1 Accent 5" w:uiPriority="63"/>
+    <w:lsdException w:name="Medium Shading 2 Accent 5" w:uiPriority="64"/>
+    <w:lsdException w:name="Medium List 1 Accent 5" w:uiPriority="65"/>
+    <w:lsdException w:name="Medium List 2 Accent 5" w:uiPriority="66"/>
+    <w:lsdException w:name="Medium Grid 1 Accent 5" w:uiPriority="67"/>
+    <w:lsdException w:name="Medium Grid 2 Accent 5" w:uiPriority="68"/>
+    <w:lsdException w:name="Medium Grid 3 Accent 5" w:uiPriority="69"/>
+    <w:lsdException w:name="Dark List Accent 5" w:uiPriority="70"/>
+    <w:lsdException w:name="Colorful Shading Accent 5" w:uiPriority="71"/>
+    <w:lsdException w:name="Colorful List Accent 5" w:uiPriority="72"/>
+    <w:lsdException w:name="Colorful Grid Accent 5" w:uiPriority="73"/>
+    <w:lsdException w:name="Light Shading Accent 6" w:uiPriority="60"/>
+    <w:lsdException w:name="Light List Accent 6" w:uiPriority="61"/>
+    <w:lsdException w:name="Light Grid Accent 6" w:uiPriority="62"/>
+    <w:lsdException w:name="Medium Shading 1 Accent 6" w:uiPriority="63"/>
+    <w:lsdException w:name="Medium Shading 2 Accent 6" w:uiPriority="64"/>
+    <w:lsdException w:name="Medium List 1 Accent 6" w:uiPriority="65"/>
+    <w:lsdException w:name="Medium List 2 Accent 6" w:uiPriority="66"/>
+    <w:lsdException w:name="Medium Grid 1 Accent 6" w:uiPriority="67"/>
+    <w:lsdException w:name="Medium Grid 2 Accent 6" w:uiPriority="68"/>
+    <w:lsdException w:name="Medium Grid 3 Accent 6" w:uiPriority="69"/>
+    <w:lsdException w:name="Dark List Accent 6" w:uiPriority="70"/>
+    <w:lsdException w:name="Colorful Shading Accent 6" w:uiPriority="71"/>
+    <w:lsdException w:name="Colorful List Accent 6" w:uiPriority="72"/>
+    <w:lsdException w:name="Colorful Grid Accent 6" w:uiPriority="73"/>
+    <w:lsdException w:name="Subtle Emphasis" w:uiPriority="19" w:qFormat="1"/>
+    <w:lsdException w:name="Intense Emphasis" w:uiPriority="21" w:qFormat="1"/>
+    <w:lsdException w:name="Subtle Reference" w:uiPriority="31" w:qFormat="1"/>
+    <w:lsdException w:name="Intense Reference" w:uiPriority="32" w:qFormat="1"/>
+    <w:lsdException w:name="Book Title" w:uiPriority="33" w:qFormat="1"/>
+    <w:lsdException w:name="Bibliography" w:semiHidden="1" w:uiPriority="37" w:unhideWhenUsed="1"/>
+    <w:lsdException w:name="TOC Heading" w:semiHidden="1" w:uiPriority="39" w:unhideWhenUsed="1" w:qFormat="1"/>
+    <w:lsdException w:name="Plain Table 1" w:uiPriority="41"/>
+    <w:lsdException w:name="Plain Table 2" w:uiPriority="42"/>
+    <w:lsdException w:name="Plain Table 3" w:uiPriority="43"/>
+    <w:lsdException w:name="Plain Table 4" w:uiPriority="44"/>
+    <w:lsdException w:name="Plain Table 5" w:uiPriority="45"/>
+    <w:lsdException w:name="Grid Table Light" w:uiPriority="40"/>
+    <w:lsdException w:name="Grid Table 1 Light" w:uiPriority="46"/>
+    <w:lsdException w:name="Grid Table 2" w:uiPriority="47"/>
+    <w:lsdException w:name="Grid Table 3" w:uiPriority="48"/>
+    <w:lsdException w:name="Grid Table 4" w:uiPriority="49"/>
+    <w:lsdException w:name="Grid Table 5 Dark" w:uiPriority="50"/>
+    <w:lsdException w:name="Grid Table 6 Colorful" w:uiPriority="51"/>
+    <w:lsdException w:name="Grid Table 7 Colorful" w:uiPriority="52"/>
+    <w:lsdException w:name="Grid Table 1 Light Accent 1" w:uiPriority="46"/>
+    <w:lsdException w:name="Grid Table 2 Accent 1" w:uiPriority="47"/>
+    <w:lsdException w:name="Grid Table 3 Accent 1" w:uiPriority="48"/>
+    <w:lsdException w:name="Grid Table 4 Accent 1" w:uiPriority="49"/>
+    <w:lsdException w:name="Grid Table 5 Dark Accent 1" w:uiPriority="50"/>
+    <w:lsdException w:name="Grid Table 6 Colorful Accent 1" w:uiPriority="51"/>
+    <w:lsdException w:name="Grid Table 7 Colorful Accent 1" w:uiPriority="52"/>
+    <w:lsdException w:name="Grid Table 1 Light Accent 2" w:uiPriority="46"/>
+    <w:lsdException w:name="Grid Table 2 Accent 2" w:uiPriority="47"/>
+    <w:lsdException w:name="Grid Table 3 Accent 2" w:uiPriority="48"/>
+    <w:lsdException w:name="Grid Table 4 Accent 2" w:uiPriority="49"/>
+    <w:lsdException w:name="Grid Table 5 Dark Accent 2" w:uiPriority="50"/>
+    <w:lsdException w:name="Grid Table 6 Colorful Accent 2" w:uiPriority="51"/>
+    <w:lsdException w:name="Grid Table 7 Colorful Accent 2" w:uiPriority="52"/>
+    <w:lsdException w:name="Grid Table 1 Light Accent 3" w:uiPriority="46"/>
+    <w:lsdException w:name="Grid Table 2 Accent 3" w:uiPriority="47"/>
+    <w:lsdException w:name="Grid Table 3 Accent 3" w:uiPriority="48"/>
+    <w:lsdException w:name="Grid Table 4 Accent 3" w:uiPriority="49"/>
+    <w:lsdException w:name="Grid Table 5 Dark Accent 3" w:uiPriority="50"/>
+    <w:lsdException w:name="Grid Table 6 Colorful Accent 3" w:uiPriority="51"/>
+    <w:lsdException w:name="Grid Table 7 Colorful Accent 3" w:uiPriority="52"/>
+    <w:lsdException w:name="Grid Table 1 Light Accent 4" w:uiPriority="46"/>
+    <w:lsdException w:name="Grid Table 2 Accent 4" w:uiPriority="47"/>
+    <w:lsdException w:name="Grid Table 3 Accent 4" w:uiPriority="48"/>
+    <w:lsdException w:name="Grid Table 4 Accent 4" w:uiPriority="49"/>
+    <w:lsdException w:name="Grid Table 5 Dark Accent 4" w:uiPriority="50"/>
+    <w:lsdException w:name="Grid Table 6 Colorful Accent 4" w:uiPriority="51"/>
+    <w:lsdException w:name="Grid Table 7 Colorful Accent 4" w:uiPriority="52"/>
+    <w:lsdException w:name="Grid Table 1 Light Accent 5" w:uiPriority="46"/>
+    <w:lsdException w:name="Grid Table 2 Accent 5" w:uiPriority="47"/>
+    <w:lsdException w:name="Grid Table 3 Accent 5" w:uiPriority="48"/>
+    <w:lsdException w:name="Grid Table 4 Accent 5" w:uiPriority="49"/>
+    <w:lsdException w:name="Grid Table 5 Dark Accent 5" w:uiPriority="50"/>
+    <w:lsdException w:name="Grid Table 6 Colorful Accent 5" w:uiPriority="51"/>
+    <w:lsdException w:name="Grid Table 7 Colorful Accent 5" w:uiPriority="52"/>
+    <w:lsdException w:name="Grid Table 1 Light Accent 6" w:uiPriority="46"/>
+    <w:lsdException w:name="Grid Table 2 Accent 6" w:uiPriority="47"/>
+    <w:lsdException w:name="Grid Table 3 Accent 6" w:uiPriority="48"/>
+    <w:lsdException w:name="Grid Table 4 Accent 6" w:uiPriority="49"/>
+    <w:lsdException w:name="Grid Table 5 Dark Accent 6" w:uiPriority="50"/>
+    <w:lsdException w:name="Grid Table 6 Colorful Accent 6" w:uiPriority="51"/>
+    <w:lsdException w:name="Grid Table 7 Colorful Accent 6" w:uiPriority="52"/>
+    <w:lsdException w:name="List Table 1 Light" w:uiPriority="46"/>
+    <w:lsdException w:name="List Table 2" w:uiPriority="47"/>
+    <w:lsdException w:name="List Table 3" w:uiPriority="48"/>
+    <w:lsdException w:name="List Table 4" w:uiPriority="49"/>
+    <w:lsdException w:name="List Table 5 Dark" w:uiPriority="50"/>
+    <w:lsdException w:name="List Table 6 Colorful" w:uiPriority="51"/>
+    <w:lsdException w:name="List Table 7 Colorful" w:uiPriority="52"/>
+    <w:lsdException w:name="List Table 1 Light Accent 1" w:uiPriority="46"/>
+    <w:lsdException w:name="List Table 2 Accent 1" w:uiPriority="47"/>
+    <w:lsdException w:name="List Table 3 Accent 1" w:uiPriority="48"/>
+    <w:lsdException w:name="List Table 4 Accent 1" w:uiPriority="49"/>
+    <w:lsdException w:name="List Table 5 Dark Accent 1" w:uiPriority="50"/>
+    <w:lsdException w:name="List Table 6 Colorful Accent 1" w:uiPriority="51"/>
+    <w:lsdException w:name="List Table 7 Colorful Accent 1" w:uiPriority="52"/>
+    <w:lsdException w:name="List Table 1 Light Accent 2" w:uiPriority="46"/>
+    <w:lsdException w:name="List Table 2 Accent 2" w:uiPriority="47"/>
+    <w:lsdException w:name="List Table 3 Accent 2" w:uiPriority="48"/>
+    <w:lsdException w:name="List Table 4 Accent 2" w:uiPriority="49"/>
+    <w:lsdException w:name="List Table 5 Dark Accent 2" w:uiPriority="50"/>
+    <w:lsdException w:name="List Table 6 Colorful Accent 2" w:uiPriority="51"/>
+    <w:lsdException w:name="List Table 7 Colorful Accent 2" w:uiPriority="52"/>
+    <w:lsdException w:name="List Table 1 Light Accent 3" w:uiPriority="46"/>
+    <w:lsdException w:name="List Table 2 Accent 3" w:uiPriority="47"/>
+    <w:lsdException w:name="List Table 3 Accent 3" w:uiPriority="48"/>
+    <w:lsdException w:name="List Table 4 Accent 3" w:uiPriority="49"/>
+    <w:lsdException w:name="List Table 5 Dark Accent 3" w:uiPriority="50"/>
+    <w:lsdException w:name="List Table 6 Colorful Accent 3" w:uiPriority="51"/>
+    <w:lsdException w:name="List Table 7 Colorful Accent 3" w:uiPriority="52"/>
+    <w:lsdException w:name="List Table 1 Light Accent 4" w:uiPriority="46"/>
+    <w:lsdException w:name="List Table 2 Accent 4" w:uiPriority="47"/>
+    <w:lsdException w:name="List Table 3 Accent 4" w:uiPriority="48"/>
+    <w:lsdException w:name="List Table 4 Accent 4" w:uiPriority="49"/>
+    <w:lsdException w:name="List Table 5 Dark Accent 4" w:uiPriority="50"/>
+    <w:lsdException w:name="List Table 6 Colorful Accent 4" w:uiPriority="51"/>
+    <w:lsdException w:name="List Table 7 Colorful Accent 4" w:uiPriority="52"/>
+    <w:lsdException w:name="List Table 1 Light Accent 5" w:uiPriority="46"/>
+    <w:lsdException w:name="List Table 2 Accent 5" w:uiPriority="47"/>
+    <w:lsdException w:name="List Table 3 Accent 5" w:uiPriority="48"/>
+    <w:lsdException w:name="List Table 4 Accent 5" w:uiPriority="49"/>
+    <w:lsdException w:name="List Table 5 Dark Accent 5" w:uiPriority="50"/>
+    <w:lsdException w:name="List Table 6 Colorful Accent 5" w:uiPriority="51"/>
+    <w:lsdException w:name="List Table 7 Colorful Accent 5" w:uiPriority="52"/>
+    <w:lsdException w:name="List Table 1 Light Accent 6" w:uiPriority="46"/>
+    <w:lsdException w:name="List Table 2 Accent 6" w:uiPriority="47"/>
+    <w:lsdException w:name="List Table 3 Accent 6" w:uiPriority="48"/>
+    <w:lsdException w:name="List Table 4 Accent 6" w:uiPriority="49"/>
+    <w:lsdException w:name="List Table 5 Dark Accent 6" w:uiPriority="50"/>
+    <w:lsdException w:name="List Table 6 Colorful Accent 6" w:uiPriority="51"/>
+    <w:lsdException w:name="List Table 7 Colorful Accent 6" w:uiPriority="52"/>
+    <w:lsdException w:name="Mention" w:semiHidden="1" w:unhideWhenUsed="1"/>
+    <w:lsdException w:name="Smart Hyperlink" w:semiHidden="1" w:unhideWhenUsed="1"/>
+    <w:lsdException w:name="Hashtag" w:semiHidden="1" w:unhideWhenUsed="1"/>
+    <w:lsdException w:name="Unresolved Mention" w:semiHidden="1" w:unhideWhenUsed="1"/>
+    <w:lsdException w:name="Smart Link" w:semiHidden="1" w:unhideWhenUsed="1"/>
   </w:latentStyles>
   <w:style w:type="paragraph" w:default="1" w:styleId="Normal">
     <w:name w:val="Normal"/>
@@ -13261,196 +13221,6 @@
 </w:styles>
 </file>
 
-<file path=word/stylesWithEffects.xml><?xml version="1.0" encoding="utf-8"?>
-<w:styles xmlns:wpc="http://schemas.microsoft.com/office/word/2010/wordprocessingCanvas" xmlns:mc="http://schemas.openxmlformats.org/markup-compatibility/2006" xmlns:o="urn:schemas-microsoft-com:office:office" xmlns:r="http://schemas.openxmlformats.org/officeDocument/2006/relationships" xmlns:m="http://schemas.openxmlformats.org/officeDocument/2006/math" xmlns:v="urn:schemas-microsoft-com:vml" xmlns:wp14="http://schemas.microsoft.com/office/word/2010/wordprocessingDrawing" xmlns:wp="http://schemas.openxmlformats.org/drawingml/2006/wordprocessingDrawing" xmlns:w10="urn:schemas-microsoft-com:office:word" xmlns:w="http://schemas.openxmlformats.org/wordprocessingml/2006/main" xmlns:w14="http://schemas.microsoft.com/office/word/2010/wordml" xmlns:wpg="http://schemas.microsoft.com/office/word/2010/wordprocessingGroup" xmlns:wpi="http://schemas.microsoft.com/office/word/2010/wordprocessingInk" xmlns:wne="http://schemas.microsoft.com/office/word/2006/wordml" xmlns:wps="http://schemas.microsoft.com/office/word/2010/wordprocessingShape" mc:Ignorable="w14 wp14">
-  <w:docDefaults>
-    <w:rPrDefault>
-      <w:rPr>
-        <w:rFonts w:asciiTheme="minorHAnsi" w:eastAsiaTheme="minorEastAsia" w:hAnsiTheme="minorHAnsi" w:cstheme="minorBidi"/>
-        <w:sz w:val="22"/>
-        <w:szCs w:val="22"/>
-        <w:lang w:val="pt-BR" w:eastAsia="pt-BR" w:bidi="ar-SA"/>
-      </w:rPr>
-    </w:rPrDefault>
-    <w:pPrDefault>
-      <w:pPr>
-        <w:spacing w:after="200" w:line="276" w:lineRule="auto"/>
-      </w:pPr>
-    </w:pPrDefault>
-  </w:docDefaults>
-  <w:latentStyles w:defLockedState="0" w:defUIPriority="99" w:defSemiHidden="1" w:defUnhideWhenUsed="1" w:defQFormat="0" w:count="267">
-    <w:lsdException w:name="Normal" w:semiHidden="0" w:uiPriority="0" w:unhideWhenUsed="0" w:qFormat="1"/>
-    <w:lsdException w:name="heading 1" w:semiHidden="0" w:uiPriority="9" w:unhideWhenUsed="0" w:qFormat="1"/>
-    <w:lsdException w:name="heading 2" w:uiPriority="9" w:qFormat="1"/>
-    <w:lsdException w:name="heading 3" w:uiPriority="9" w:qFormat="1"/>
-    <w:lsdException w:name="heading 4" w:uiPriority="9" w:qFormat="1"/>
-    <w:lsdException w:name="heading 5" w:uiPriority="9" w:qFormat="1"/>
-    <w:lsdException w:name="heading 6" w:uiPriority="9" w:qFormat="1"/>
-    <w:lsdException w:name="heading 7" w:uiPriority="9" w:qFormat="1"/>
-    <w:lsdException w:name="heading 8" w:uiPriority="9" w:qFormat="1"/>
-    <w:lsdException w:name="heading 9" w:uiPriority="9" w:qFormat="1"/>
-    <w:lsdException w:name="toc 1" w:uiPriority="39"/>
-    <w:lsdException w:name="toc 2" w:uiPriority="39"/>
-    <w:lsdException w:name="toc 3" w:uiPriority="39"/>
-    <w:lsdException w:name="toc 4" w:uiPriority="39"/>
-    <w:lsdException w:name="toc 5" w:uiPriority="39"/>
-    <w:lsdException w:name="toc 6" w:uiPriority="39"/>
-    <w:lsdException w:name="toc 7" w:uiPriority="39"/>
-    <w:lsdException w:name="toc 8" w:uiPriority="39"/>
-    <w:lsdException w:name="toc 9" w:uiPriority="39"/>
-    <w:lsdException w:name="caption" w:uiPriority="35" w:qFormat="1"/>
-    <w:lsdException w:name="Title" w:semiHidden="0" w:uiPriority="10" w:unhideWhenUsed="0" w:qFormat="1"/>
-    <w:lsdException w:name="Default Paragraph Font" w:uiPriority="1"/>
-    <w:lsdException w:name="Subtitle" w:semiHidden="0" w:uiPriority="11" w:unhideWhenUsed="0" w:qFormat="1"/>
-    <w:lsdException w:name="Strong" w:semiHidden="0" w:uiPriority="22" w:unhideWhenUsed="0" w:qFormat="1"/>
-    <w:lsdException w:name="Emphasis" w:semiHidden="0" w:uiPriority="20" w:unhideWhenUsed="0" w:qFormat="1"/>
-    <w:lsdException w:name="Table Grid" w:semiHidden="0" w:uiPriority="59" w:unhideWhenUsed="0"/>
-    <w:lsdException w:name="Placeholder Text" w:unhideWhenUsed="0"/>
-    <w:lsdException w:name="No Spacing" w:semiHidden="0" w:uiPriority="1" w:unhideWhenUsed="0" w:qFormat="1"/>
-    <w:lsdException w:name="Light Shading" w:semiHidden="0" w:uiPriority="60" w:unhideWhenUsed="0"/>
-    <w:lsdException w:name="Light List" w:semiHidden="0" w:uiPriority="61" w:unhideWhenUsed="0"/>
-    <w:lsdException w:name="Light Grid" w:semiHidden="0" w:uiPriority="62" w:unhideWhenUsed="0"/>
-    <w:lsdException w:name="Medium Shading 1" w:semiHidden="0" w:uiPriority="63" w:unhideWhenUsed="0"/>
-    <w:lsdException w:name="Medium Shading 2" w:semiHidden="0" w:uiPriority="64" w:unhideWhenUsed="0"/>
-    <w:lsdException w:name="Medium List 1" w:semiHidden="0" w:uiPriority="65" w:unhideWhenUsed="0"/>
-    <w:lsdException w:name="Medium List 2" w:semiHidden="0" w:uiPriority="66" w:unhideWhenUsed="0"/>
-    <w:lsdException w:name="Medium Grid 1" w:semiHidden="0" w:uiPriority="67" w:unhideWhenUsed="0"/>
-    <w:lsdException w:name="Medium Grid 2" w:semiHidden="0" w:uiPriority="68" w:unhideWhenUsed="0"/>
-    <w:lsdException w:name="Medium Grid 3" w:semiHidden="0" w:uiPriority="69" w:unhideWhenUsed="0"/>
-    <w:lsdException w:name="Dark List" w:semiHidden="0" w:uiPriority="70" w:unhideWhenUsed="0"/>
-    <w:lsdException w:name="Colorful Shading" w:semiHidden="0" w:uiPriority="71" w:unhideWhenUsed="0"/>
-    <w:lsdException w:name="Colorful List" w:semiHidden="0" w:uiPriority="72" w:unhideWhenUsed="0"/>
-    <w:lsdException w:name="Colorful Grid" w:semiHidden="0" w:uiPriority="73" w:unhideWhenUsed="0"/>
-    <w:lsdException w:name="Light Shading Accent 1" w:semiHidden="0" w:uiPriority="60" w:unhideWhenUsed="0"/>
-    <w:lsdException w:name="Light List Accent 1" w:semiHidden="0" w:uiPriority="61" w:unhideWhenUsed="0"/>
-    <w:lsdException w:name="Light Grid Accent 1" w:semiHidden="0" w:uiPriority="62" w:unhideWhenUsed="0"/>
-    <w:lsdException w:name="Medium Shading 1 Accent 1" w:semiHidden="0" w:uiPriority="63" w:unhideWhenUsed="0"/>
-    <w:lsdException w:name="Medium Shading 2 Accent 1" w:semiHidden="0" w:uiPriority="64" w:unhideWhenUsed="0"/>
-    <w:lsdException w:name="Medium List 1 Accent 1" w:semiHidden="0" w:uiPriority="65" w:unhideWhenUsed="0"/>
-    <w:lsdException w:name="Revision" w:unhideWhenUsed="0"/>
-    <w:lsdException w:name="List Paragraph" w:semiHidden="0" w:uiPriority="34" w:unhideWhenUsed="0" w:qFormat="1"/>
-    <w:lsdException w:name="Quote" w:semiHidden="0" w:uiPriority="29" w:unhideWhenUsed="0" w:qFormat="1"/>
-    <w:lsdException w:name="Intense Quote" w:semiHidden="0" w:uiPriority="30" w:unhideWhenUsed="0" w:qFormat="1"/>
-    <w:lsdException w:name="Medium List 2 Accent 1" w:semiHidden="0" w:uiPriority="66" w:unhideWhenUsed="0"/>
-    <w:lsdException w:name="Medium Grid 1 Accent 1" w:semiHidden="0" w:uiPriority="67" w:unhideWhenUsed="0"/>
-    <w:lsdException w:name="Medium Grid 2 Accent 1" w:semiHidden="0" w:uiPriority="68" w:unhideWhenUsed="0"/>
-    <w:lsdException w:name="Medium Grid 3 Accent 1" w:semiHidden="0" w:uiPriority="69" w:unhideWhenUsed="0"/>
-    <w:lsdException w:name="Dark List Accent 1" w:semiHidden="0" w:uiPriority="70" w:unhideWhenUsed="0"/>
-    <w:lsdException w:name="Colorful Shading Accent 1" w:semiHidden="0" w:uiPriority="71" w:unhideWhenUsed="0"/>
-    <w:lsdException w:name="Colorful List Accent 1" w:semiHidden="0" w:uiPriority="72" w:unhideWhenUsed="0"/>
-    <w:lsdException w:name="Colorful Grid Accent 1" w:semiHidden="0" w:uiPriority="73" w:unhideWhenUsed="0"/>
-    <w:lsdException w:name="Light Shading Accent 2" w:semiHidden="0" w:uiPriority="60" w:unhideWhenUsed="0"/>
-    <w:lsdException w:name="Light List Accent 2" w:semiHidden="0" w:uiPriority="61" w:unhideWhenUsed="0"/>
-    <w:lsdException w:name="Light Grid Accent 2" w:semiHidden="0" w:uiPriority="62" w:unhideWhenUsed="0"/>
-    <w:lsdException w:name="Medium Shading 1 Accent 2" w:semiHidden="0" w:uiPriority="63" w:unhideWhenUsed="0"/>
-    <w:lsdException w:name="Medium Shading 2 Accent 2" w:semiHidden="0" w:uiPriority="64" w:unhideWhenUsed="0"/>
-    <w:lsdException w:name="Medium List 1 Accent 2" w:semiHidden="0" w:uiPriority="65" w:unhideWhenUsed="0"/>
-    <w:lsdException w:name="Medium List 2 Accent 2" w:semiHidden="0" w:uiPriority="66" w:unhideWhenUsed="0"/>
-    <w:lsdException w:name="Medium Grid 1 Accent 2" w:semiHidden="0" w:uiPriority="67" w:unhideWhenUsed="0"/>
-    <w:lsdException w:name="Medium Grid 2 Accent 2" w:semiHidden="0" w:uiPriority="68" w:unhideWhenUsed="0"/>
-    <w:lsdException w:name="Medium Grid 3 Accent 2" w:semiHidden="0" w:uiPriority="69" w:unhideWhenUsed="0"/>
-    <w:lsdException w:name="Dark List Accent 2" w:semiHidden="0" w:uiPriority="70" w:unhideWhenUsed="0"/>
-    <w:lsdException w:name="Colorful Shading Accent 2" w:semiHidden="0" w:uiPriority="71" w:unhideWhenUsed="0"/>
-    <w:lsdException w:name="Colorful List Accent 2" w:semiHidden="0" w:uiPriority="72" w:unhideWhenUsed="0"/>
-    <w:lsdException w:name="Colorful Grid Accent 2" w:semiHidden="0" w:uiPriority="73" w:unhideWhenUsed="0"/>
-    <w:lsdException w:name="Light Shading Accent 3" w:semiHidden="0" w:uiPriority="60" w:unhideWhenUsed="0"/>
-    <w:lsdException w:name="Light List Accent 3" w:semiHidden="0" w:uiPriority="61" w:unhideWhenUsed="0"/>
-    <w:lsdException w:name="Light Grid Accent 3" w:semiHidden="0" w:uiPriority="62" w:unhideWhenUsed="0"/>
-    <w:lsdException w:name="Medium Shading 1 Accent 3" w:semiHidden="0" w:uiPriority="63" w:unhideWhenUsed="0"/>
-    <w:lsdException w:name="Medium Shading 2 Accent 3" w:semiHidden="0" w:uiPriority="64" w:unhideWhenUsed="0"/>
-    <w:lsdException w:name="Medium List 1 Accent 3" w:semiHidden="0" w:uiPriority="65" w:unhideWhenUsed="0"/>
-    <w:lsdException w:name="Medium List 2 Accent 3" w:semiHidden="0" w:uiPriority="66" w:unhideWhenUsed="0"/>
-    <w:lsdException w:name="Medium Grid 1 Accent 3" w:semiHidden="0" w:uiPriority="67" w:unhideWhenUsed="0"/>
-    <w:lsdException w:name="Medium Grid 2 Accent 3" w:semiHidden="0" w:uiPriority="68" w:unhideWhenUsed="0"/>
-    <w:lsdException w:name="Medium Grid 3 Accent 3" w:semiHidden="0" w:uiPriority="69" w:unhideWhenUsed="0"/>
-    <w:lsdException w:name="Dark List Accent 3" w:semiHidden="0" w:uiPriority="70" w:unhideWhenUsed="0"/>
-    <w:lsdException w:name="Colorful Shading Accent 3" w:semiHidden="0" w:uiPriority="71" w:unhideWhenUsed="0"/>
-    <w:lsdException w:name="Colorful List Accent 3" w:semiHidden="0" w:uiPriority="72" w:unhideWhenUsed="0"/>
-    <w:lsdException w:name="Colorful Grid Accent 3" w:semiHidden="0" w:uiPriority="73" w:unhideWhenUsed="0"/>
-    <w:lsdException w:name="Light Shading Accent 4" w:semiHidden="0" w:uiPriority="60" w:unhideWhenUsed="0"/>
-    <w:lsdException w:name="Light List Accent 4" w:semiHidden="0" w:uiPriority="61" w:unhideWhenUsed="0"/>
-    <w:lsdException w:name="Light Grid Accent 4" w:semiHidden="0" w:uiPriority="62" w:unhideWhenUsed="0"/>
-    <w:lsdException w:name="Medium Shading 1 Accent 4" w:semiHidden="0" w:uiPriority="63" w:unhideWhenUsed="0"/>
-    <w:lsdException w:name="Medium Shading 2 Accent 4" w:semiHidden="0" w:uiPriority="64" w:unhideWhenUsed="0"/>
-    <w:lsdException w:name="Medium List 1 Accent 4" w:semiHidden="0" w:uiPriority="65" w:unhideWhenUsed="0"/>
-    <w:lsdException w:name="Medium List 2 Accent 4" w:semiHidden="0" w:uiPriority="66" w:unhideWhenUsed="0"/>
-    <w:lsdException w:name="Medium Grid 1 Accent 4" w:semiHidden="0" w:uiPriority="67" w:unhideWhenUsed="0"/>
-    <w:lsdException w:name="Medium Grid 2 Accent 4" w:semiHidden="0" w:uiPriority="68" w:unhideWhenUsed="0"/>
-    <w:lsdException w:name="Medium Grid 3 Accent 4" w:semiHidden="0" w:uiPriority="69" w:unhideWhenUsed="0"/>
-    <w:lsdException w:name="Dark List Accent 4" w:semiHidden="0" w:uiPriority="70" w:unhideWhenUsed="0"/>
-    <w:lsdException w:name="Colorful Shading Accent 4" w:semiHidden="0" w:uiPriority="71" w:unhideWhenUsed="0"/>
-    <w:lsdException w:name="Colorful List Accent 4" w:semiHidden="0" w:uiPriority="72" w:unhideWhenUsed="0"/>
-    <w:lsdException w:name="Colorful Grid Accent 4" w:semiHidden="0" w:uiPriority="73" w:unhideWhenUsed="0"/>
-    <w:lsdException w:name="Light Shading Accent 5" w:semiHidden="0" w:uiPriority="60" w:unhideWhenUsed="0"/>
-    <w:lsdException w:name="Light List Accent 5" w:semiHidden="0" w:uiPriority="61" w:unhideWhenUsed="0"/>
-    <w:lsdException w:name="Light Grid Accent 5" w:semiHidden="0" w:uiPriority="62" w:unhideWhenUsed="0"/>
-    <w:lsdException w:name="Medium Shading 1 Accent 5" w:semiHidden="0" w:uiPriority="63" w:unhideWhenUsed="0"/>
-    <w:lsdException w:name="Medium Shading 2 Accent 5" w:semiHidden="0" w:uiPriority="64" w:unhideWhenUsed="0"/>
-    <w:lsdException w:name="Medium List 1 Accent 5" w:semiHidden="0" w:uiPriority="65" w:unhideWhenUsed="0"/>
-    <w:lsdException w:name="Medium List 2 Accent 5" w:semiHidden="0" w:uiPriority="66" w:unhideWhenUsed="0"/>
-    <w:lsdException w:name="Medium Grid 1 Accent 5" w:semiHidden="0" w:uiPriority="67" w:unhideWhenUsed="0"/>
-    <w:lsdException w:name="Medium Grid 2 Accent 5" w:semiHidden="0" w:uiPriority="68" w:unhideWhenUsed="0"/>
-    <w:lsdException w:name="Medium Grid 3 Accent 5" w:semiHidden="0" w:uiPriority="69" w:unhideWhenUsed="0"/>
-    <w:lsdException w:name="Dark List Accent 5" w:semiHidden="0" w:uiPriority="70" w:unhideWhenUsed="0"/>
-    <w:lsdException w:name="Colorful Shading Accent 5" w:semiHidden="0" w:uiPriority="71" w:unhideWhenUsed="0"/>
-    <w:lsdException w:name="Colorful List Accent 5" w:semiHidden="0" w:uiPriority="72" w:unhideWhenUsed="0"/>
-    <w:lsdException w:name="Colorful Grid Accent 5" w:semiHidden="0" w:uiPriority="73" w:unhideWhenUsed="0"/>
-    <w:lsdException w:name="Light Shading Accent 6" w:semiHidden="0" w:uiPriority="60" w:unhideWhenUsed="0"/>
-    <w:lsdException w:name="Light List Accent 6" w:semiHidden="0" w:uiPriority="61" w:unhideWhenUsed="0"/>
-    <w:lsdException w:name="Light Grid Accent 6" w:semiHidden="0" w:uiPriority="62" w:unhideWhenUsed="0"/>
-    <w:lsdException w:name="Medium Shading 1 Accent 6" w:semiHidden="0" w:uiPriority="63" w:unhideWhenUsed="0"/>
-    <w:lsdException w:name="Medium Shading 2 Accent 6" w:semiHidden="0" w:uiPriority="64" w:unhideWhenUsed="0"/>
-    <w:lsdException w:name="Medium List 1 Accent 6" w:semiHidden="0" w:uiPriority="65" w:unhideWhenUsed="0"/>
-    <w:lsdException w:name="Medium List 2 Accent 6" w:semiHidden="0" w:uiPriority="66" w:unhideWhenUsed="0"/>
-    <w:lsdException w:name="Medium Grid 1 Accent 6" w:semiHidden="0" w:uiPriority="67" w:unhideWhenUsed="0"/>
-    <w:lsdException w:name="Medium Grid 2 Accent 6" w:semiHidden="0" w:uiPriority="68" w:unhideWhenUsed="0"/>
-    <w:lsdException w:name="Medium Grid 3 Accent 6" w:semiHidden="0" w:uiPriority="69" w:unhideWhenUsed="0"/>
-    <w:lsdException w:name="Dark List Accent 6" w:semiHidden="0" w:uiPriority="70" w:unhideWhenUsed="0"/>
-    <w:lsdException w:name="Colorful Shading Accent 6" w:semiHidden="0" w:uiPriority="71" w:unhideWhenUsed="0"/>
-    <w:lsdException w:name="Colorful List Accent 6" w:semiHidden="0" w:uiPriority="72" w:unhideWhenUsed="0"/>
-    <w:lsdException w:name="Colorful Grid Accent 6" w:semiHidden="0" w:uiPriority="73" w:unhideWhenUsed="0"/>
-    <w:lsdException w:name="Subtle Emphasis" w:semiHidden="0" w:uiPriority="19" w:unhideWhenUsed="0" w:qFormat="1"/>
-    <w:lsdException w:name="Intense Emphasis" w:semiHidden="0" w:uiPriority="21" w:unhideWhenUsed="0" w:qFormat="1"/>
-    <w:lsdException w:name="Subtle Reference" w:semiHidden="0" w:uiPriority="31" w:unhideWhenUsed="0" w:qFormat="1"/>
-    <w:lsdException w:name="Intense Reference" w:semiHidden="0" w:uiPriority="32" w:unhideWhenUsed="0" w:qFormat="1"/>
-    <w:lsdException w:name="Book Title" w:semiHidden="0" w:uiPriority="33" w:unhideWhenUsed="0" w:qFormat="1"/>
-    <w:lsdException w:name="Bibliography" w:uiPriority="37"/>
-    <w:lsdException w:name="TOC Heading" w:uiPriority="39" w:qFormat="1"/>
-  </w:latentStyles>
-  <w:style w:type="paragraph" w:default="1" w:styleId="Normal">
-    <w:name w:val="Normal"/>
-    <w:qFormat/>
-  </w:style>
-  <w:style w:type="character" w:default="1" w:styleId="Fontepargpadro">
-    <w:name w:val="Default Paragraph Font"/>
-    <w:uiPriority w:val="1"/>
-    <w:semiHidden/>
-    <w:unhideWhenUsed/>
-  </w:style>
-  <w:style w:type="table" w:default="1" w:styleId="Tabelanormal">
-    <w:name w:val="Normal Table"/>
-    <w:uiPriority w:val="99"/>
-    <w:semiHidden/>
-    <w:unhideWhenUsed/>
-    <w:tblPr>
-      <w:tblInd w:w="0" w:type="dxa"/>
-      <w:tblCellMar>
-        <w:top w:w="0" w:type="dxa"/>
-        <w:left w:w="108" w:type="dxa"/>
-        <w:bottom w:w="0" w:type="dxa"/>
-        <w:right w:w="108" w:type="dxa"/>
-      </w:tblCellMar>
-    </w:tblPr>
-  </w:style>
-  <w:style w:type="numbering" w:default="1" w:styleId="Semlista">
-    <w:name w:val="No List"/>
-    <w:uiPriority w:val="99"/>
-    <w:semiHidden/>
-    <w:unhideWhenUsed/>
-  </w:style>
-</w:styles>
-</file>
-
 <file path=word/theme/theme1.xml><?xml version="1.0" encoding="utf-8"?>
 <a:theme xmlns:a="http://schemas.openxmlformats.org/drawingml/2006/main" name="Office Theme">
   <a:themeElements>

</xml_diff>